<commit_message>
update "mysql installation" and "jwt-server settings"
</commit_message>
<xml_diff>
--- a/docs/INSTALL_MANUAL.docx
+++ b/docs/INSTALL_MANUAL.docx
@@ -98,7 +98,7 @@
           <w:r>
             <w:fldChar w:fldCharType="separate"/>
           </w:r>
-          <w:hyperlink w:anchor="_Toc97725164" w:history="1">
+          <w:hyperlink w:anchor="_Toc115166576" w:history="1">
             <w:r>
               <w:rPr>
                 <w:rStyle w:val="a3"/>
@@ -125,7 +125,7 @@
                 <w:noProof/>
                 <w:webHidden/>
               </w:rPr>
-              <w:instrText xml:space="preserve"> PAGEREF _Toc97725164 \h </w:instrText>
+              <w:instrText xml:space="preserve"> PAGEREF _Toc115166576 \h </w:instrText>
             </w:r>
             <w:r>
               <w:rPr>
@@ -166,7 +166,7 @@
               <w:noProof/>
             </w:rPr>
           </w:pPr>
-          <w:hyperlink w:anchor="_Toc97725165" w:history="1">
+          <w:hyperlink w:anchor="_Toc115166577" w:history="1">
             <w:r>
               <w:rPr>
                 <w:rStyle w:val="a3"/>
@@ -193,7 +193,7 @@
                 <w:noProof/>
                 <w:webHidden/>
               </w:rPr>
-              <w:instrText xml:space="preserve"> PAGEREF _Toc97725165 \h </w:instrText>
+              <w:instrText xml:space="preserve"> PAGEREF _Toc115166577 \h </w:instrText>
             </w:r>
             <w:r>
               <w:rPr>
@@ -234,7 +234,7 @@
               <w:noProof/>
             </w:rPr>
           </w:pPr>
-          <w:hyperlink w:anchor="_Toc97725166" w:history="1">
+          <w:hyperlink w:anchor="_Toc115166578" w:history="1">
             <w:r>
               <w:rPr>
                 <w:rStyle w:val="a3"/>
@@ -261,7 +261,7 @@
                 <w:noProof/>
                 <w:webHidden/>
               </w:rPr>
-              <w:instrText xml:space="preserve"> PAGEREF _Toc97725166 \h </w:instrText>
+              <w:instrText xml:space="preserve"> PAGEREF _Toc115166578 \h </w:instrText>
             </w:r>
             <w:r>
               <w:rPr>
@@ -302,7 +302,7 @@
               <w:noProof/>
             </w:rPr>
           </w:pPr>
-          <w:hyperlink w:anchor="_Toc97725167" w:history="1">
+          <w:hyperlink w:anchor="_Toc115166579" w:history="1">
             <w:r>
               <w:rPr>
                 <w:rStyle w:val="a3"/>
@@ -329,7 +329,7 @@
                 <w:noProof/>
                 <w:webHidden/>
               </w:rPr>
-              <w:instrText xml:space="preserve"> PAGEREF _Toc97725167 \h </w:instrText>
+              <w:instrText xml:space="preserve"> PAGEREF _Toc115166579 \h </w:instrText>
             </w:r>
             <w:r>
               <w:rPr>
@@ -370,7 +370,7 @@
               <w:noProof/>
             </w:rPr>
           </w:pPr>
-          <w:hyperlink w:anchor="_Toc97725168" w:history="1">
+          <w:hyperlink w:anchor="_Toc115166580" w:history="1">
             <w:r>
               <w:rPr>
                 <w:rStyle w:val="a3"/>
@@ -397,7 +397,7 @@
                 <w:noProof/>
                 <w:webHidden/>
               </w:rPr>
-              <w:instrText xml:space="preserve"> PAGEREF _Toc97725168 \h </w:instrText>
+              <w:instrText xml:space="preserve"> PAGEREF _Toc115166580 \h </w:instrText>
             </w:r>
             <w:r>
               <w:rPr>
@@ -438,7 +438,7 @@
               <w:noProof/>
             </w:rPr>
           </w:pPr>
-          <w:hyperlink w:anchor="_Toc97725169" w:history="1">
+          <w:hyperlink w:anchor="_Toc115166581" w:history="1">
             <w:r>
               <w:rPr>
                 <w:rStyle w:val="a3"/>
@@ -465,7 +465,7 @@
                 <w:noProof/>
                 <w:webHidden/>
               </w:rPr>
-              <w:instrText xml:space="preserve"> PAGEREF _Toc97725169 \h </w:instrText>
+              <w:instrText xml:space="preserve"> PAGEREF _Toc115166581 \h </w:instrText>
             </w:r>
             <w:r>
               <w:rPr>
@@ -506,7 +506,7 @@
               <w:noProof/>
             </w:rPr>
           </w:pPr>
-          <w:hyperlink w:anchor="_Toc97725170" w:history="1">
+          <w:hyperlink w:anchor="_Toc115166582" w:history="1">
             <w:r>
               <w:rPr>
                 <w:rStyle w:val="a3"/>
@@ -533,7 +533,7 @@
                 <w:noProof/>
                 <w:webHidden/>
               </w:rPr>
-              <w:instrText xml:space="preserve"> PAGEREF _Toc97725170 \h </w:instrText>
+              <w:instrText xml:space="preserve"> PAGEREF _Toc115166582 \h </w:instrText>
             </w:r>
             <w:r>
               <w:rPr>
@@ -574,7 +574,7 @@
               <w:noProof/>
             </w:rPr>
           </w:pPr>
-          <w:hyperlink w:anchor="_Toc97725171" w:history="1">
+          <w:hyperlink w:anchor="_Toc115166583" w:history="1">
             <w:r>
               <w:rPr>
                 <w:rStyle w:val="a3"/>
@@ -601,7 +601,7 @@
                 <w:noProof/>
                 <w:webHidden/>
               </w:rPr>
-              <w:instrText xml:space="preserve"> PAGEREF _Toc97725171 \h </w:instrText>
+              <w:instrText xml:space="preserve"> PAGEREF _Toc115166583 \h </w:instrText>
             </w:r>
             <w:r>
               <w:rPr>
@@ -642,7 +642,7 @@
               <w:noProof/>
             </w:rPr>
           </w:pPr>
-          <w:hyperlink w:anchor="_Toc97725172" w:history="1">
+          <w:hyperlink w:anchor="_Toc115166584" w:history="1">
             <w:r>
               <w:rPr>
                 <w:rStyle w:val="a3"/>
@@ -669,7 +669,7 @@
                 <w:noProof/>
                 <w:webHidden/>
               </w:rPr>
-              <w:instrText xml:space="preserve"> PAGEREF _Toc97725172 \h </w:instrText>
+              <w:instrText xml:space="preserve"> PAGEREF _Toc115166584 \h </w:instrText>
             </w:r>
             <w:r>
               <w:rPr>
@@ -710,7 +710,7 @@
               <w:noProof/>
             </w:rPr>
           </w:pPr>
-          <w:hyperlink w:anchor="_Toc97725173" w:history="1">
+          <w:hyperlink w:anchor="_Toc115166585" w:history="1">
             <w:r>
               <w:rPr>
                 <w:rStyle w:val="a3"/>
@@ -737,7 +737,7 @@
                 <w:noProof/>
                 <w:webHidden/>
               </w:rPr>
-              <w:instrText xml:space="preserve"> PAGEREF _Toc97725173 \h </w:instrText>
+              <w:instrText xml:space="preserve"> PAGEREF _Toc115166585 \h </w:instrText>
             </w:r>
             <w:r>
               <w:rPr>
@@ -778,7 +778,7 @@
               <w:noProof/>
             </w:rPr>
           </w:pPr>
-          <w:hyperlink w:anchor="_Toc97725174" w:history="1">
+          <w:hyperlink w:anchor="_Toc115166586" w:history="1">
             <w:r>
               <w:rPr>
                 <w:rStyle w:val="a3"/>
@@ -805,7 +805,7 @@
                 <w:noProof/>
                 <w:webHidden/>
               </w:rPr>
-              <w:instrText xml:space="preserve"> PAGEREF _Toc97725174 \h </w:instrText>
+              <w:instrText xml:space="preserve"> PAGEREF _Toc115166586 \h </w:instrText>
             </w:r>
             <w:r>
               <w:rPr>
@@ -846,7 +846,7 @@
               <w:noProof/>
             </w:rPr>
           </w:pPr>
-          <w:hyperlink w:anchor="_Toc97725175" w:history="1">
+          <w:hyperlink w:anchor="_Toc115166587" w:history="1">
             <w:r>
               <w:rPr>
                 <w:rStyle w:val="a3"/>
@@ -873,7 +873,7 @@
                 <w:noProof/>
                 <w:webHidden/>
               </w:rPr>
-              <w:instrText xml:space="preserve"> PAGEREF _Toc97725175 \h </w:instrText>
+              <w:instrText xml:space="preserve"> PAGEREF _Toc115166587 \h </w:instrText>
             </w:r>
             <w:r>
               <w:rPr>
@@ -914,7 +914,7 @@
               <w:noProof/>
             </w:rPr>
           </w:pPr>
-          <w:hyperlink w:anchor="_Toc97725176" w:history="1">
+          <w:hyperlink w:anchor="_Toc115166588" w:history="1">
             <w:r>
               <w:rPr>
                 <w:rStyle w:val="a3"/>
@@ -941,7 +941,7 @@
                 <w:noProof/>
                 <w:webHidden/>
               </w:rPr>
-              <w:instrText xml:space="preserve"> PAGEREF _Toc97725176 \h </w:instrText>
+              <w:instrText xml:space="preserve"> PAGEREF _Toc115166588 \h </w:instrText>
             </w:r>
             <w:r>
               <w:rPr>
@@ -982,7 +982,7 @@
               <w:noProof/>
             </w:rPr>
           </w:pPr>
-          <w:hyperlink w:anchor="_Toc97725177" w:history="1">
+          <w:hyperlink w:anchor="_Toc115166589" w:history="1">
             <w:r>
               <w:rPr>
                 <w:rStyle w:val="a3"/>
@@ -1009,7 +1009,7 @@
                 <w:noProof/>
                 <w:webHidden/>
               </w:rPr>
-              <w:instrText xml:space="preserve"> PAGEREF _Toc97725177 \h </w:instrText>
+              <w:instrText xml:space="preserve"> PAGEREF _Toc115166589 \h </w:instrText>
             </w:r>
             <w:r>
               <w:rPr>
@@ -1050,7 +1050,7 @@
               <w:noProof/>
             </w:rPr>
           </w:pPr>
-          <w:hyperlink w:anchor="_Toc97725178" w:history="1">
+          <w:hyperlink w:anchor="_Toc115166590" w:history="1">
             <w:r>
               <w:rPr>
                 <w:rStyle w:val="a3"/>
@@ -1077,7 +1077,7 @@
                 <w:noProof/>
                 <w:webHidden/>
               </w:rPr>
-              <w:instrText xml:space="preserve"> PAGEREF _Toc97725178 \h </w:instrText>
+              <w:instrText xml:space="preserve"> PAGEREF _Toc115166590 \h </w:instrText>
             </w:r>
             <w:r>
               <w:rPr>
@@ -1118,7 +1118,7 @@
               <w:noProof/>
             </w:rPr>
           </w:pPr>
-          <w:hyperlink w:anchor="_Toc97725179" w:history="1">
+          <w:hyperlink w:anchor="_Toc115166591" w:history="1">
             <w:r>
               <w:rPr>
                 <w:rStyle w:val="a3"/>
@@ -1145,7 +1145,7 @@
                 <w:noProof/>
                 <w:webHidden/>
               </w:rPr>
-              <w:instrText xml:space="preserve"> PAGEREF _Toc97725179 \h </w:instrText>
+              <w:instrText xml:space="preserve"> PAGEREF _Toc115166591 \h </w:instrText>
             </w:r>
             <w:r>
               <w:rPr>
@@ -1186,7 +1186,7 @@
               <w:noProof/>
             </w:rPr>
           </w:pPr>
-          <w:hyperlink w:anchor="_Toc97725180" w:history="1">
+          <w:hyperlink w:anchor="_Toc115166592" w:history="1">
             <w:r>
               <w:rPr>
                 <w:rStyle w:val="a3"/>
@@ -1213,7 +1213,7 @@
                 <w:noProof/>
                 <w:webHidden/>
               </w:rPr>
-              <w:instrText xml:space="preserve"> PAGEREF _Toc97725180 \h </w:instrText>
+              <w:instrText xml:space="preserve"> PAGEREF _Toc115166592 \h </w:instrText>
             </w:r>
             <w:r>
               <w:rPr>
@@ -1233,7 +1233,7 @@
                 <w:noProof/>
                 <w:webHidden/>
               </w:rPr>
-              <w:t>6</w:t>
+              <w:t>7</w:t>
             </w:r>
             <w:r>
               <w:rPr>
@@ -1254,13 +1254,13 @@
               <w:noProof/>
             </w:rPr>
           </w:pPr>
-          <w:hyperlink w:anchor="_Toc97725181" w:history="1">
+          <w:hyperlink w:anchor="_Toc115166593" w:history="1">
             <w:r>
               <w:rPr>
                 <w:rStyle w:val="a3"/>
                 <w:noProof/>
               </w:rPr>
-              <w:t>mysql のインストール</w:t>
+              <w:t>mysql (mariadb) のインストール</w:t>
             </w:r>
             <w:r>
               <w:rPr>
@@ -1281,7 +1281,7 @@
                 <w:noProof/>
                 <w:webHidden/>
               </w:rPr>
-              <w:instrText xml:space="preserve"> PAGEREF _Toc97725181 \h </w:instrText>
+              <w:instrText xml:space="preserve"> PAGEREF _Toc115166593 \h </w:instrText>
             </w:r>
             <w:r>
               <w:rPr>
@@ -1301,7 +1301,7 @@
                 <w:noProof/>
                 <w:webHidden/>
               </w:rPr>
-              <w:t>6</w:t>
+              <w:t>7</w:t>
             </w:r>
             <w:r>
               <w:rPr>
@@ -1322,7 +1322,7 @@
               <w:noProof/>
             </w:rPr>
           </w:pPr>
-          <w:hyperlink w:anchor="_Toc97725182" w:history="1">
+          <w:hyperlink w:anchor="_Toc115166594" w:history="1">
             <w:r>
               <w:rPr>
                 <w:rStyle w:val="a3"/>
@@ -1349,7 +1349,7 @@
                 <w:noProof/>
                 <w:webHidden/>
               </w:rPr>
-              <w:instrText xml:space="preserve"> PAGEREF _Toc97725182 \h </w:instrText>
+              <w:instrText xml:space="preserve"> PAGEREF _Toc115166594 \h </w:instrText>
             </w:r>
             <w:r>
               <w:rPr>
@@ -1369,7 +1369,7 @@
                 <w:noProof/>
                 <w:webHidden/>
               </w:rPr>
-              <w:t>6</w:t>
+              <w:t>7</w:t>
             </w:r>
             <w:r>
               <w:rPr>
@@ -1390,7 +1390,7 @@
               <w:noProof/>
             </w:rPr>
           </w:pPr>
-          <w:hyperlink w:anchor="_Toc97725183" w:history="1">
+          <w:hyperlink w:anchor="_Toc115166595" w:history="1">
             <w:r>
               <w:rPr>
                 <w:rStyle w:val="a3"/>
@@ -1417,7 +1417,7 @@
                 <w:noProof/>
                 <w:webHidden/>
               </w:rPr>
-              <w:instrText xml:space="preserve"> PAGEREF _Toc97725183 \h </w:instrText>
+              <w:instrText xml:space="preserve"> PAGEREF _Toc115166595 \h </w:instrText>
             </w:r>
             <w:r>
               <w:rPr>
@@ -1458,13 +1458,13 @@
               <w:noProof/>
             </w:rPr>
           </w:pPr>
-          <w:hyperlink w:anchor="_Toc97725184" w:history="1">
+          <w:hyperlink w:anchor="_Toc115166596" w:history="1">
             <w:r>
               <w:rPr>
                 <w:rStyle w:val="a3"/>
                 <w:noProof/>
               </w:rPr>
-              <w:t>パスワードの変更</w:t>
+              <w:t>環境設定</w:t>
             </w:r>
             <w:r>
               <w:rPr>
@@ -1485,7 +1485,7 @@
                 <w:noProof/>
                 <w:webHidden/>
               </w:rPr>
-              <w:instrText xml:space="preserve"> PAGEREF _Toc97725184 \h </w:instrText>
+              <w:instrText xml:space="preserve"> PAGEREF _Toc115166596 \h </w:instrText>
             </w:r>
             <w:r>
               <w:rPr>
@@ -1505,7 +1505,7 @@
                 <w:noProof/>
                 <w:webHidden/>
               </w:rPr>
-              <w:t>7</w:t>
+              <w:t>8</w:t>
             </w:r>
             <w:r>
               <w:rPr>
@@ -1526,13 +1526,13 @@
               <w:noProof/>
             </w:rPr>
           </w:pPr>
-          <w:hyperlink w:anchor="_Toc97725185" w:history="1">
+          <w:hyperlink w:anchor="_Toc115166597" w:history="1">
             <w:r>
               <w:rPr>
                 <w:rStyle w:val="a3"/>
                 <w:noProof/>
               </w:rPr>
-              <w:t>環境設定</w:t>
+              <w:t>ユーザ作成</w:t>
             </w:r>
             <w:r>
               <w:rPr>
@@ -1553,7 +1553,7 @@
                 <w:noProof/>
                 <w:webHidden/>
               </w:rPr>
-              <w:instrText xml:space="preserve"> PAGEREF _Toc97725185 \h </w:instrText>
+              <w:instrText xml:space="preserve"> PAGEREF _Toc115166597 \h </w:instrText>
             </w:r>
             <w:r>
               <w:rPr>
@@ -1573,7 +1573,7 @@
                 <w:noProof/>
                 <w:webHidden/>
               </w:rPr>
-              <w:t>7</w:t>
+              <w:t>8</w:t>
             </w:r>
             <w:r>
               <w:rPr>
@@ -1594,13 +1594,13 @@
               <w:noProof/>
             </w:rPr>
           </w:pPr>
-          <w:hyperlink w:anchor="_Toc97725186" w:history="1">
+          <w:hyperlink w:anchor="_Toc115166598" w:history="1">
             <w:r>
               <w:rPr>
                 <w:rStyle w:val="a3"/>
                 <w:noProof/>
               </w:rPr>
-              <w:t>ユーザ作成</w:t>
+              <w:t>データベース作成</w:t>
             </w:r>
             <w:r>
               <w:rPr>
@@ -1621,7 +1621,7 @@
                 <w:noProof/>
                 <w:webHidden/>
               </w:rPr>
-              <w:instrText xml:space="preserve"> PAGEREF _Toc97725186 \h </w:instrText>
+              <w:instrText xml:space="preserve"> PAGEREF _Toc115166598 \h </w:instrText>
             </w:r>
             <w:r>
               <w:rPr>
@@ -1641,7 +1641,75 @@
                 <w:noProof/>
                 <w:webHidden/>
               </w:rPr>
-              <w:t>7</w:t>
+              <w:t>8</w:t>
+            </w:r>
+            <w:r>
+              <w:rPr>
+                <w:noProof/>
+                <w:webHidden/>
+              </w:rPr>
+              <w:fldChar w:fldCharType="end"/>
+            </w:r>
+          </w:hyperlink>
+        </w:p>
+        <w:p>
+          <w:pPr>
+            <w:pStyle w:val="11"/>
+            <w:tabs>
+              <w:tab w:val="right" w:leader="dot" w:pos="10456"/>
+            </w:tabs>
+            <w:rPr>
+              <w:noProof/>
+            </w:rPr>
+          </w:pPr>
+          <w:hyperlink w:anchor="_Toc115166599" w:history="1">
+            <w:r>
+              <w:rPr>
+                <w:rStyle w:val="a3"/>
+                <w:noProof/>
+              </w:rPr>
+              <w:t>Keycloakの設定</w:t>
+            </w:r>
+            <w:r>
+              <w:rPr>
+                <w:noProof/>
+                <w:webHidden/>
+              </w:rPr>
+              <w:tab/>
+            </w:r>
+            <w:r>
+              <w:rPr>
+                <w:noProof/>
+                <w:webHidden/>
+              </w:rPr>
+              <w:fldChar w:fldCharType="begin"/>
+            </w:r>
+            <w:r>
+              <w:rPr>
+                <w:noProof/>
+                <w:webHidden/>
+              </w:rPr>
+              <w:instrText xml:space="preserve"> PAGEREF _Toc115166599 \h </w:instrText>
+            </w:r>
+            <w:r>
+              <w:rPr>
+                <w:noProof/>
+                <w:webHidden/>
+              </w:rPr>
+            </w:r>
+            <w:r>
+              <w:rPr>
+                <w:noProof/>
+                <w:webHidden/>
+              </w:rPr>
+              <w:fldChar w:fldCharType="separate"/>
+            </w:r>
+            <w:r>
+              <w:rPr>
+                <w:noProof/>
+                <w:webHidden/>
+              </w:rPr>
+              <w:t>8</w:t>
             </w:r>
             <w:r>
               <w:rPr>
@@ -1662,13 +1730,13 @@
               <w:noProof/>
             </w:rPr>
           </w:pPr>
-          <w:hyperlink w:anchor="_Toc97725187" w:history="1">
+          <w:hyperlink w:anchor="_Toc115166600" w:history="1">
             <w:r>
               <w:rPr>
                 <w:rStyle w:val="a3"/>
                 <w:noProof/>
               </w:rPr>
-              <w:t>データベース作成</w:t>
+              <w:t>realmnの作成</w:t>
             </w:r>
             <w:r>
               <w:rPr>
@@ -1689,75 +1757,7 @@
                 <w:noProof/>
                 <w:webHidden/>
               </w:rPr>
-              <w:instrText xml:space="preserve"> PAGEREF _Toc97725187 \h </w:instrText>
-            </w:r>
-            <w:r>
-              <w:rPr>
-                <w:noProof/>
-                <w:webHidden/>
-              </w:rPr>
-            </w:r>
-            <w:r>
-              <w:rPr>
-                <w:noProof/>
-                <w:webHidden/>
-              </w:rPr>
-              <w:fldChar w:fldCharType="separate"/>
-            </w:r>
-            <w:r>
-              <w:rPr>
-                <w:noProof/>
-                <w:webHidden/>
-              </w:rPr>
-              <w:t>7</w:t>
-            </w:r>
-            <w:r>
-              <w:rPr>
-                <w:noProof/>
-                <w:webHidden/>
-              </w:rPr>
-              <w:fldChar w:fldCharType="end"/>
-            </w:r>
-          </w:hyperlink>
-        </w:p>
-        <w:p>
-          <w:pPr>
-            <w:pStyle w:val="11"/>
-            <w:tabs>
-              <w:tab w:val="right" w:leader="dot" w:pos="10456"/>
-            </w:tabs>
-            <w:rPr>
-              <w:noProof/>
-            </w:rPr>
-          </w:pPr>
-          <w:hyperlink w:anchor="_Toc97725188" w:history="1">
-            <w:r>
-              <w:rPr>
-                <w:rStyle w:val="a3"/>
-                <w:noProof/>
-              </w:rPr>
-              <w:t>Keycloakの設定</w:t>
-            </w:r>
-            <w:r>
-              <w:rPr>
-                <w:noProof/>
-                <w:webHidden/>
-              </w:rPr>
-              <w:tab/>
-            </w:r>
-            <w:r>
-              <w:rPr>
-                <w:noProof/>
-                <w:webHidden/>
-              </w:rPr>
-              <w:fldChar w:fldCharType="begin"/>
-            </w:r>
-            <w:r>
-              <w:rPr>
-                <w:noProof/>
-                <w:webHidden/>
-              </w:rPr>
-              <w:instrText xml:space="preserve"> PAGEREF _Toc97725188 \h </w:instrText>
+              <w:instrText xml:space="preserve"> PAGEREF _Toc115166600 \h </w:instrText>
             </w:r>
             <w:r>
               <w:rPr>
@@ -1798,13 +1798,13 @@
               <w:noProof/>
             </w:rPr>
           </w:pPr>
-          <w:hyperlink w:anchor="_Toc97725189" w:history="1">
+          <w:hyperlink w:anchor="_Toc115166601" w:history="1">
             <w:r>
               <w:rPr>
                 <w:rStyle w:val="a3"/>
                 <w:noProof/>
               </w:rPr>
-              <w:t>realmnの作成</w:t>
+              <w:t>clientの作成</w:t>
             </w:r>
             <w:r>
               <w:rPr>
@@ -1825,7 +1825,7 @@
                 <w:noProof/>
                 <w:webHidden/>
               </w:rPr>
-              <w:instrText xml:space="preserve"> PAGEREF _Toc97725189 \h </w:instrText>
+              <w:instrText xml:space="preserve"> PAGEREF _Toc115166601 \h </w:instrText>
             </w:r>
             <w:r>
               <w:rPr>
@@ -1845,7 +1845,7 @@
                 <w:noProof/>
                 <w:webHidden/>
               </w:rPr>
-              <w:t>8</w:t>
+              <w:t>9</w:t>
             </w:r>
             <w:r>
               <w:rPr>
@@ -1866,13 +1866,13 @@
               <w:noProof/>
             </w:rPr>
           </w:pPr>
-          <w:hyperlink w:anchor="_Toc97725190" w:history="1">
+          <w:hyperlink w:anchor="_Toc115166602" w:history="1">
             <w:r>
               <w:rPr>
                 <w:rStyle w:val="a3"/>
                 <w:noProof/>
               </w:rPr>
-              <w:t>clientの作成</w:t>
+              <w:t>ユーザの作成</w:t>
             </w:r>
             <w:r>
               <w:rPr>
@@ -1893,7 +1893,7 @@
                 <w:noProof/>
                 <w:webHidden/>
               </w:rPr>
-              <w:instrText xml:space="preserve"> PAGEREF _Toc97725190 \h </w:instrText>
+              <w:instrText xml:space="preserve"> PAGEREF _Toc115166602 \h </w:instrText>
             </w:r>
             <w:r>
               <w:rPr>
@@ -1913,75 +1913,7 @@
                 <w:noProof/>
                 <w:webHidden/>
               </w:rPr>
-              <w:t>8</w:t>
-            </w:r>
-            <w:r>
-              <w:rPr>
-                <w:noProof/>
-                <w:webHidden/>
-              </w:rPr>
-              <w:fldChar w:fldCharType="end"/>
-            </w:r>
-          </w:hyperlink>
-        </w:p>
-        <w:p>
-          <w:pPr>
-            <w:pStyle w:val="21"/>
-            <w:tabs>
-              <w:tab w:val="right" w:leader="dot" w:pos="10456"/>
-            </w:tabs>
-            <w:rPr>
-              <w:noProof/>
-            </w:rPr>
-          </w:pPr>
-          <w:hyperlink w:anchor="_Toc97725191" w:history="1">
-            <w:r>
-              <w:rPr>
-                <w:rStyle w:val="a3"/>
-                <w:noProof/>
-              </w:rPr>
-              <w:t>ユーザの作成</w:t>
-            </w:r>
-            <w:r>
-              <w:rPr>
-                <w:noProof/>
-                <w:webHidden/>
-              </w:rPr>
-              <w:tab/>
-            </w:r>
-            <w:r>
-              <w:rPr>
-                <w:noProof/>
-                <w:webHidden/>
-              </w:rPr>
-              <w:fldChar w:fldCharType="begin"/>
-            </w:r>
-            <w:r>
-              <w:rPr>
-                <w:noProof/>
-                <w:webHidden/>
-              </w:rPr>
-              <w:instrText xml:space="preserve"> PAGEREF _Toc97725191 \h </w:instrText>
-            </w:r>
-            <w:r>
-              <w:rPr>
-                <w:noProof/>
-                <w:webHidden/>
-              </w:rPr>
-            </w:r>
-            <w:r>
-              <w:rPr>
-                <w:noProof/>
-                <w:webHidden/>
-              </w:rPr>
-              <w:fldChar w:fldCharType="separate"/>
-            </w:r>
-            <w:r>
-              <w:rPr>
-                <w:noProof/>
-                <w:webHidden/>
-              </w:rPr>
-              <w:t>10</w:t>
+              <w:t>11</w:t>
             </w:r>
             <w:r>
               <w:rPr>
@@ -2023,7 +1955,7 @@
       <w:pPr>
         <w:pStyle w:val="1"/>
       </w:pPr>
-      <w:bookmarkStart w:id="0" w:name="_Toc97725164"/>
+      <w:bookmarkStart w:id="0" w:name="_Toc115166576"/>
       <w:r>
         <w:lastRenderedPageBreak/>
         <w:t>tomcat のインストール</w:t>
@@ -2034,7 +1966,7 @@
       <w:pPr>
         <w:pStyle w:val="2"/>
       </w:pPr>
-      <w:bookmarkStart w:id="1" w:name="_Toc97725165"/>
+      <w:bookmarkStart w:id="1" w:name="_Toc115166577"/>
       <w:r>
         <w:t>JDK</w:t>
       </w:r>
@@ -2068,7 +2000,7 @@
       <w:pPr>
         <w:pStyle w:val="2"/>
       </w:pPr>
-      <w:bookmarkStart w:id="2" w:name="_Toc97725166"/>
+      <w:bookmarkStart w:id="2" w:name="_Toc115166578"/>
       <w:r>
         <w:t>javaのファイルにパスを通す</w:t>
       </w:r>
@@ -2119,7 +2051,7 @@
       <w:pPr>
         <w:pStyle w:val="2"/>
       </w:pPr>
-      <w:bookmarkStart w:id="3" w:name="_Toc97725167"/>
+      <w:bookmarkStart w:id="3" w:name="_Toc115166579"/>
       <w:r>
         <w:t>tomcatを起動するユーザー</w:t>
       </w:r>
@@ -2153,7 +2085,7 @@
       <w:pPr>
         <w:pStyle w:val="2"/>
       </w:pPr>
-      <w:bookmarkStart w:id="4" w:name="_Toc97725168"/>
+      <w:bookmarkStart w:id="4" w:name="_Toc115166580"/>
       <w:r>
         <w:t>tomcat</w:t>
       </w:r>
@@ -2291,7 +2223,7 @@
       <w:pPr>
         <w:pStyle w:val="2"/>
       </w:pPr>
-      <w:bookmarkStart w:id="5" w:name="_Toc97725169"/>
+      <w:bookmarkStart w:id="5" w:name="_Toc115166581"/>
       <w:r>
         <w:t>tomcatのサービス登録</w:t>
       </w:r>
@@ -2547,7 +2479,7 @@
       <w:pPr>
         <w:pStyle w:val="2"/>
       </w:pPr>
-      <w:bookmarkStart w:id="6" w:name="_Toc97725170"/>
+      <w:bookmarkStart w:id="6" w:name="_Toc115166582"/>
       <w:r>
         <w:t>tomcatサービスに権限を与えて起動できるようにし、起動</w:t>
       </w:r>
@@ -2585,7 +2517,7 @@
       <w:pPr>
         <w:pStyle w:val="1"/>
       </w:pPr>
-      <w:bookmarkStart w:id="7" w:name="_Toc97725171"/>
+      <w:bookmarkStart w:id="7" w:name="_Toc115166583"/>
       <w:r>
         <w:t>apache のインストール</w:t>
       </w:r>
@@ -2629,7 +2561,7 @@
       <w:pPr>
         <w:pStyle w:val="1"/>
       </w:pPr>
-      <w:bookmarkStart w:id="8" w:name="_Toc97725172"/>
+      <w:bookmarkStart w:id="8" w:name="_Toc115166584"/>
       <w:r>
         <w:t>tomact と apache の連携</w:t>
       </w:r>
@@ -2639,7 +2571,7 @@
       <w:pPr>
         <w:pStyle w:val="2"/>
       </w:pPr>
-      <w:bookmarkStart w:id="9" w:name="_Toc97725173"/>
+      <w:bookmarkStart w:id="9" w:name="_Toc115166585"/>
       <w:r>
         <w:rPr>
           <w:rFonts w:hint="eastAsia"/>
@@ -2711,7 +2643,7 @@
       <w:pPr>
         <w:pStyle w:val="2"/>
       </w:pPr>
-      <w:bookmarkStart w:id="10" w:name="_Toc97725174"/>
+      <w:bookmarkStart w:id="10" w:name="_Toc115166586"/>
       <w:r>
         <w:rPr>
           <w:rFonts w:hint="eastAsia"/>
@@ -2918,7 +2850,7 @@
       <w:pPr>
         <w:pStyle w:val="2"/>
       </w:pPr>
-      <w:bookmarkStart w:id="11" w:name="_Toc97725175"/>
+      <w:bookmarkStart w:id="11" w:name="_Toc115166587"/>
       <w:r>
         <w:rPr>
           <w:rFonts w:hint="eastAsia"/>
@@ -2994,7 +2926,7 @@
       <w:pPr>
         <w:pStyle w:val="1"/>
       </w:pPr>
-      <w:bookmarkStart w:id="12" w:name="_Toc97725176"/>
+      <w:bookmarkStart w:id="12" w:name="_Toc115166588"/>
       <w:r>
         <w:t xml:space="preserve">Maven </w:t>
       </w:r>
@@ -3089,7 +3021,7 @@
       <w:pPr>
         <w:pStyle w:val="2"/>
       </w:pPr>
-      <w:bookmarkStart w:id="13" w:name="_Toc97725177"/>
+      <w:bookmarkStart w:id="13" w:name="_Toc115166589"/>
       <w:r>
         <w:rPr>
           <w:rFonts w:hint="eastAsia"/>
@@ -3166,7 +3098,7 @@
       <w:pPr>
         <w:pStyle w:val="1"/>
       </w:pPr>
-      <w:bookmarkStart w:id="14" w:name="_Toc97725178"/>
+      <w:bookmarkStart w:id="14" w:name="_Toc115166590"/>
       <w:r>
         <w:t>jwt-server の</w:t>
       </w:r>
@@ -3210,7 +3142,7 @@
       <w:pPr>
         <w:pStyle w:val="2"/>
       </w:pPr>
-      <w:bookmarkStart w:id="15" w:name="_Toc97725179"/>
+      <w:bookmarkStart w:id="15" w:name="_Toc115166591"/>
       <w:r>
         <w:rPr>
           <w:rFonts w:hint="eastAsia"/>
@@ -3483,9 +3415,6 @@
       <w:pPr>
         <w:pStyle w:val="a6"/>
         <w:ind w:leftChars="0"/>
-        <w:rPr>
-          <w:rFonts w:hint="eastAsia"/>
-        </w:rPr>
       </w:pPr>
       <w:r>
         <w:rPr>
@@ -3513,19 +3442,13 @@
         <w:ind w:leftChars="0"/>
       </w:pPr>
       <w:r>
-        <w:t>keycloak.</w:t>
-      </w:r>
-      <w:r>
-        <w:t>auth-server-url</w:t>
+        <w:t>keycloak.auth-server-url</w:t>
       </w:r>
     </w:p>
     <w:p>
       <w:pPr>
         <w:pStyle w:val="a6"/>
         <w:ind w:leftChars="0"/>
-        <w:rPr>
-          <w:rFonts w:hint="eastAsia"/>
-        </w:rPr>
       </w:pPr>
       <w:r>
         <w:rPr>
@@ -3553,19 +3476,13 @@
         <w:ind w:leftChars="0"/>
       </w:pPr>
       <w:r>
-        <w:t>keycloak.</w:t>
-      </w:r>
-      <w:r>
-        <w:t>realm</w:t>
+        <w:t>keycloak.realm</w:t>
       </w:r>
     </w:p>
     <w:p>
       <w:pPr>
         <w:pStyle w:val="a6"/>
         <w:ind w:leftChars="0"/>
-        <w:rPr>
-          <w:rFonts w:hint="eastAsia"/>
-        </w:rPr>
       </w:pPr>
       <w:r>
         <w:rPr>
@@ -3584,19 +3501,13 @@
         <w:ind w:leftChars="0"/>
       </w:pPr>
       <w:r>
-        <w:t>keycloak.</w:t>
-      </w:r>
-      <w:r>
-        <w:t>resource</w:t>
+        <w:t>keycloak.resource</w:t>
       </w:r>
     </w:p>
     <w:p>
       <w:pPr>
         <w:pStyle w:val="a6"/>
         <w:ind w:leftChars="0"/>
-        <w:rPr>
-          <w:rFonts w:hint="eastAsia"/>
-        </w:rPr>
       </w:pPr>
       <w:r>
         <w:rPr>
@@ -3615,19 +3526,13 @@
         <w:ind w:leftChars="0"/>
       </w:pPr>
       <w:r>
-        <w:t>keycloak.</w:t>
-      </w:r>
-      <w:r>
-        <w:t>public-client</w:t>
+        <w:t>keycloak.public-client</w:t>
       </w:r>
     </w:p>
     <w:p>
       <w:pPr>
         <w:pStyle w:val="a6"/>
         <w:ind w:leftChars="0"/>
-        <w:rPr>
-          <w:rFonts w:hint="eastAsia"/>
-        </w:rPr>
       </w:pPr>
       <w:r>
         <w:rPr>
@@ -3655,19 +3560,13 @@
         <w:ind w:leftChars="0"/>
       </w:pPr>
       <w:r>
-        <w:t>keycloak.</w:t>
-      </w:r>
-      <w:r>
-        <w:t>credentials.secret</w:t>
+        <w:t>keycloak.credentials.secret</w:t>
       </w:r>
     </w:p>
     <w:p>
       <w:pPr>
         <w:pStyle w:val="a6"/>
         <w:ind w:leftChars="0"/>
-        <w:rPr>
-          <w:rFonts w:hint="eastAsia"/>
-        </w:rPr>
       </w:pPr>
       <w:r>
         <w:rPr>
@@ -3708,9 +3607,6 @@
       <w:pPr>
         <w:pStyle w:val="a6"/>
         <w:ind w:leftChars="0"/>
-        <w:rPr>
-          <w:rFonts w:hint="eastAsia"/>
-        </w:rPr>
       </w:pPr>
       <w:r>
         <w:rPr>
@@ -3742,9 +3638,6 @@
       <w:pPr>
         <w:pStyle w:val="a6"/>
         <w:ind w:leftChars="0"/>
-        <w:rPr>
-          <w:rFonts w:hint="eastAsia"/>
-        </w:rPr>
       </w:pPr>
       <w:r>
         <w:rPr>
@@ -3778,19 +3671,13 @@
         <w:t>s</w:t>
       </w:r>
       <w:r>
-        <w:t>pring.datasource.</w:t>
-      </w:r>
-      <w:r>
-        <w:t>username</w:t>
+        <w:t>pring.datasource.username</w:t>
       </w:r>
     </w:p>
     <w:p>
       <w:pPr>
         <w:pStyle w:val="a6"/>
         <w:ind w:leftChars="0"/>
-        <w:rPr>
-          <w:rFonts w:hint="eastAsia"/>
-        </w:rPr>
       </w:pPr>
       <w:r>
         <w:rPr>
@@ -3815,18 +3702,12 @@
         <w:t>s</w:t>
       </w:r>
       <w:r>
-        <w:t>pring.datasource.</w:t>
-      </w:r>
-      <w:r>
-        <w:t>password</w:t>
+        <w:t>pring.datasource.password</w:t>
       </w:r>
     </w:p>
     <w:p>
       <w:pPr>
         <w:ind w:left="840"/>
-        <w:rPr>
-          <w:rFonts w:hint="eastAsia"/>
-        </w:rPr>
       </w:pPr>
       <w:r>
         <w:rPr>
@@ -3852,19 +3733,13 @@
         <w:t>s</w:t>
       </w:r>
       <w:r>
-        <w:t>pring.datasource.</w:t>
-      </w:r>
-      <w:r>
-        <w:t>driver-class-name</w:t>
+        <w:t>pring.datasource.driver-class-name</w:t>
       </w:r>
     </w:p>
     <w:p>
       <w:pPr>
         <w:pStyle w:val="a6"/>
         <w:ind w:leftChars="0"/>
-        <w:rPr>
-          <w:rFonts w:hint="eastAsia"/>
-        </w:rPr>
       </w:pPr>
       <w:r>
         <w:rPr>
@@ -3889,25 +3764,13 @@
         <w:t>s</w:t>
       </w:r>
       <w:r>
-        <w:t>pring.</w:t>
-      </w:r>
-      <w:r>
-        <w:t>jpa</w:t>
-      </w:r>
-      <w:r>
-        <w:t>.</w:t>
-      </w:r>
-      <w:r>
-        <w:t>database</w:t>
+        <w:t>pring.jpa.database</w:t>
       </w:r>
     </w:p>
     <w:p>
       <w:pPr>
         <w:pStyle w:val="a6"/>
         <w:ind w:leftChars="0"/>
-        <w:rPr>
-          <w:rFonts w:hint="eastAsia"/>
-        </w:rPr>
       </w:pPr>
       <w:r>
         <w:rPr>
@@ -3941,19 +3804,13 @@
         <w:t>s</w:t>
       </w:r>
       <w:r>
-        <w:t>pring.</w:t>
-      </w:r>
-      <w:r>
-        <w:t>jpa.hivernate.ddl-auto</w:t>
+        <w:t>pring.jpa.hivernate.ddl-auto</w:t>
       </w:r>
     </w:p>
     <w:p>
       <w:pPr>
         <w:pStyle w:val="a6"/>
         <w:ind w:leftChars="0"/>
-        <w:rPr>
-          <w:rFonts w:hint="eastAsia"/>
-        </w:rPr>
       </w:pPr>
       <w:r>
         <w:rPr>
@@ -3962,18 +3819,12 @@
         <w:t>データベースのスキーマの生成方法を設定する。</w:t>
       </w:r>
     </w:p>
-    <w:p>
-      <w:pPr>
-        <w:rPr>
-          <w:rFonts w:hint="eastAsia"/>
-        </w:rPr>
-      </w:pPr>
-    </w:p>
+    <w:p/>
     <w:p>
       <w:pPr>
         <w:pStyle w:val="2"/>
       </w:pPr>
-      <w:bookmarkStart w:id="16" w:name="_Toc97725180"/>
+      <w:bookmarkStart w:id="16" w:name="_Toc115166592"/>
       <w:r>
         <w:rPr>
           <w:rFonts w:hint="eastAsia"/>
@@ -4014,9 +3865,12 @@
       <w:pPr>
         <w:pStyle w:val="1"/>
       </w:pPr>
-      <w:bookmarkStart w:id="17" w:name="_Toc97725181"/>
-      <w:r>
-        <w:t>mysql のインストール</w:t>
+      <w:bookmarkStart w:id="17" w:name="_Toc115166593"/>
+      <w:r>
+        <w:t>mysql (mariadb)</w:t>
+      </w:r>
+      <w:r>
+        <w:t xml:space="preserve"> のインストール</w:t>
       </w:r>
       <w:bookmarkEnd w:id="17"/>
     </w:p>
@@ -4031,100 +3885,397 @@
         </w:pBdr>
       </w:pPr>
       <w:r>
-        <w:t># yum remove -y mariadb-libs</w:t>
-      </w:r>
-    </w:p>
-    <w:p>
-      <w:pPr>
-        <w:pBdr>
-          <w:top w:val="single" w:sz="8" w:space="1" w:color="auto"/>
-          <w:left w:val="single" w:sz="8" w:space="4" w:color="auto"/>
-          <w:bottom w:val="single" w:sz="8" w:space="1" w:color="auto"/>
-          <w:right w:val="single" w:sz="8" w:space="4" w:color="auto"/>
-        </w:pBdr>
-      </w:pPr>
-      <w:r>
-        <w:t># rm -rf /var/lib/mysql/</w:t>
-      </w:r>
-    </w:p>
-    <w:p>
-      <w:pPr>
-        <w:pBdr>
-          <w:top w:val="single" w:sz="8" w:space="1" w:color="auto"/>
-          <w:left w:val="single" w:sz="8" w:space="4" w:color="auto"/>
-          <w:bottom w:val="single" w:sz="8" w:space="1" w:color="auto"/>
-          <w:right w:val="single" w:sz="8" w:space="4" w:color="auto"/>
-        </w:pBdr>
-      </w:pPr>
-      <w:r>
-        <w:t xml:space="preserve"># yum localinstall -y http://dev.mysql.com/get/mysql57-community-release-el7-7.noarch.rpm </w:t>
-      </w:r>
-    </w:p>
-    <w:p>
-      <w:pPr>
-        <w:pBdr>
-          <w:top w:val="single" w:sz="8" w:space="1" w:color="auto"/>
-          <w:left w:val="single" w:sz="8" w:space="4" w:color="auto"/>
-          <w:bottom w:val="single" w:sz="8" w:space="1" w:color="auto"/>
-          <w:right w:val="single" w:sz="8" w:space="4" w:color="auto"/>
-        </w:pBdr>
-      </w:pPr>
-      <w:r>
-        <w:t># yum install -y mysql-community-server</w:t>
+        <w:t xml:space="preserve"># yum install -y </w:t>
+      </w:r>
+      <w:r>
+        <w:t>mariadb mariadb-server</w:t>
       </w:r>
     </w:p>
     <w:p/>
     <w:p>
-      <w:r>
-        <w:t xml:space="preserve">(*) </w:t>
-      </w:r>
-      <w:r>
-        <w:rPr>
-          <w:rFonts w:hint="eastAsia"/>
-        </w:rPr>
-        <w:t>鍵が古い場合は更新する。</w:t>
-      </w:r>
-    </w:p>
-    <w:p>
-      <w:pPr>
-        <w:ind w:firstLine="840"/>
+      <w:pPr>
+        <w:pStyle w:val="2"/>
+      </w:pPr>
+      <w:bookmarkStart w:id="18" w:name="_Toc115166594"/>
+      <w:r>
+        <w:rPr>
+          <w:rFonts w:hint="eastAsia"/>
+        </w:rPr>
+        <w:t>m</w:t>
+      </w:r>
+      <w:r>
+        <w:t>ysql</w:t>
+      </w:r>
+      <w:r>
+        <w:rPr>
+          <w:rFonts w:hint="eastAsia"/>
+        </w:rPr>
+        <w:t>の起動と自動起動設定</w:t>
+      </w:r>
+      <w:bookmarkEnd w:id="18"/>
+    </w:p>
+    <w:p/>
+    <w:p>
+      <w:pPr>
+        <w:pBdr>
+          <w:top w:val="single" w:sz="8" w:space="1" w:color="auto"/>
+          <w:left w:val="single" w:sz="8" w:space="4" w:color="auto"/>
+          <w:bottom w:val="single" w:sz="8" w:space="1" w:color="auto"/>
+          <w:right w:val="single" w:sz="8" w:space="4" w:color="auto"/>
+        </w:pBdr>
+      </w:pPr>
+      <w:r>
+        <w:t xml:space="preserve"># systemctl start </w:t>
+      </w:r>
+      <w:r>
+        <w:t>mariadb</w:t>
+      </w:r>
+    </w:p>
+    <w:p>
+      <w:pPr>
+        <w:pBdr>
+          <w:top w:val="single" w:sz="8" w:space="1" w:color="auto"/>
+          <w:left w:val="single" w:sz="8" w:space="4" w:color="auto"/>
+          <w:bottom w:val="single" w:sz="8" w:space="1" w:color="auto"/>
+          <w:right w:val="single" w:sz="8" w:space="4" w:color="auto"/>
+        </w:pBdr>
+      </w:pPr>
+      <w:r>
+        <w:t xml:space="preserve"># systemctl enable </w:t>
+      </w:r>
+      <w:r>
+        <w:t>mariadb</w:t>
+      </w:r>
+    </w:p>
+    <w:p/>
+    <w:p>
+      <w:pPr>
+        <w:pStyle w:val="2"/>
+      </w:pPr>
+      <w:bookmarkStart w:id="19" w:name="_Toc115166595"/>
+      <w:r>
+        <w:rPr>
+          <w:rFonts w:hint="eastAsia"/>
+        </w:rPr>
+        <w:t>初期設定</w:t>
+      </w:r>
+      <w:bookmarkEnd w:id="19"/>
+    </w:p>
+    <w:p/>
+    <w:p>
+      <w:pPr>
+        <w:pBdr>
+          <w:top w:val="single" w:sz="8" w:space="1" w:color="auto"/>
+          <w:left w:val="single" w:sz="8" w:space="4" w:color="auto"/>
+          <w:bottom w:val="single" w:sz="8" w:space="1" w:color="auto"/>
+          <w:right w:val="single" w:sz="8" w:space="4" w:color="auto"/>
+        </w:pBdr>
       </w:pPr>
       <w:r>
         <w:t xml:space="preserve"># </w:t>
       </w:r>
       <w:r>
-        <w:t xml:space="preserve">rpm --import </w:t>
-      </w:r>
-      <w:hyperlink r:id="rId6" w:history="1">
-        <w:r>
-          <w:rPr>
-            <w:rStyle w:val="a3"/>
-          </w:rPr>
-          <w:t>https://repo.mysql.com/RPM-GPG-KEY-mysql-2022</w:t>
-        </w:r>
-      </w:hyperlink>
-    </w:p>
+        <w:t>mysql_secure_installation</w:t>
+      </w:r>
+    </w:p>
+    <w:p>
+      <w:pPr>
+        <w:rPr>
+          <w:rFonts w:hint="eastAsia"/>
+        </w:rPr>
+      </w:pPr>
+    </w:p>
+    <w:p>
+      <w:pPr>
+        <w:pBdr>
+          <w:top w:val="single" w:sz="8" w:space="1" w:color="auto"/>
+          <w:left w:val="single" w:sz="8" w:space="4" w:color="auto"/>
+          <w:bottom w:val="single" w:sz="8" w:space="1" w:color="auto"/>
+          <w:right w:val="single" w:sz="8" w:space="4" w:color="auto"/>
+        </w:pBdr>
+      </w:pPr>
+      <w:r>
+        <w:t># １つ目: 今のrootパスワードを入力(初めはパスワードが無いのでEnterでOK)</w:t>
+      </w:r>
+    </w:p>
+    <w:p>
+      <w:pPr>
+        <w:pBdr>
+          <w:top w:val="single" w:sz="8" w:space="1" w:color="auto"/>
+          <w:left w:val="single" w:sz="8" w:space="4" w:color="auto"/>
+          <w:bottom w:val="single" w:sz="8" w:space="1" w:color="auto"/>
+          <w:right w:val="single" w:sz="8" w:space="4" w:color="auto"/>
+        </w:pBdr>
+      </w:pPr>
+      <w:r>
+        <w:t>Enter current password for root (enter for none): # Enter</w:t>
+      </w:r>
+    </w:p>
+    <w:p>
+      <w:pPr>
+        <w:pBdr>
+          <w:top w:val="single" w:sz="8" w:space="1" w:color="auto"/>
+          <w:left w:val="single" w:sz="8" w:space="4" w:color="auto"/>
+          <w:bottom w:val="single" w:sz="8" w:space="1" w:color="auto"/>
+          <w:right w:val="single" w:sz="8" w:space="4" w:color="auto"/>
+        </w:pBdr>
+      </w:pPr>
+    </w:p>
+    <w:p>
+      <w:pPr>
+        <w:pBdr>
+          <w:top w:val="single" w:sz="8" w:space="1" w:color="auto"/>
+          <w:left w:val="single" w:sz="8" w:space="4" w:color="auto"/>
+          <w:bottom w:val="single" w:sz="8" w:space="1" w:color="auto"/>
+          <w:right w:val="single" w:sz="8" w:space="4" w:color="auto"/>
+        </w:pBdr>
+      </w:pPr>
+      <w:r>
+        <w:t># 2つ目: rootパスワードを設定するか</w:t>
+      </w:r>
+    </w:p>
+    <w:p>
+      <w:pPr>
+        <w:pBdr>
+          <w:top w:val="single" w:sz="8" w:space="1" w:color="auto"/>
+          <w:left w:val="single" w:sz="8" w:space="4" w:color="auto"/>
+          <w:bottom w:val="single" w:sz="8" w:space="1" w:color="auto"/>
+          <w:right w:val="single" w:sz="8" w:space="4" w:color="auto"/>
+        </w:pBdr>
+      </w:pPr>
+      <w:r>
+        <w:t>Set root password? [Y/n] # Enter</w:t>
+      </w:r>
+    </w:p>
+    <w:p>
+      <w:pPr>
+        <w:pBdr>
+          <w:top w:val="single" w:sz="8" w:space="1" w:color="auto"/>
+          <w:left w:val="single" w:sz="8" w:space="4" w:color="auto"/>
+          <w:bottom w:val="single" w:sz="8" w:space="1" w:color="auto"/>
+          <w:right w:val="single" w:sz="8" w:space="4" w:color="auto"/>
+        </w:pBdr>
+      </w:pPr>
+    </w:p>
+    <w:p>
+      <w:pPr>
+        <w:pBdr>
+          <w:top w:val="single" w:sz="8" w:space="1" w:color="auto"/>
+          <w:left w:val="single" w:sz="8" w:space="4" w:color="auto"/>
+          <w:bottom w:val="single" w:sz="8" w:space="1" w:color="auto"/>
+          <w:right w:val="single" w:sz="8" w:space="4" w:color="auto"/>
+        </w:pBdr>
+      </w:pPr>
+      <w:r>
+        <w:t># 3つ目: 新しいrootパスワードを設定</w:t>
+      </w:r>
+    </w:p>
+    <w:p>
+      <w:pPr>
+        <w:pBdr>
+          <w:top w:val="single" w:sz="8" w:space="1" w:color="auto"/>
+          <w:left w:val="single" w:sz="8" w:space="4" w:color="auto"/>
+          <w:bottom w:val="single" w:sz="8" w:space="1" w:color="auto"/>
+          <w:right w:val="single" w:sz="8" w:space="4" w:color="auto"/>
+        </w:pBdr>
+      </w:pPr>
+      <w:r>
+        <w:t>New password: # 新しいパスワードの入力</w:t>
+      </w:r>
+    </w:p>
+    <w:p>
+      <w:pPr>
+        <w:pBdr>
+          <w:top w:val="single" w:sz="8" w:space="1" w:color="auto"/>
+          <w:left w:val="single" w:sz="8" w:space="4" w:color="auto"/>
+          <w:bottom w:val="single" w:sz="8" w:space="1" w:color="auto"/>
+          <w:right w:val="single" w:sz="8" w:space="4" w:color="auto"/>
+        </w:pBdr>
+      </w:pPr>
+    </w:p>
+    <w:p>
+      <w:pPr>
+        <w:pBdr>
+          <w:top w:val="single" w:sz="8" w:space="1" w:color="auto"/>
+          <w:left w:val="single" w:sz="8" w:space="4" w:color="auto"/>
+          <w:bottom w:val="single" w:sz="8" w:space="1" w:color="auto"/>
+          <w:right w:val="single" w:sz="8" w:space="4" w:color="auto"/>
+        </w:pBdr>
+      </w:pPr>
+      <w:r>
+        <w:t># 4つ目: 新しいパスワードの確認</w:t>
+      </w:r>
+    </w:p>
+    <w:p>
+      <w:pPr>
+        <w:pBdr>
+          <w:top w:val="single" w:sz="8" w:space="1" w:color="auto"/>
+          <w:left w:val="single" w:sz="8" w:space="4" w:color="auto"/>
+          <w:bottom w:val="single" w:sz="8" w:space="1" w:color="auto"/>
+          <w:right w:val="single" w:sz="8" w:space="4" w:color="auto"/>
+        </w:pBdr>
+      </w:pPr>
+      <w:r>
+        <w:t>Re-enter new password: # 新しいパスワードを再入力</w:t>
+      </w:r>
+    </w:p>
+    <w:p>
+      <w:pPr>
+        <w:pBdr>
+          <w:top w:val="single" w:sz="8" w:space="1" w:color="auto"/>
+          <w:left w:val="single" w:sz="8" w:space="4" w:color="auto"/>
+          <w:bottom w:val="single" w:sz="8" w:space="1" w:color="auto"/>
+          <w:right w:val="single" w:sz="8" w:space="4" w:color="auto"/>
+        </w:pBdr>
+      </w:pPr>
+    </w:p>
+    <w:p>
+      <w:pPr>
+        <w:pBdr>
+          <w:top w:val="single" w:sz="8" w:space="1" w:color="auto"/>
+          <w:left w:val="single" w:sz="8" w:space="4" w:color="auto"/>
+          <w:bottom w:val="single" w:sz="8" w:space="1" w:color="auto"/>
+          <w:right w:val="single" w:sz="8" w:space="4" w:color="auto"/>
+        </w:pBdr>
+      </w:pPr>
+      <w:r>
+        <w:t># 5つ目: 匿名ユーザ(初期設定などのために誰でもログインできるユーザ)を削除するか</w:t>
+      </w:r>
+    </w:p>
+    <w:p>
+      <w:pPr>
+        <w:pBdr>
+          <w:top w:val="single" w:sz="8" w:space="1" w:color="auto"/>
+          <w:left w:val="single" w:sz="8" w:space="4" w:color="auto"/>
+          <w:bottom w:val="single" w:sz="8" w:space="1" w:color="auto"/>
+          <w:right w:val="single" w:sz="8" w:space="4" w:color="auto"/>
+        </w:pBdr>
+      </w:pPr>
+      <w:r>
+        <w:t>Remove anonymous users? [Y/n] # Enter</w:t>
+      </w:r>
+    </w:p>
+    <w:p>
+      <w:pPr>
+        <w:pBdr>
+          <w:top w:val="single" w:sz="8" w:space="1" w:color="auto"/>
+          <w:left w:val="single" w:sz="8" w:space="4" w:color="auto"/>
+          <w:bottom w:val="single" w:sz="8" w:space="1" w:color="auto"/>
+          <w:right w:val="single" w:sz="8" w:space="4" w:color="auto"/>
+        </w:pBdr>
+      </w:pPr>
+    </w:p>
+    <w:p>
+      <w:pPr>
+        <w:pBdr>
+          <w:top w:val="single" w:sz="8" w:space="1" w:color="auto"/>
+          <w:left w:val="single" w:sz="8" w:space="4" w:color="auto"/>
+          <w:bottom w:val="single" w:sz="8" w:space="1" w:color="auto"/>
+          <w:right w:val="single" w:sz="8" w:space="4" w:color="auto"/>
+        </w:pBdr>
+      </w:pPr>
+      <w:r>
+        <w:t># 6つ目: rootのリモートログインを禁止するか</w:t>
+      </w:r>
+    </w:p>
+    <w:p>
+      <w:pPr>
+        <w:pBdr>
+          <w:top w:val="single" w:sz="8" w:space="1" w:color="auto"/>
+          <w:left w:val="single" w:sz="8" w:space="4" w:color="auto"/>
+          <w:bottom w:val="single" w:sz="8" w:space="1" w:color="auto"/>
+          <w:right w:val="single" w:sz="8" w:space="4" w:color="auto"/>
+        </w:pBdr>
+      </w:pPr>
+      <w:r>
+        <w:t>Disallow root login remotely? [Y/n] # Enter</w:t>
+      </w:r>
+    </w:p>
+    <w:p>
+      <w:pPr>
+        <w:pBdr>
+          <w:top w:val="single" w:sz="8" w:space="1" w:color="auto"/>
+          <w:left w:val="single" w:sz="8" w:space="4" w:color="auto"/>
+          <w:bottom w:val="single" w:sz="8" w:space="1" w:color="auto"/>
+          <w:right w:val="single" w:sz="8" w:space="4" w:color="auto"/>
+        </w:pBdr>
+      </w:pPr>
+    </w:p>
+    <w:p>
+      <w:pPr>
+        <w:pBdr>
+          <w:top w:val="single" w:sz="8" w:space="1" w:color="auto"/>
+          <w:left w:val="single" w:sz="8" w:space="4" w:color="auto"/>
+          <w:bottom w:val="single" w:sz="8" w:space="1" w:color="auto"/>
+          <w:right w:val="single" w:sz="8" w:space="4" w:color="auto"/>
+        </w:pBdr>
+      </w:pPr>
+      <w:r>
+        <w:t># 7つ目: testデータベース(テスト用の誰でもアクセス可能なデータベース)を削除するか</w:t>
+      </w:r>
+    </w:p>
+    <w:p>
+      <w:pPr>
+        <w:pBdr>
+          <w:top w:val="single" w:sz="8" w:space="1" w:color="auto"/>
+          <w:left w:val="single" w:sz="8" w:space="4" w:color="auto"/>
+          <w:bottom w:val="single" w:sz="8" w:space="1" w:color="auto"/>
+          <w:right w:val="single" w:sz="8" w:space="4" w:color="auto"/>
+        </w:pBdr>
+      </w:pPr>
+      <w:r>
+        <w:t>Remove test database and access to it? [Y/n]  # Enter</w:t>
+      </w:r>
+    </w:p>
+    <w:p>
+      <w:pPr>
+        <w:pBdr>
+          <w:top w:val="single" w:sz="8" w:space="1" w:color="auto"/>
+          <w:left w:val="single" w:sz="8" w:space="4" w:color="auto"/>
+          <w:bottom w:val="single" w:sz="8" w:space="1" w:color="auto"/>
+          <w:right w:val="single" w:sz="8" w:space="4" w:color="auto"/>
+        </w:pBdr>
+      </w:pPr>
+    </w:p>
+    <w:p>
+      <w:pPr>
+        <w:pBdr>
+          <w:top w:val="single" w:sz="8" w:space="1" w:color="auto"/>
+          <w:left w:val="single" w:sz="8" w:space="4" w:color="auto"/>
+          <w:bottom w:val="single" w:sz="8" w:space="1" w:color="auto"/>
+          <w:right w:val="single" w:sz="8" w:space="4" w:color="auto"/>
+        </w:pBdr>
+      </w:pPr>
+      <w:r>
+        <w:t># 8つ目: 権限を管理するテーブルをリロードして、設定をすぐに反映するか</w:t>
+      </w:r>
+    </w:p>
+    <w:p>
+      <w:pPr>
+        <w:pBdr>
+          <w:top w:val="single" w:sz="8" w:space="1" w:color="auto"/>
+          <w:left w:val="single" w:sz="8" w:space="4" w:color="auto"/>
+          <w:bottom w:val="single" w:sz="8" w:space="1" w:color="auto"/>
+          <w:right w:val="single" w:sz="8" w:space="4" w:color="auto"/>
+        </w:pBdr>
+      </w:pPr>
+      <w:r>
+        <w:t>Reload privilege tables now? [Y/n] # Enter</w:t>
+      </w:r>
+    </w:p>
+    <w:p/>
     <w:p>
       <w:pPr>
         <w:pStyle w:val="2"/>
       </w:pPr>
-      <w:bookmarkStart w:id="18" w:name="_Toc97725182"/>
-      <w:r>
-        <w:rPr>
-          <w:rFonts w:hint="eastAsia"/>
-        </w:rPr>
-        <w:t>m</w:t>
-      </w:r>
-      <w:r>
-        <w:t>ysql</w:t>
-      </w:r>
-      <w:r>
-        <w:rPr>
-          <w:rFonts w:hint="eastAsia"/>
-        </w:rPr>
-        <w:t>の起動と自動起動設定</w:t>
-      </w:r>
-      <w:bookmarkEnd w:id="18"/>
+      <w:bookmarkStart w:id="20" w:name="_Toc115166596"/>
+      <w:r>
+        <w:rPr>
+          <w:rFonts w:hint="eastAsia"/>
+        </w:rPr>
+        <w:t>環境設定</w:t>
+      </w:r>
+      <w:bookmarkEnd w:id="20"/>
     </w:p>
     <w:p/>
     <w:p>
@@ -4137,35 +4288,83 @@
         </w:pBdr>
       </w:pPr>
       <w:r>
-        <w:t># systemctl start mysqld</w:t>
-      </w:r>
-    </w:p>
-    <w:p>
-      <w:pPr>
-        <w:pBdr>
-          <w:top w:val="single" w:sz="8" w:space="1" w:color="auto"/>
-          <w:left w:val="single" w:sz="8" w:space="4" w:color="auto"/>
-          <w:bottom w:val="single" w:sz="8" w:space="1" w:color="auto"/>
-          <w:right w:val="single" w:sz="8" w:space="4" w:color="auto"/>
-        </w:pBdr>
-      </w:pPr>
-      <w:r>
-        <w:t># systemctl enable mysqld</w:t>
+        <w:t># vi /etc/my.cnf</w:t>
       </w:r>
     </w:p>
     <w:p/>
     <w:p>
+      <w:r>
+        <w:rPr>
+          <w:rFonts w:hint="eastAsia"/>
+        </w:rPr>
+        <w:t>（</w:t>
+      </w:r>
+      <w:r>
+        <w:t>追記</w:t>
+      </w:r>
+      <w:r>
+        <w:rPr>
+          <w:rFonts w:hint="eastAsia"/>
+        </w:rPr>
+        <w:t>）</w:t>
+      </w:r>
+    </w:p>
+    <w:p>
+      <w:pPr>
+        <w:pBdr>
+          <w:top w:val="single" w:sz="8" w:space="1" w:color="auto"/>
+          <w:left w:val="single" w:sz="8" w:space="4" w:color="auto"/>
+          <w:bottom w:val="single" w:sz="8" w:space="1" w:color="auto"/>
+          <w:right w:val="single" w:sz="8" w:space="4" w:color="auto"/>
+        </w:pBdr>
+      </w:pPr>
+      <w:r>
+        <w:t>character_set_server=utf8</w:t>
+      </w:r>
+    </w:p>
+    <w:p>
+      <w:pPr>
+        <w:pBdr>
+          <w:top w:val="single" w:sz="8" w:space="1" w:color="auto"/>
+          <w:left w:val="single" w:sz="8" w:space="4" w:color="auto"/>
+          <w:bottom w:val="single" w:sz="8" w:space="1" w:color="auto"/>
+          <w:right w:val="single" w:sz="8" w:space="4" w:color="auto"/>
+        </w:pBdr>
+      </w:pPr>
+      <w:r>
+        <w:t>skip-character-set-client-handshake</w:t>
+      </w:r>
+    </w:p>
+    <w:p/>
+    <w:p>
+      <w:pPr>
+        <w:pBdr>
+          <w:top w:val="single" w:sz="8" w:space="1" w:color="auto"/>
+          <w:left w:val="single" w:sz="8" w:space="4" w:color="auto"/>
+          <w:bottom w:val="single" w:sz="8" w:space="1" w:color="auto"/>
+          <w:right w:val="single" w:sz="8" w:space="4" w:color="auto"/>
+        </w:pBdr>
+      </w:pPr>
+      <w:r>
+        <w:t xml:space="preserve"># systemctl restart </w:t>
+      </w:r>
+      <w:r>
+        <w:t>mariadb</w:t>
+      </w:r>
+    </w:p>
+    <w:p/>
+    <w:p>
       <w:pPr>
         <w:pStyle w:val="2"/>
       </w:pPr>
-      <w:bookmarkStart w:id="19" w:name="_Toc97725183"/>
-      <w:r>
-        <w:rPr>
-          <w:rFonts w:hint="eastAsia"/>
-        </w:rPr>
-        <w:t>初期設定</w:t>
-      </w:r>
-      <w:bookmarkEnd w:id="19"/>
+      <w:bookmarkStart w:id="21" w:name="_Toc115166597"/>
+      <w:r>
+        <w:rPr>
+          <w:rFonts w:hint="eastAsia"/>
+        </w:rPr>
+        <w:t>ユーザ作成</w:t>
+      </w:r>
+      <w:bookmarkEnd w:id="21"/>
     </w:p>
     <w:p/>
     <w:p>
@@ -4178,46 +4377,72 @@
         </w:pBdr>
       </w:pPr>
       <w:r>
-        <w:t># cat /var/log/mysqld.log | grep root</w:t>
-      </w:r>
-    </w:p>
-    <w:p>
-      <w:pPr>
-        <w:pBdr>
-          <w:top w:val="single" w:sz="8" w:space="1" w:color="auto"/>
-          <w:left w:val="single" w:sz="8" w:space="4" w:color="auto"/>
-          <w:bottom w:val="single" w:sz="8" w:space="1" w:color="auto"/>
-          <w:right w:val="single" w:sz="8" w:space="4" w:color="auto"/>
-        </w:pBdr>
-      </w:pPr>
-      <w:r>
-        <w:t>2019-01-24T17:10:57.681293Z 1 [Note] A temporary password is generated for root@localhost: [ここにパスワードの文字が記載されているはず]</w:t>
-      </w:r>
-    </w:p>
-    <w:p>
-      <w:pPr>
-        <w:pBdr>
-          <w:top w:val="single" w:sz="8" w:space="1" w:color="auto"/>
-          <w:left w:val="single" w:sz="8" w:space="4" w:color="auto"/>
-          <w:bottom w:val="single" w:sz="8" w:space="1" w:color="auto"/>
-          <w:right w:val="single" w:sz="8" w:space="4" w:color="auto"/>
-        </w:pBdr>
-      </w:pPr>
-      <w:r>
-        <w:t># mysql -u root -p //上記のパスワードでログイン</w:t>
-      </w:r>
-    </w:p>
-    <w:p>
-      <w:pPr>
-        <w:pBdr>
-          <w:top w:val="single" w:sz="8" w:space="1" w:color="auto"/>
-          <w:left w:val="single" w:sz="8" w:space="4" w:color="auto"/>
-          <w:bottom w:val="single" w:sz="8" w:space="1" w:color="auto"/>
-          <w:right w:val="single" w:sz="8" w:space="4" w:color="auto"/>
-        </w:pBdr>
-      </w:pPr>
-      <w:r>
-        <w:t xml:space="preserve">Enter password: </w:t>
+        <w:t>% mysql -u root -p</w:t>
+      </w:r>
+    </w:p>
+    <w:p>
+      <w:pPr>
+        <w:pBdr>
+          <w:top w:val="single" w:sz="8" w:space="1" w:color="auto"/>
+          <w:left w:val="single" w:sz="8" w:space="4" w:color="auto"/>
+          <w:bottom w:val="single" w:sz="8" w:space="1" w:color="auto"/>
+          <w:right w:val="single" w:sz="8" w:space="4" w:color="auto"/>
+        </w:pBdr>
+      </w:pPr>
+      <w:r>
+        <w:t>mysql&gt; CREATE USER 'dbuser'@'localhost' IDENTIFIED BY 'passworD12@';</w:t>
+      </w:r>
+    </w:p>
+    <w:p>
+      <w:pPr>
+        <w:pBdr>
+          <w:top w:val="single" w:sz="8" w:space="1" w:color="auto"/>
+          <w:left w:val="single" w:sz="8" w:space="4" w:color="auto"/>
+          <w:bottom w:val="single" w:sz="8" w:space="1" w:color="auto"/>
+          <w:right w:val="single" w:sz="8" w:space="4" w:color="auto"/>
+        </w:pBdr>
+      </w:pPr>
+      <w:r>
+        <w:t>mysql&gt; GRANT ALL PRIVILEGES ON * . * TO 'dbuser'@'localhost';</w:t>
+      </w:r>
+    </w:p>
+    <w:p>
+      <w:pPr>
+        <w:pBdr>
+          <w:top w:val="single" w:sz="8" w:space="1" w:color="auto"/>
+          <w:left w:val="single" w:sz="8" w:space="4" w:color="auto"/>
+          <w:bottom w:val="single" w:sz="8" w:space="1" w:color="auto"/>
+          <w:right w:val="single" w:sz="8" w:space="4" w:color="auto"/>
+        </w:pBdr>
+      </w:pPr>
+      <w:r>
+        <w:t>mysql&gt; CREATE DATABASE gfarmdb;</w:t>
+      </w:r>
+    </w:p>
+    <w:p>
+      <w:pPr>
+        <w:pBdr>
+          <w:top w:val="single" w:sz="8" w:space="1" w:color="auto"/>
+          <w:left w:val="single" w:sz="8" w:space="4" w:color="auto"/>
+          <w:bottom w:val="single" w:sz="8" w:space="1" w:color="auto"/>
+          <w:right w:val="single" w:sz="8" w:space="4" w:color="auto"/>
+        </w:pBdr>
+      </w:pPr>
+      <w:r>
+        <w:t>mysql&gt; FLUSH PRIVILEGES;</w:t>
+      </w:r>
+    </w:p>
+    <w:p>
+      <w:pPr>
+        <w:pBdr>
+          <w:top w:val="single" w:sz="8" w:space="1" w:color="auto"/>
+          <w:left w:val="single" w:sz="8" w:space="4" w:color="auto"/>
+          <w:bottom w:val="single" w:sz="8" w:space="1" w:color="auto"/>
+          <w:right w:val="single" w:sz="8" w:space="4" w:color="auto"/>
+        </w:pBdr>
+      </w:pPr>
+      <w:r>
+        <w:t>mysql&gt; quit</w:t>
       </w:r>
     </w:p>
     <w:p/>
@@ -4225,14 +4450,14 @@
       <w:pPr>
         <w:pStyle w:val="2"/>
       </w:pPr>
-      <w:bookmarkStart w:id="20" w:name="_Toc97725184"/>
-      <w:r>
-        <w:rPr>
-          <w:rFonts w:hint="eastAsia"/>
-        </w:rPr>
-        <w:t>パスワードの変更</w:t>
-      </w:r>
-      <w:bookmarkEnd w:id="20"/>
+      <w:bookmarkStart w:id="22" w:name="_Toc115166598"/>
+      <w:r>
+        <w:rPr>
+          <w:rFonts w:hint="eastAsia"/>
+        </w:rPr>
+        <w:t>データベース作成</w:t>
+      </w:r>
+      <w:bookmarkEnd w:id="22"/>
     </w:p>
     <w:p/>
     <w:p>
@@ -4245,291 +4470,66 @@
         </w:pBdr>
       </w:pPr>
       <w:r>
-        <w:t>mysql&gt; SET PASSWORD = PASSWORD('任意のパスワード');</w:t>
-      </w:r>
-    </w:p>
-    <w:p>
-      <w:r>
-        <w:rPr>
-          <w:rFonts w:hint="eastAsia"/>
-        </w:rPr>
-        <w:t>※</w:t>
-      </w:r>
-      <w:r>
-        <w:t>8文字以上かつ英大文字・小文字・数字・記号を含め</w:t>
-      </w:r>
-      <w:r>
-        <w:rPr>
-          <w:rFonts w:hint="eastAsia"/>
-        </w:rPr>
-        <w:t>る</w:t>
+        <w:t>% mysql -u dbuser -p</w:t>
+      </w:r>
+    </w:p>
+    <w:p>
+      <w:pPr>
+        <w:pBdr>
+          <w:top w:val="single" w:sz="8" w:space="1" w:color="auto"/>
+          <w:left w:val="single" w:sz="8" w:space="4" w:color="auto"/>
+          <w:bottom w:val="single" w:sz="8" w:space="1" w:color="auto"/>
+          <w:right w:val="single" w:sz="8" w:space="4" w:color="auto"/>
+        </w:pBdr>
+      </w:pPr>
+      <w:r>
+        <w:t>% mysql -u dbuser -p gfarmdb &lt; jwt-server/ddl/jwt-server.ddl</w:t>
       </w:r>
     </w:p>
     <w:p/>
     <w:p>
       <w:pPr>
+        <w:pStyle w:val="1"/>
+      </w:pPr>
+      <w:bookmarkStart w:id="23" w:name="_Toc115166599"/>
+      <w:r>
+        <w:rPr>
+          <w:rFonts w:hint="eastAsia"/>
+        </w:rPr>
+        <w:t>Keyc</w:t>
+      </w:r>
+      <w:r>
+        <w:t>loak</w:t>
+      </w:r>
+      <w:r>
+        <w:rPr>
+          <w:rFonts w:hint="eastAsia"/>
+        </w:rPr>
+        <w:t>の設定</w:t>
+      </w:r>
+      <w:bookmarkEnd w:id="23"/>
+    </w:p>
+    <w:p>
+      <w:pPr>
         <w:pStyle w:val="2"/>
       </w:pPr>
-      <w:bookmarkStart w:id="21" w:name="_Toc97725185"/>
-      <w:r>
-        <w:rPr>
-          <w:rFonts w:hint="eastAsia"/>
-        </w:rPr>
-        <w:lastRenderedPageBreak/>
-        <w:t>環境設定</w:t>
-      </w:r>
-      <w:bookmarkEnd w:id="21"/>
-    </w:p>
-    <w:p/>
-    <w:p>
-      <w:pPr>
-        <w:pBdr>
-          <w:top w:val="single" w:sz="8" w:space="1" w:color="auto"/>
-          <w:left w:val="single" w:sz="8" w:space="4" w:color="auto"/>
-          <w:bottom w:val="single" w:sz="8" w:space="1" w:color="auto"/>
-          <w:right w:val="single" w:sz="8" w:space="4" w:color="auto"/>
-        </w:pBdr>
-      </w:pPr>
-      <w:r>
-        <w:t># vi /etc/my.cnf</w:t>
-      </w:r>
-    </w:p>
-    <w:p/>
-    <w:p>
-      <w:r>
-        <w:rPr>
-          <w:rFonts w:hint="eastAsia"/>
-        </w:rPr>
-        <w:t>（</w:t>
-      </w:r>
-      <w:r>
-        <w:t>追記</w:t>
-      </w:r>
-      <w:r>
-        <w:rPr>
-          <w:rFonts w:hint="eastAsia"/>
-        </w:rPr>
-        <w:t>）</w:t>
-      </w:r>
-    </w:p>
-    <w:p>
-      <w:pPr>
-        <w:pBdr>
-          <w:top w:val="single" w:sz="8" w:space="1" w:color="auto"/>
-          <w:left w:val="single" w:sz="8" w:space="4" w:color="auto"/>
-          <w:bottom w:val="single" w:sz="8" w:space="1" w:color="auto"/>
-          <w:right w:val="single" w:sz="8" w:space="4" w:color="auto"/>
-        </w:pBdr>
-      </w:pPr>
-      <w:r>
-        <w:t>character_set_server=utf8</w:t>
-      </w:r>
-    </w:p>
-    <w:p>
-      <w:pPr>
-        <w:pBdr>
-          <w:top w:val="single" w:sz="8" w:space="1" w:color="auto"/>
-          <w:left w:val="single" w:sz="8" w:space="4" w:color="auto"/>
-          <w:bottom w:val="single" w:sz="8" w:space="1" w:color="auto"/>
-          <w:right w:val="single" w:sz="8" w:space="4" w:color="auto"/>
-        </w:pBdr>
-      </w:pPr>
-      <w:r>
-        <w:t>skip-character-set-client-handshake</w:t>
-      </w:r>
-    </w:p>
-    <w:p/>
-    <w:p>
-      <w:pPr>
-        <w:pBdr>
-          <w:top w:val="single" w:sz="8" w:space="1" w:color="auto"/>
-          <w:left w:val="single" w:sz="8" w:space="4" w:color="auto"/>
-          <w:bottom w:val="single" w:sz="8" w:space="1" w:color="auto"/>
-          <w:right w:val="single" w:sz="8" w:space="4" w:color="auto"/>
-        </w:pBdr>
-      </w:pPr>
-      <w:r>
-        <w:t># systemctl restart mysqld</w:t>
-      </w:r>
-    </w:p>
-    <w:p/>
-    <w:p>
-      <w:pPr>
-        <w:pStyle w:val="2"/>
-      </w:pPr>
-      <w:bookmarkStart w:id="22" w:name="_Toc97725186"/>
-      <w:r>
-        <w:rPr>
-          <w:rFonts w:hint="eastAsia"/>
-        </w:rPr>
-        <w:t>ユーザ作成</w:t>
-      </w:r>
-      <w:bookmarkEnd w:id="22"/>
-    </w:p>
-    <w:p/>
-    <w:p>
-      <w:pPr>
-        <w:pBdr>
-          <w:top w:val="single" w:sz="8" w:space="1" w:color="auto"/>
-          <w:left w:val="single" w:sz="8" w:space="4" w:color="auto"/>
-          <w:bottom w:val="single" w:sz="8" w:space="1" w:color="auto"/>
-          <w:right w:val="single" w:sz="8" w:space="4" w:color="auto"/>
-        </w:pBdr>
-      </w:pPr>
-      <w:r>
-        <w:t>% mysql -u root -p</w:t>
-      </w:r>
-    </w:p>
-    <w:p>
-      <w:pPr>
-        <w:pBdr>
-          <w:top w:val="single" w:sz="8" w:space="1" w:color="auto"/>
-          <w:left w:val="single" w:sz="8" w:space="4" w:color="auto"/>
-          <w:bottom w:val="single" w:sz="8" w:space="1" w:color="auto"/>
-          <w:right w:val="single" w:sz="8" w:space="4" w:color="auto"/>
-        </w:pBdr>
-      </w:pPr>
-      <w:r>
-        <w:t>mysql&gt; CREATE USER 'dbuser'@'localhost' IDENTIFIED BY 'passworD12@';</w:t>
-      </w:r>
-    </w:p>
-    <w:p>
-      <w:pPr>
-        <w:pBdr>
-          <w:top w:val="single" w:sz="8" w:space="1" w:color="auto"/>
-          <w:left w:val="single" w:sz="8" w:space="4" w:color="auto"/>
-          <w:bottom w:val="single" w:sz="8" w:space="1" w:color="auto"/>
-          <w:right w:val="single" w:sz="8" w:space="4" w:color="auto"/>
-        </w:pBdr>
-      </w:pPr>
-      <w:r>
-        <w:t>mysql&gt; GRANT ALL PRIVILEGES ON * . * TO 'dbuser'@'localhost';</w:t>
-      </w:r>
-    </w:p>
-    <w:p>
-      <w:pPr>
-        <w:pBdr>
-          <w:top w:val="single" w:sz="8" w:space="1" w:color="auto"/>
-          <w:left w:val="single" w:sz="8" w:space="4" w:color="auto"/>
-          <w:bottom w:val="single" w:sz="8" w:space="1" w:color="auto"/>
-          <w:right w:val="single" w:sz="8" w:space="4" w:color="auto"/>
-        </w:pBdr>
-      </w:pPr>
-      <w:r>
-        <w:t>mysql&gt; CREATE DATABASE gfarmdb;</w:t>
-      </w:r>
-    </w:p>
-    <w:p>
-      <w:pPr>
-        <w:pBdr>
-          <w:top w:val="single" w:sz="8" w:space="1" w:color="auto"/>
-          <w:left w:val="single" w:sz="8" w:space="4" w:color="auto"/>
-          <w:bottom w:val="single" w:sz="8" w:space="1" w:color="auto"/>
-          <w:right w:val="single" w:sz="8" w:space="4" w:color="auto"/>
-        </w:pBdr>
-      </w:pPr>
-      <w:r>
-        <w:t>mysql&gt; FLUSH PRIVILEGES;</w:t>
-      </w:r>
-    </w:p>
-    <w:p>
-      <w:pPr>
-        <w:pBdr>
-          <w:top w:val="single" w:sz="8" w:space="1" w:color="auto"/>
-          <w:left w:val="single" w:sz="8" w:space="4" w:color="auto"/>
-          <w:bottom w:val="single" w:sz="8" w:space="1" w:color="auto"/>
-          <w:right w:val="single" w:sz="8" w:space="4" w:color="auto"/>
-        </w:pBdr>
-      </w:pPr>
-      <w:r>
-        <w:t>mysql&gt; quit</w:t>
-      </w:r>
-    </w:p>
-    <w:p/>
-    <w:p>
-      <w:pPr>
-        <w:pStyle w:val="2"/>
-      </w:pPr>
-      <w:bookmarkStart w:id="23" w:name="_Toc97725187"/>
-      <w:r>
-        <w:rPr>
-          <w:rFonts w:hint="eastAsia"/>
-        </w:rPr>
-        <w:t>データベース作成</w:t>
-      </w:r>
-      <w:bookmarkEnd w:id="23"/>
-    </w:p>
-    <w:p/>
-    <w:p>
-      <w:pPr>
-        <w:pBdr>
-          <w:top w:val="single" w:sz="8" w:space="1" w:color="auto"/>
-          <w:left w:val="single" w:sz="8" w:space="4" w:color="auto"/>
-          <w:bottom w:val="single" w:sz="8" w:space="1" w:color="auto"/>
-          <w:right w:val="single" w:sz="8" w:space="4" w:color="auto"/>
-        </w:pBdr>
-      </w:pPr>
-      <w:r>
-        <w:t>% mysql -u dbuser -p</w:t>
-      </w:r>
-    </w:p>
-    <w:p>
-      <w:pPr>
-        <w:pBdr>
-          <w:top w:val="single" w:sz="8" w:space="1" w:color="auto"/>
-          <w:left w:val="single" w:sz="8" w:space="4" w:color="auto"/>
-          <w:bottom w:val="single" w:sz="8" w:space="1" w:color="auto"/>
-          <w:right w:val="single" w:sz="8" w:space="4" w:color="auto"/>
-        </w:pBdr>
-      </w:pPr>
-      <w:r>
-        <w:t>% mysql -u dbuser -p gfarmdb &lt; jwt-server/ddl/jwt-server.ddl</w:t>
-      </w:r>
-    </w:p>
-    <w:p/>
-    <w:p>
-      <w:pPr>
-        <w:pStyle w:val="1"/>
-      </w:pPr>
-      <w:bookmarkStart w:id="24" w:name="_Toc97725188"/>
-      <w:r>
-        <w:rPr>
-          <w:rFonts w:hint="eastAsia"/>
-        </w:rPr>
-        <w:t>Keyc</w:t>
-      </w:r>
-      <w:r>
-        <w:t>loak</w:t>
-      </w:r>
-      <w:r>
-        <w:rPr>
-          <w:rFonts w:hint="eastAsia"/>
-        </w:rPr>
-        <w:t>の設定</w:t>
+      <w:bookmarkStart w:id="24" w:name="_Toc115166600"/>
+      <w:r>
+        <w:rPr>
+          <w:rFonts w:hint="eastAsia"/>
+        </w:rPr>
+        <w:t>r</w:t>
+      </w:r>
+      <w:r>
+        <w:t>ealmn</w:t>
+      </w:r>
+      <w:r>
+        <w:rPr>
+          <w:rFonts w:hint="eastAsia"/>
+        </w:rPr>
+        <w:t>の作成</w:t>
       </w:r>
       <w:bookmarkEnd w:id="24"/>
-    </w:p>
-    <w:p>
-      <w:pPr>
-        <w:pStyle w:val="2"/>
-      </w:pPr>
-      <w:bookmarkStart w:id="25" w:name="_Toc97725189"/>
-      <w:r>
-        <w:rPr>
-          <w:rFonts w:hint="eastAsia"/>
-        </w:rPr>
-        <w:t>r</w:t>
-      </w:r>
-      <w:r>
-        <w:t>ealmn</w:t>
-      </w:r>
-      <w:r>
-        <w:rPr>
-          <w:rFonts w:hint="eastAsia"/>
-        </w:rPr>
-        <w:t>の作成</w:t>
-      </w:r>
-      <w:bookmarkEnd w:id="25"/>
     </w:p>
     <w:p/>
     <w:p>
@@ -4573,7 +4573,7 @@
                     </pic:cNvPicPr>
                   </pic:nvPicPr>
                   <pic:blipFill>
-                    <a:blip r:embed="rId7">
+                    <a:blip r:embed="rId6">
                       <a:extLst>
                         <a:ext uri="{28A0092B-C50C-407E-A947-70E740481C1C}">
                           <a14:useLocalDpi xmlns:a14="http://schemas.microsoft.com/office/drawing/2010/main" val="0"/>
@@ -4610,7 +4610,7 @@
       <w:pPr>
         <w:pStyle w:val="2"/>
       </w:pPr>
-      <w:bookmarkStart w:id="26" w:name="_Toc97725190"/>
+      <w:bookmarkStart w:id="25" w:name="_Toc115166601"/>
       <w:r>
         <w:rPr>
           <w:rFonts w:hint="eastAsia"/>
@@ -4626,7 +4626,7 @@
         </w:rPr>
         <w:t>の作成</w:t>
       </w:r>
-      <w:bookmarkEnd w:id="26"/>
+      <w:bookmarkEnd w:id="25"/>
     </w:p>
     <w:p/>
     <w:p>
@@ -4697,7 +4697,7 @@
                     </pic:cNvPicPr>
                   </pic:nvPicPr>
                   <pic:blipFill>
-                    <a:blip r:embed="rId8" cstate="print">
+                    <a:blip r:embed="rId7" cstate="print">
                       <a:extLst>
                         <a:ext uri="{28A0092B-C50C-407E-A947-70E740481C1C}">
                           <a14:useLocalDpi xmlns:a14="http://schemas.microsoft.com/office/drawing/2010/main" val="0"/>
@@ -4733,7 +4733,7 @@
       <w:pPr>
         <w:pStyle w:val="2"/>
       </w:pPr>
-      <w:bookmarkStart w:id="27" w:name="_Toc97725191"/>
+      <w:bookmarkStart w:id="26" w:name="_Toc115166602"/>
       <w:r>
         <w:rPr>
           <w:rFonts w:hint="eastAsia"/>
@@ -4741,7 +4741,7 @@
         <w:lastRenderedPageBreak/>
         <w:t>ユーザの作成</w:t>
       </w:r>
-      <w:bookmarkEnd w:id="27"/>
+      <w:bookmarkEnd w:id="26"/>
     </w:p>
     <w:p/>
     <w:p>
@@ -4775,7 +4775,7 @@
                     </pic:cNvPicPr>
                   </pic:nvPicPr>
                   <pic:blipFill>
-                    <a:blip r:embed="rId9">
+                    <a:blip r:embed="rId8">
                       <a:extLst>
                         <a:ext uri="{28A0092B-C50C-407E-A947-70E740481C1C}">
                           <a14:useLocalDpi xmlns:a14="http://schemas.microsoft.com/office/drawing/2010/main" val="0"/>

</xml_diff>

<commit_message>
add note on OS and user passwords
</commit_message>
<xml_diff>
--- a/docs/INSTALL_MANUAL.docx
+++ b/docs/INSTALL_MANUAL.docx
@@ -87,6 +87,7 @@
             </w:tabs>
             <w:rPr>
               <w:noProof/>
+              <w14:ligatures w14:val="standardContextual"/>
             </w:rPr>
           </w:pPr>
           <w:r>
@@ -98,12 +99,81 @@
           <w:r>
             <w:fldChar w:fldCharType="separate"/>
           </w:r>
-          <w:hyperlink w:anchor="_Toc115166576" w:history="1">
+          <w:hyperlink w:anchor="_Toc139267603" w:history="1">
             <w:r>
               <w:rPr>
                 <w:rStyle w:val="a3"/>
                 <w:noProof/>
               </w:rPr>
+              <w:t>環境</w:t>
+            </w:r>
+            <w:r>
+              <w:rPr>
+                <w:noProof/>
+                <w:webHidden/>
+              </w:rPr>
+              <w:tab/>
+            </w:r>
+            <w:r>
+              <w:rPr>
+                <w:noProof/>
+                <w:webHidden/>
+              </w:rPr>
+              <w:fldChar w:fldCharType="begin"/>
+            </w:r>
+            <w:r>
+              <w:rPr>
+                <w:noProof/>
+                <w:webHidden/>
+              </w:rPr>
+              <w:instrText xml:space="preserve"> PAGEREF _Toc139267603 \h </w:instrText>
+            </w:r>
+            <w:r>
+              <w:rPr>
+                <w:noProof/>
+                <w:webHidden/>
+              </w:rPr>
+            </w:r>
+            <w:r>
+              <w:rPr>
+                <w:noProof/>
+                <w:webHidden/>
+              </w:rPr>
+              <w:fldChar w:fldCharType="separate"/>
+            </w:r>
+            <w:r>
+              <w:rPr>
+                <w:noProof/>
+                <w:webHidden/>
+              </w:rPr>
+              <w:t>3</w:t>
+            </w:r>
+            <w:r>
+              <w:rPr>
+                <w:noProof/>
+                <w:webHidden/>
+              </w:rPr>
+              <w:fldChar w:fldCharType="end"/>
+            </w:r>
+          </w:hyperlink>
+        </w:p>
+        <w:p>
+          <w:pPr>
+            <w:pStyle w:val="11"/>
+            <w:tabs>
+              <w:tab w:val="right" w:leader="dot" w:pos="10456"/>
+            </w:tabs>
+            <w:rPr>
+              <w:noProof/>
+              <w14:ligatures w14:val="standardContextual"/>
+            </w:rPr>
+          </w:pPr>
+          <w:hyperlink w:anchor="_Toc139267604" w:history="1">
+            <w:r>
+              <w:rPr>
+                <w:rStyle w:val="a3"/>
+                <w:noProof/>
+              </w:rPr>
               <w:t>tomcat のインストール</w:t>
             </w:r>
             <w:r>
@@ -125,7 +195,7 @@
                 <w:noProof/>
                 <w:webHidden/>
               </w:rPr>
-              <w:instrText xml:space="preserve"> PAGEREF _Toc115166576 \h </w:instrText>
+              <w:instrText xml:space="preserve"> PAGEREF _Toc139267604 \h </w:instrText>
             </w:r>
             <w:r>
               <w:rPr>
@@ -145,7 +215,7 @@
                 <w:noProof/>
                 <w:webHidden/>
               </w:rPr>
-              <w:t>3</w:t>
+              <w:t>4</w:t>
             </w:r>
             <w:r>
               <w:rPr>
@@ -164,9 +234,10 @@
             </w:tabs>
             <w:rPr>
               <w:noProof/>
+              <w14:ligatures w14:val="standardContextual"/>
             </w:rPr>
           </w:pPr>
-          <w:hyperlink w:anchor="_Toc115166577" w:history="1">
+          <w:hyperlink w:anchor="_Toc139267605" w:history="1">
             <w:r>
               <w:rPr>
                 <w:rStyle w:val="a3"/>
@@ -193,7 +264,7 @@
                 <w:noProof/>
                 <w:webHidden/>
               </w:rPr>
-              <w:instrText xml:space="preserve"> PAGEREF _Toc115166577 \h </w:instrText>
+              <w:instrText xml:space="preserve"> PAGEREF _Toc139267605 \h </w:instrText>
             </w:r>
             <w:r>
               <w:rPr>
@@ -213,7 +284,7 @@
                 <w:noProof/>
                 <w:webHidden/>
               </w:rPr>
-              <w:t>3</w:t>
+              <w:t>4</w:t>
             </w:r>
             <w:r>
               <w:rPr>
@@ -232,9 +303,10 @@
             </w:tabs>
             <w:rPr>
               <w:noProof/>
+              <w14:ligatures w14:val="standardContextual"/>
             </w:rPr>
           </w:pPr>
-          <w:hyperlink w:anchor="_Toc115166578" w:history="1">
+          <w:hyperlink w:anchor="_Toc139267606" w:history="1">
             <w:r>
               <w:rPr>
                 <w:rStyle w:val="a3"/>
@@ -261,7 +333,7 @@
                 <w:noProof/>
                 <w:webHidden/>
               </w:rPr>
-              <w:instrText xml:space="preserve"> PAGEREF _Toc115166578 \h </w:instrText>
+              <w:instrText xml:space="preserve"> PAGEREF _Toc139267606 \h </w:instrText>
             </w:r>
             <w:r>
               <w:rPr>
@@ -281,7 +353,7 @@
                 <w:noProof/>
                 <w:webHidden/>
               </w:rPr>
-              <w:t>3</w:t>
+              <w:t>4</w:t>
             </w:r>
             <w:r>
               <w:rPr>
@@ -300,9 +372,10 @@
             </w:tabs>
             <w:rPr>
               <w:noProof/>
+              <w14:ligatures w14:val="standardContextual"/>
             </w:rPr>
           </w:pPr>
-          <w:hyperlink w:anchor="_Toc115166579" w:history="1">
+          <w:hyperlink w:anchor="_Toc139267607" w:history="1">
             <w:r>
               <w:rPr>
                 <w:rStyle w:val="a3"/>
@@ -329,7 +402,7 @@
                 <w:noProof/>
                 <w:webHidden/>
               </w:rPr>
-              <w:instrText xml:space="preserve"> PAGEREF _Toc115166579 \h </w:instrText>
+              <w:instrText xml:space="preserve"> PAGEREF _Toc139267607 \h </w:instrText>
             </w:r>
             <w:r>
               <w:rPr>
@@ -349,7 +422,7 @@
                 <w:noProof/>
                 <w:webHidden/>
               </w:rPr>
-              <w:t>3</w:t>
+              <w:t>4</w:t>
             </w:r>
             <w:r>
               <w:rPr>
@@ -368,9 +441,10 @@
             </w:tabs>
             <w:rPr>
               <w:noProof/>
+              <w14:ligatures w14:val="standardContextual"/>
             </w:rPr>
           </w:pPr>
-          <w:hyperlink w:anchor="_Toc115166580" w:history="1">
+          <w:hyperlink w:anchor="_Toc139267608" w:history="1">
             <w:r>
               <w:rPr>
                 <w:rStyle w:val="a3"/>
@@ -397,7 +471,7 @@
                 <w:noProof/>
                 <w:webHidden/>
               </w:rPr>
-              <w:instrText xml:space="preserve"> PAGEREF _Toc115166580 \h </w:instrText>
+              <w:instrText xml:space="preserve"> PAGEREF _Toc139267608 \h </w:instrText>
             </w:r>
             <w:r>
               <w:rPr>
@@ -417,7 +491,7 @@
                 <w:noProof/>
                 <w:webHidden/>
               </w:rPr>
-              <w:t>3</w:t>
+              <w:t>4</w:t>
             </w:r>
             <w:r>
               <w:rPr>
@@ -436,9 +510,10 @@
             </w:tabs>
             <w:rPr>
               <w:noProof/>
+              <w14:ligatures w14:val="standardContextual"/>
             </w:rPr>
           </w:pPr>
-          <w:hyperlink w:anchor="_Toc115166581" w:history="1">
+          <w:hyperlink w:anchor="_Toc139267609" w:history="1">
             <w:r>
               <w:rPr>
                 <w:rStyle w:val="a3"/>
@@ -465,7 +540,7 @@
                 <w:noProof/>
                 <w:webHidden/>
               </w:rPr>
-              <w:instrText xml:space="preserve"> PAGEREF _Toc115166581 \h </w:instrText>
+              <w:instrText xml:space="preserve"> PAGEREF _Toc139267609 \h </w:instrText>
             </w:r>
             <w:r>
               <w:rPr>
@@ -485,7 +560,7 @@
                 <w:noProof/>
                 <w:webHidden/>
               </w:rPr>
-              <w:t>3</w:t>
+              <w:t>4</w:t>
             </w:r>
             <w:r>
               <w:rPr>
@@ -504,9 +579,10 @@
             </w:tabs>
             <w:rPr>
               <w:noProof/>
+              <w14:ligatures w14:val="standardContextual"/>
             </w:rPr>
           </w:pPr>
-          <w:hyperlink w:anchor="_Toc115166582" w:history="1">
+          <w:hyperlink w:anchor="_Toc139267610" w:history="1">
             <w:r>
               <w:rPr>
                 <w:rStyle w:val="a3"/>
@@ -533,7 +609,7 @@
                 <w:noProof/>
                 <w:webHidden/>
               </w:rPr>
-              <w:instrText xml:space="preserve"> PAGEREF _Toc115166582 \h </w:instrText>
+              <w:instrText xml:space="preserve"> PAGEREF _Toc139267610 \h </w:instrText>
             </w:r>
             <w:r>
               <w:rPr>
@@ -553,7 +629,7 @@
                 <w:noProof/>
                 <w:webHidden/>
               </w:rPr>
-              <w:t>4</w:t>
+              <w:t>5</w:t>
             </w:r>
             <w:r>
               <w:rPr>
@@ -572,9 +648,10 @@
             </w:tabs>
             <w:rPr>
               <w:noProof/>
+              <w14:ligatures w14:val="standardContextual"/>
             </w:rPr>
           </w:pPr>
-          <w:hyperlink w:anchor="_Toc115166583" w:history="1">
+          <w:hyperlink w:anchor="_Toc139267611" w:history="1">
             <w:r>
               <w:rPr>
                 <w:rStyle w:val="a3"/>
@@ -601,7 +678,7 @@
                 <w:noProof/>
                 <w:webHidden/>
               </w:rPr>
-              <w:instrText xml:space="preserve"> PAGEREF _Toc115166583 \h </w:instrText>
+              <w:instrText xml:space="preserve"> PAGEREF _Toc139267611 \h </w:instrText>
             </w:r>
             <w:r>
               <w:rPr>
@@ -621,7 +698,7 @@
                 <w:noProof/>
                 <w:webHidden/>
               </w:rPr>
-              <w:t>4</w:t>
+              <w:t>5</w:t>
             </w:r>
             <w:r>
               <w:rPr>
@@ -640,9 +717,10 @@
             </w:tabs>
             <w:rPr>
               <w:noProof/>
+              <w14:ligatures w14:val="standardContextual"/>
             </w:rPr>
           </w:pPr>
-          <w:hyperlink w:anchor="_Toc115166584" w:history="1">
+          <w:hyperlink w:anchor="_Toc139267612" w:history="1">
             <w:r>
               <w:rPr>
                 <w:rStyle w:val="a3"/>
@@ -669,7 +747,7 @@
                 <w:noProof/>
                 <w:webHidden/>
               </w:rPr>
-              <w:instrText xml:space="preserve"> PAGEREF _Toc115166584 \h </w:instrText>
+              <w:instrText xml:space="preserve"> PAGEREF _Toc139267612 \h </w:instrText>
             </w:r>
             <w:r>
               <w:rPr>
@@ -689,7 +767,7 @@
                 <w:noProof/>
                 <w:webHidden/>
               </w:rPr>
-              <w:t>4</w:t>
+              <w:t>5</w:t>
             </w:r>
             <w:r>
               <w:rPr>
@@ -708,9 +786,10 @@
             </w:tabs>
             <w:rPr>
               <w:noProof/>
+              <w14:ligatures w14:val="standardContextual"/>
             </w:rPr>
           </w:pPr>
-          <w:hyperlink w:anchor="_Toc115166585" w:history="1">
+          <w:hyperlink w:anchor="_Toc139267613" w:history="1">
             <w:r>
               <w:rPr>
                 <w:rStyle w:val="a3"/>
@@ -737,7 +816,7 @@
                 <w:noProof/>
                 <w:webHidden/>
               </w:rPr>
-              <w:instrText xml:space="preserve"> PAGEREF _Toc115166585 \h </w:instrText>
+              <w:instrText xml:space="preserve"> PAGEREF _Toc139267613 \h </w:instrText>
             </w:r>
             <w:r>
               <w:rPr>
@@ -757,7 +836,7 @@
                 <w:noProof/>
                 <w:webHidden/>
               </w:rPr>
-              <w:t>4</w:t>
+              <w:t>5</w:t>
             </w:r>
             <w:r>
               <w:rPr>
@@ -776,9 +855,10 @@
             </w:tabs>
             <w:rPr>
               <w:noProof/>
+              <w14:ligatures w14:val="standardContextual"/>
             </w:rPr>
           </w:pPr>
-          <w:hyperlink w:anchor="_Toc115166586" w:history="1">
+          <w:hyperlink w:anchor="_Toc139267614" w:history="1">
             <w:r>
               <w:rPr>
                 <w:rStyle w:val="a3"/>
@@ -805,7 +885,7 @@
                 <w:noProof/>
                 <w:webHidden/>
               </w:rPr>
-              <w:instrText xml:space="preserve"> PAGEREF _Toc115166586 \h </w:instrText>
+              <w:instrText xml:space="preserve"> PAGEREF _Toc139267614 \h </w:instrText>
             </w:r>
             <w:r>
               <w:rPr>
@@ -825,7 +905,7 @@
                 <w:noProof/>
                 <w:webHidden/>
               </w:rPr>
-              <w:t>4</w:t>
+              <w:t>5</w:t>
             </w:r>
             <w:r>
               <w:rPr>
@@ -844,9 +924,10 @@
             </w:tabs>
             <w:rPr>
               <w:noProof/>
+              <w14:ligatures w14:val="standardContextual"/>
             </w:rPr>
           </w:pPr>
-          <w:hyperlink w:anchor="_Toc115166587" w:history="1">
+          <w:hyperlink w:anchor="_Toc139267615" w:history="1">
             <w:r>
               <w:rPr>
                 <w:rStyle w:val="a3"/>
@@ -873,7 +954,7 @@
                 <w:noProof/>
                 <w:webHidden/>
               </w:rPr>
-              <w:instrText xml:space="preserve"> PAGEREF _Toc115166587 \h </w:instrText>
+              <w:instrText xml:space="preserve"> PAGEREF _Toc139267615 \h </w:instrText>
             </w:r>
             <w:r>
               <w:rPr>
@@ -893,7 +974,7 @@
                 <w:noProof/>
                 <w:webHidden/>
               </w:rPr>
-              <w:t>5</w:t>
+              <w:t>6</w:t>
             </w:r>
             <w:r>
               <w:rPr>
@@ -912,9 +993,10 @@
             </w:tabs>
             <w:rPr>
               <w:noProof/>
+              <w14:ligatures w14:val="standardContextual"/>
             </w:rPr>
           </w:pPr>
-          <w:hyperlink w:anchor="_Toc115166588" w:history="1">
+          <w:hyperlink w:anchor="_Toc139267616" w:history="1">
             <w:r>
               <w:rPr>
                 <w:rStyle w:val="a3"/>
@@ -941,7 +1023,7 @@
                 <w:noProof/>
                 <w:webHidden/>
               </w:rPr>
-              <w:instrText xml:space="preserve"> PAGEREF _Toc115166588 \h </w:instrText>
+              <w:instrText xml:space="preserve"> PAGEREF _Toc139267616 \h </w:instrText>
             </w:r>
             <w:r>
               <w:rPr>
@@ -961,7 +1043,7 @@
                 <w:noProof/>
                 <w:webHidden/>
               </w:rPr>
-              <w:t>5</w:t>
+              <w:t>6</w:t>
             </w:r>
             <w:r>
               <w:rPr>
@@ -980,9 +1062,10 @@
             </w:tabs>
             <w:rPr>
               <w:noProof/>
+              <w14:ligatures w14:val="standardContextual"/>
             </w:rPr>
           </w:pPr>
-          <w:hyperlink w:anchor="_Toc115166589" w:history="1">
+          <w:hyperlink w:anchor="_Toc139267617" w:history="1">
             <w:r>
               <w:rPr>
                 <w:rStyle w:val="a3"/>
@@ -1009,7 +1092,7 @@
                 <w:noProof/>
                 <w:webHidden/>
               </w:rPr>
-              <w:instrText xml:space="preserve"> PAGEREF _Toc115166589 \h </w:instrText>
+              <w:instrText xml:space="preserve"> PAGEREF _Toc139267617 \h </w:instrText>
             </w:r>
             <w:r>
               <w:rPr>
@@ -1029,7 +1112,7 @@
                 <w:noProof/>
                 <w:webHidden/>
               </w:rPr>
-              <w:t>5</w:t>
+              <w:t>6</w:t>
             </w:r>
             <w:r>
               <w:rPr>
@@ -1048,9 +1131,10 @@
             </w:tabs>
             <w:rPr>
               <w:noProof/>
+              <w14:ligatures w14:val="standardContextual"/>
             </w:rPr>
           </w:pPr>
-          <w:hyperlink w:anchor="_Toc115166590" w:history="1">
+          <w:hyperlink w:anchor="_Toc139267618" w:history="1">
             <w:r>
               <w:rPr>
                 <w:rStyle w:val="a3"/>
@@ -1077,7 +1161,7 @@
                 <w:noProof/>
                 <w:webHidden/>
               </w:rPr>
-              <w:instrText xml:space="preserve"> PAGEREF _Toc115166590 \h </w:instrText>
+              <w:instrText xml:space="preserve"> PAGEREF _Toc139267618 \h </w:instrText>
             </w:r>
             <w:r>
               <w:rPr>
@@ -1097,7 +1181,7 @@
                 <w:noProof/>
                 <w:webHidden/>
               </w:rPr>
-              <w:t>5</w:t>
+              <w:t>6</w:t>
             </w:r>
             <w:r>
               <w:rPr>
@@ -1116,9 +1200,10 @@
             </w:tabs>
             <w:rPr>
               <w:noProof/>
+              <w14:ligatures w14:val="standardContextual"/>
             </w:rPr>
           </w:pPr>
-          <w:hyperlink w:anchor="_Toc115166591" w:history="1">
+          <w:hyperlink w:anchor="_Toc139267619" w:history="1">
             <w:r>
               <w:rPr>
                 <w:rStyle w:val="a3"/>
@@ -1145,7 +1230,7 @@
                 <w:noProof/>
                 <w:webHidden/>
               </w:rPr>
-              <w:instrText xml:space="preserve"> PAGEREF _Toc115166591 \h </w:instrText>
+              <w:instrText xml:space="preserve"> PAGEREF _Toc139267619 \h </w:instrText>
             </w:r>
             <w:r>
               <w:rPr>
@@ -1165,7 +1250,7 @@
                 <w:noProof/>
                 <w:webHidden/>
               </w:rPr>
-              <w:t>6</w:t>
+              <w:t>7</w:t>
             </w:r>
             <w:r>
               <w:rPr>
@@ -1184,9 +1269,10 @@
             </w:tabs>
             <w:rPr>
               <w:noProof/>
+              <w14:ligatures w14:val="standardContextual"/>
             </w:rPr>
           </w:pPr>
-          <w:hyperlink w:anchor="_Toc115166592" w:history="1">
+          <w:hyperlink w:anchor="_Toc139267620" w:history="1">
             <w:r>
               <w:rPr>
                 <w:rStyle w:val="a3"/>
@@ -1213,7 +1299,7 @@
                 <w:noProof/>
                 <w:webHidden/>
               </w:rPr>
-              <w:instrText xml:space="preserve"> PAGEREF _Toc115166592 \h </w:instrText>
+              <w:instrText xml:space="preserve"> PAGEREF _Toc139267620 \h </w:instrText>
             </w:r>
             <w:r>
               <w:rPr>
@@ -1233,7 +1319,7 @@
                 <w:noProof/>
                 <w:webHidden/>
               </w:rPr>
-              <w:t>7</w:t>
+              <w:t>8</w:t>
             </w:r>
             <w:r>
               <w:rPr>
@@ -1252,9 +1338,10 @@
             </w:tabs>
             <w:rPr>
               <w:noProof/>
+              <w14:ligatures w14:val="standardContextual"/>
             </w:rPr>
           </w:pPr>
-          <w:hyperlink w:anchor="_Toc115166593" w:history="1">
+          <w:hyperlink w:anchor="_Toc139267621" w:history="1">
             <w:r>
               <w:rPr>
                 <w:rStyle w:val="a3"/>
@@ -1281,7 +1368,7 @@
                 <w:noProof/>
                 <w:webHidden/>
               </w:rPr>
-              <w:instrText xml:space="preserve"> PAGEREF _Toc115166593 \h </w:instrText>
+              <w:instrText xml:space="preserve"> PAGEREF _Toc139267621 \h </w:instrText>
             </w:r>
             <w:r>
               <w:rPr>
@@ -1301,7 +1388,7 @@
                 <w:noProof/>
                 <w:webHidden/>
               </w:rPr>
-              <w:t>7</w:t>
+              <w:t>8</w:t>
             </w:r>
             <w:r>
               <w:rPr>
@@ -1320,9 +1407,10 @@
             </w:tabs>
             <w:rPr>
               <w:noProof/>
+              <w14:ligatures w14:val="standardContextual"/>
             </w:rPr>
           </w:pPr>
-          <w:hyperlink w:anchor="_Toc115166594" w:history="1">
+          <w:hyperlink w:anchor="_Toc139267622" w:history="1">
             <w:r>
               <w:rPr>
                 <w:rStyle w:val="a3"/>
@@ -1349,7 +1437,7 @@
                 <w:noProof/>
                 <w:webHidden/>
               </w:rPr>
-              <w:instrText xml:space="preserve"> PAGEREF _Toc115166594 \h </w:instrText>
+              <w:instrText xml:space="preserve"> PAGEREF _Toc139267622 \h </w:instrText>
             </w:r>
             <w:r>
               <w:rPr>
@@ -1369,7 +1457,7 @@
                 <w:noProof/>
                 <w:webHidden/>
               </w:rPr>
-              <w:t>7</w:t>
+              <w:t>8</w:t>
             </w:r>
             <w:r>
               <w:rPr>
@@ -1388,9 +1476,10 @@
             </w:tabs>
             <w:rPr>
               <w:noProof/>
+              <w14:ligatures w14:val="standardContextual"/>
             </w:rPr>
           </w:pPr>
-          <w:hyperlink w:anchor="_Toc115166595" w:history="1">
+          <w:hyperlink w:anchor="_Toc139267623" w:history="1">
             <w:r>
               <w:rPr>
                 <w:rStyle w:val="a3"/>
@@ -1417,7 +1506,7 @@
                 <w:noProof/>
                 <w:webHidden/>
               </w:rPr>
-              <w:instrText xml:space="preserve"> PAGEREF _Toc115166595 \h </w:instrText>
+              <w:instrText xml:space="preserve"> PAGEREF _Toc139267623 \h </w:instrText>
             </w:r>
             <w:r>
               <w:rPr>
@@ -1437,7 +1526,7 @@
                 <w:noProof/>
                 <w:webHidden/>
               </w:rPr>
-              <w:t>7</w:t>
+              <w:t>8</w:t>
             </w:r>
             <w:r>
               <w:rPr>
@@ -1456,9 +1545,10 @@
             </w:tabs>
             <w:rPr>
               <w:noProof/>
+              <w14:ligatures w14:val="standardContextual"/>
             </w:rPr>
           </w:pPr>
-          <w:hyperlink w:anchor="_Toc115166596" w:history="1">
+          <w:hyperlink w:anchor="_Toc139267624" w:history="1">
             <w:r>
               <w:rPr>
                 <w:rStyle w:val="a3"/>
@@ -1485,7 +1575,7 @@
                 <w:noProof/>
                 <w:webHidden/>
               </w:rPr>
-              <w:instrText xml:space="preserve"> PAGEREF _Toc115166596 \h </w:instrText>
+              <w:instrText xml:space="preserve"> PAGEREF _Toc139267624 \h </w:instrText>
             </w:r>
             <w:r>
               <w:rPr>
@@ -1505,7 +1595,7 @@
                 <w:noProof/>
                 <w:webHidden/>
               </w:rPr>
-              <w:t>8</w:t>
+              <w:t>9</w:t>
             </w:r>
             <w:r>
               <w:rPr>
@@ -1524,9 +1614,10 @@
             </w:tabs>
             <w:rPr>
               <w:noProof/>
+              <w14:ligatures w14:val="standardContextual"/>
             </w:rPr>
           </w:pPr>
-          <w:hyperlink w:anchor="_Toc115166597" w:history="1">
+          <w:hyperlink w:anchor="_Toc139267625" w:history="1">
             <w:r>
               <w:rPr>
                 <w:rStyle w:val="a3"/>
@@ -1553,7 +1644,7 @@
                 <w:noProof/>
                 <w:webHidden/>
               </w:rPr>
-              <w:instrText xml:space="preserve"> PAGEREF _Toc115166597 \h </w:instrText>
+              <w:instrText xml:space="preserve"> PAGEREF _Toc139267625 \h </w:instrText>
             </w:r>
             <w:r>
               <w:rPr>
@@ -1573,7 +1664,7 @@
                 <w:noProof/>
                 <w:webHidden/>
               </w:rPr>
-              <w:t>8</w:t>
+              <w:t>9</w:t>
             </w:r>
             <w:r>
               <w:rPr>
@@ -1592,9 +1683,10 @@
             </w:tabs>
             <w:rPr>
               <w:noProof/>
+              <w14:ligatures w14:val="standardContextual"/>
             </w:rPr>
           </w:pPr>
-          <w:hyperlink w:anchor="_Toc115166598" w:history="1">
+          <w:hyperlink w:anchor="_Toc139267626" w:history="1">
             <w:r>
               <w:rPr>
                 <w:rStyle w:val="a3"/>
@@ -1621,7 +1713,7 @@
                 <w:noProof/>
                 <w:webHidden/>
               </w:rPr>
-              <w:instrText xml:space="preserve"> PAGEREF _Toc115166598 \h </w:instrText>
+              <w:instrText xml:space="preserve"> PAGEREF _Toc139267626 \h </w:instrText>
             </w:r>
             <w:r>
               <w:rPr>
@@ -1641,7 +1733,7 @@
                 <w:noProof/>
                 <w:webHidden/>
               </w:rPr>
-              <w:t>8</w:t>
+              <w:t>9</w:t>
             </w:r>
             <w:r>
               <w:rPr>
@@ -1660,9 +1752,10 @@
             </w:tabs>
             <w:rPr>
               <w:noProof/>
+              <w14:ligatures w14:val="standardContextual"/>
             </w:rPr>
           </w:pPr>
-          <w:hyperlink w:anchor="_Toc115166599" w:history="1">
+          <w:hyperlink w:anchor="_Toc139267627" w:history="1">
             <w:r>
               <w:rPr>
                 <w:rStyle w:val="a3"/>
@@ -1689,7 +1782,7 @@
                 <w:noProof/>
                 <w:webHidden/>
               </w:rPr>
-              <w:instrText xml:space="preserve"> PAGEREF _Toc115166599 \h </w:instrText>
+              <w:instrText xml:space="preserve"> PAGEREF _Toc139267627 \h </w:instrText>
             </w:r>
             <w:r>
               <w:rPr>
@@ -1709,7 +1802,7 @@
                 <w:noProof/>
                 <w:webHidden/>
               </w:rPr>
-              <w:t>8</w:t>
+              <w:t>9</w:t>
             </w:r>
             <w:r>
               <w:rPr>
@@ -1728,9 +1821,10 @@
             </w:tabs>
             <w:rPr>
               <w:noProof/>
+              <w14:ligatures w14:val="standardContextual"/>
             </w:rPr>
           </w:pPr>
-          <w:hyperlink w:anchor="_Toc115166600" w:history="1">
+          <w:hyperlink w:anchor="_Toc139267628" w:history="1">
             <w:r>
               <w:rPr>
                 <w:rStyle w:val="a3"/>
@@ -1757,7 +1851,7 @@
                 <w:noProof/>
                 <w:webHidden/>
               </w:rPr>
-              <w:instrText xml:space="preserve"> PAGEREF _Toc115166600 \h </w:instrText>
+              <w:instrText xml:space="preserve"> PAGEREF _Toc139267628 \h </w:instrText>
             </w:r>
             <w:r>
               <w:rPr>
@@ -1777,7 +1871,7 @@
                 <w:noProof/>
                 <w:webHidden/>
               </w:rPr>
-              <w:t>8</w:t>
+              <w:t>9</w:t>
             </w:r>
             <w:r>
               <w:rPr>
@@ -1796,9 +1890,10 @@
             </w:tabs>
             <w:rPr>
               <w:noProof/>
+              <w14:ligatures w14:val="standardContextual"/>
             </w:rPr>
           </w:pPr>
-          <w:hyperlink w:anchor="_Toc115166601" w:history="1">
+          <w:hyperlink w:anchor="_Toc139267629" w:history="1">
             <w:r>
               <w:rPr>
                 <w:rStyle w:val="a3"/>
@@ -1825,7 +1920,7 @@
                 <w:noProof/>
                 <w:webHidden/>
               </w:rPr>
-              <w:instrText xml:space="preserve"> PAGEREF _Toc115166601 \h </w:instrText>
+              <w:instrText xml:space="preserve"> PAGEREF _Toc139267629 \h </w:instrText>
             </w:r>
             <w:r>
               <w:rPr>
@@ -1845,7 +1940,7 @@
                 <w:noProof/>
                 <w:webHidden/>
               </w:rPr>
-              <w:t>9</w:t>
+              <w:t>10</w:t>
             </w:r>
             <w:r>
               <w:rPr>
@@ -1864,9 +1959,10 @@
             </w:tabs>
             <w:rPr>
               <w:noProof/>
+              <w14:ligatures w14:val="standardContextual"/>
             </w:rPr>
           </w:pPr>
-          <w:hyperlink w:anchor="_Toc115166602" w:history="1">
+          <w:hyperlink w:anchor="_Toc139267630" w:history="1">
             <w:r>
               <w:rPr>
                 <w:rStyle w:val="a3"/>
@@ -1893,7 +1989,7 @@
                 <w:noProof/>
                 <w:webHidden/>
               </w:rPr>
-              <w:instrText xml:space="preserve"> PAGEREF _Toc115166602 \h </w:instrText>
+              <w:instrText xml:space="preserve"> PAGEREF _Toc139267630 \h </w:instrText>
             </w:r>
             <w:r>
               <w:rPr>
@@ -1913,7 +2009,7 @@
                 <w:noProof/>
                 <w:webHidden/>
               </w:rPr>
-              <w:t>11</w:t>
+              <w:t>12</w:t>
             </w:r>
             <w:r>
               <w:rPr>
@@ -1955,18 +2051,73 @@
       <w:pPr>
         <w:pStyle w:val="1"/>
       </w:pPr>
-      <w:bookmarkStart w:id="0" w:name="_Toc115166576"/>
-      <w:r>
+      <w:bookmarkStart w:id="0" w:name="_Toc139267603"/>
+      <w:r>
+        <w:rPr>
+          <w:rFonts w:hint="eastAsia"/>
+        </w:rPr>
         <w:lastRenderedPageBreak/>
+        <w:t>環境</w:t>
+      </w:r>
+      <w:bookmarkEnd w:id="0"/>
+    </w:p>
+    <w:p>
+      <w:r>
+        <w:rPr>
+          <w:rFonts w:hint="eastAsia"/>
+        </w:rPr>
+        <w:t>本ドキュメントの手順はCent</w:t>
+      </w:r>
+      <w:r>
+        <w:t>OS Stream 9</w:t>
+      </w:r>
+      <w:r>
+        <w:rPr>
+          <w:rFonts w:hint="eastAsia"/>
+        </w:rPr>
+        <w:t>環境にて検証している。その他のR</w:t>
+      </w:r>
+      <w:r>
+        <w:t>HEL Linux</w:t>
+      </w:r>
+      <w:r>
+        <w:rPr>
+          <w:rFonts w:hint="eastAsia"/>
+        </w:rPr>
+        <w:t>環境でも動作は可能であるが一部手順に違いがでる可能性がある。</w:t>
+      </w:r>
+    </w:p>
+    <w:p>
+      <w:pPr>
+        <w:widowControl/>
+        <w:jc w:val="left"/>
+      </w:pPr>
+      <w:r>
+        <w:br w:type="page"/>
+      </w:r>
+    </w:p>
+    <w:p>
+      <w:pPr>
+        <w:rPr>
+          <w:rFonts w:hint="eastAsia"/>
+        </w:rPr>
+      </w:pPr>
+    </w:p>
+    <w:p>
+      <w:pPr>
+        <w:pStyle w:val="1"/>
+      </w:pPr>
+      <w:bookmarkStart w:id="1" w:name="_Toc139267604"/>
+      <w:r>
         <w:t>tomcat のインストール</w:t>
       </w:r>
-      <w:bookmarkEnd w:id="0"/>
+      <w:bookmarkEnd w:id="1"/>
     </w:p>
     <w:p>
       <w:pPr>
         <w:pStyle w:val="2"/>
       </w:pPr>
-      <w:bookmarkStart w:id="1" w:name="_Toc115166577"/>
+      <w:bookmarkStart w:id="2" w:name="_Toc139267605"/>
       <w:r>
         <w:t>JDK</w:t>
       </w:r>
@@ -1979,7 +2130,7 @@
       <w:r>
         <w:t>インストール</w:t>
       </w:r>
-      <w:bookmarkEnd w:id="1"/>
+      <w:bookmarkEnd w:id="2"/>
     </w:p>
     <w:p/>
     <w:p>
@@ -2000,11 +2151,11 @@
       <w:pPr>
         <w:pStyle w:val="2"/>
       </w:pPr>
-      <w:bookmarkStart w:id="2" w:name="_Toc115166578"/>
+      <w:bookmarkStart w:id="3" w:name="_Toc139267606"/>
       <w:r>
         <w:t>javaのファイルにパスを通す</w:t>
       </w:r>
-      <w:bookmarkEnd w:id="2"/>
+      <w:bookmarkEnd w:id="3"/>
     </w:p>
     <w:p/>
     <w:p>
@@ -2051,7 +2202,7 @@
       <w:pPr>
         <w:pStyle w:val="2"/>
       </w:pPr>
-      <w:bookmarkStart w:id="3" w:name="_Toc115166579"/>
+      <w:bookmarkStart w:id="4" w:name="_Toc139267607"/>
       <w:r>
         <w:t>tomcatを起動するユーザー</w:t>
       </w:r>
@@ -2064,7 +2215,7 @@
       <w:r>
         <w:t>作成</w:t>
       </w:r>
-      <w:bookmarkEnd w:id="3"/>
+      <w:bookmarkEnd w:id="4"/>
     </w:p>
     <w:p/>
     <w:p>
@@ -2085,7 +2236,7 @@
       <w:pPr>
         <w:pStyle w:val="2"/>
       </w:pPr>
-      <w:bookmarkStart w:id="4" w:name="_Toc115166580"/>
+      <w:bookmarkStart w:id="5" w:name="_Toc139267608"/>
       <w:r>
         <w:t>tomcat</w:t>
       </w:r>
@@ -2098,7 +2249,7 @@
       <w:r>
         <w:t>ダウンロード＆展開</w:t>
       </w:r>
-      <w:bookmarkEnd w:id="4"/>
+      <w:bookmarkEnd w:id="5"/>
     </w:p>
     <w:p/>
     <w:p>
@@ -2223,11 +2374,11 @@
       <w:pPr>
         <w:pStyle w:val="2"/>
       </w:pPr>
-      <w:bookmarkStart w:id="5" w:name="_Toc115166581"/>
+      <w:bookmarkStart w:id="6" w:name="_Toc139267609"/>
       <w:r>
         <w:t>tomcatのサービス登録</w:t>
       </w:r>
-      <w:bookmarkEnd w:id="5"/>
+      <w:bookmarkEnd w:id="6"/>
     </w:p>
     <w:p/>
     <w:p>
@@ -2359,6 +2510,7 @@
         </w:pBdr>
       </w:pPr>
       <w:r>
+        <w:lastRenderedPageBreak/>
         <w:t>Type=oneshot</w:t>
       </w:r>
     </w:p>
@@ -2372,118 +2524,727 @@
         </w:pBdr>
       </w:pPr>
       <w:r>
+        <w:t>PIDFile=/opt/tomcat/tomcat.pid</w:t>
+      </w:r>
+    </w:p>
+    <w:p>
+      <w:pPr>
+        <w:pBdr>
+          <w:top w:val="single" w:sz="8" w:space="1" w:color="auto"/>
+          <w:left w:val="single" w:sz="8" w:space="4" w:color="auto"/>
+          <w:bottom w:val="single" w:sz="8" w:space="1" w:color="auto"/>
+          <w:right w:val="single" w:sz="8" w:space="4" w:color="auto"/>
+        </w:pBdr>
+      </w:pPr>
+      <w:r>
+        <w:t>RemainAfterExit=yes</w:t>
+      </w:r>
+    </w:p>
+    <w:p>
+      <w:pPr>
+        <w:pBdr>
+          <w:top w:val="single" w:sz="8" w:space="1" w:color="auto"/>
+          <w:left w:val="single" w:sz="8" w:space="4" w:color="auto"/>
+          <w:bottom w:val="single" w:sz="8" w:space="1" w:color="auto"/>
+          <w:right w:val="single" w:sz="8" w:space="4" w:color="auto"/>
+        </w:pBdr>
+      </w:pPr>
+    </w:p>
+    <w:p>
+      <w:pPr>
+        <w:pBdr>
+          <w:top w:val="single" w:sz="8" w:space="1" w:color="auto"/>
+          <w:left w:val="single" w:sz="8" w:space="4" w:color="auto"/>
+          <w:bottom w:val="single" w:sz="8" w:space="1" w:color="auto"/>
+          <w:right w:val="single" w:sz="8" w:space="4" w:color="auto"/>
+        </w:pBdr>
+      </w:pPr>
+      <w:r>
+        <w:t>ExecStart=/opt/tomcat/bin/startup.sh</w:t>
+      </w:r>
+    </w:p>
+    <w:p>
+      <w:pPr>
+        <w:pBdr>
+          <w:top w:val="single" w:sz="8" w:space="1" w:color="auto"/>
+          <w:left w:val="single" w:sz="8" w:space="4" w:color="auto"/>
+          <w:bottom w:val="single" w:sz="8" w:space="1" w:color="auto"/>
+          <w:right w:val="single" w:sz="8" w:space="4" w:color="auto"/>
+        </w:pBdr>
+      </w:pPr>
+      <w:r>
+        <w:t>ExecStop=/opt/tomcat/bin/shutdown.sh</w:t>
+      </w:r>
+    </w:p>
+    <w:p>
+      <w:pPr>
+        <w:pBdr>
+          <w:top w:val="single" w:sz="8" w:space="1" w:color="auto"/>
+          <w:left w:val="single" w:sz="8" w:space="4" w:color="auto"/>
+          <w:bottom w:val="single" w:sz="8" w:space="1" w:color="auto"/>
+          <w:right w:val="single" w:sz="8" w:space="4" w:color="auto"/>
+        </w:pBdr>
+      </w:pPr>
+      <w:r>
+        <w:t>ExecReStart=/opt/tomcat/bin/shutdown.sh;/opt/tomcat/bin/startup.sh</w:t>
+      </w:r>
+    </w:p>
+    <w:p>
+      <w:pPr>
+        <w:pBdr>
+          <w:top w:val="single" w:sz="8" w:space="1" w:color="auto"/>
+          <w:left w:val="single" w:sz="8" w:space="4" w:color="auto"/>
+          <w:bottom w:val="single" w:sz="8" w:space="1" w:color="auto"/>
+          <w:right w:val="single" w:sz="8" w:space="4" w:color="auto"/>
+        </w:pBdr>
+      </w:pPr>
+    </w:p>
+    <w:p>
+      <w:pPr>
+        <w:pBdr>
+          <w:top w:val="single" w:sz="8" w:space="1" w:color="auto"/>
+          <w:left w:val="single" w:sz="8" w:space="4" w:color="auto"/>
+          <w:bottom w:val="single" w:sz="8" w:space="1" w:color="auto"/>
+          <w:right w:val="single" w:sz="8" w:space="4" w:color="auto"/>
+        </w:pBdr>
+      </w:pPr>
+      <w:r>
+        <w:t>[Install]</w:t>
+      </w:r>
+    </w:p>
+    <w:p>
+      <w:pPr>
+        <w:pBdr>
+          <w:top w:val="single" w:sz="8" w:space="1" w:color="auto"/>
+          <w:left w:val="single" w:sz="8" w:space="4" w:color="auto"/>
+          <w:bottom w:val="single" w:sz="8" w:space="1" w:color="auto"/>
+          <w:right w:val="single" w:sz="8" w:space="4" w:color="auto"/>
+        </w:pBdr>
+      </w:pPr>
+      <w:r>
+        <w:t>WantedBy=multi-user.target</w:t>
+      </w:r>
+    </w:p>
+    <w:p/>
+    <w:p>
+      <w:pPr>
+        <w:pStyle w:val="2"/>
+      </w:pPr>
+      <w:bookmarkStart w:id="7" w:name="_Toc139267610"/>
+      <w:r>
+        <w:t>tomcatサービスに権限を与えて起動できるようにし、起動</w:t>
+      </w:r>
+      <w:bookmarkEnd w:id="7"/>
+    </w:p>
+    <w:p/>
+    <w:p>
+      <w:pPr>
+        <w:pBdr>
+          <w:top w:val="single" w:sz="8" w:space="1" w:color="auto"/>
+          <w:left w:val="single" w:sz="8" w:space="4" w:color="auto"/>
+          <w:bottom w:val="single" w:sz="8" w:space="1" w:color="auto"/>
+          <w:right w:val="single" w:sz="8" w:space="4" w:color="auto"/>
+        </w:pBdr>
+      </w:pPr>
+      <w:r>
+        <w:t># chmod 755 /etc/systemd/system/tomcat.service</w:t>
+      </w:r>
+    </w:p>
+    <w:p>
+      <w:pPr>
+        <w:pBdr>
+          <w:top w:val="single" w:sz="8" w:space="1" w:color="auto"/>
+          <w:left w:val="single" w:sz="8" w:space="4" w:color="auto"/>
+          <w:bottom w:val="single" w:sz="8" w:space="1" w:color="auto"/>
+          <w:right w:val="single" w:sz="8" w:space="4" w:color="auto"/>
+        </w:pBdr>
+      </w:pPr>
+      <w:r>
+        <w:t># systemctl start tomcat</w:t>
+      </w:r>
+    </w:p>
+    <w:p/>
+    <w:p>
+      <w:pPr>
+        <w:pStyle w:val="1"/>
+      </w:pPr>
+      <w:bookmarkStart w:id="8" w:name="_Toc139267611"/>
+      <w:r>
+        <w:t>apache のインストール</w:t>
+      </w:r>
+      <w:bookmarkEnd w:id="8"/>
+    </w:p>
+    <w:p/>
+    <w:p>
+      <w:pPr>
+        <w:pBdr>
+          <w:top w:val="single" w:sz="8" w:space="1" w:color="auto"/>
+          <w:left w:val="single" w:sz="8" w:space="4" w:color="auto"/>
+          <w:bottom w:val="single" w:sz="8" w:space="1" w:color="auto"/>
+          <w:right w:val="single" w:sz="8" w:space="4" w:color="auto"/>
+        </w:pBdr>
+      </w:pPr>
+      <w:r>
+        <w:t># yum -y install httpd mod_ssl</w:t>
+      </w:r>
+    </w:p>
+    <w:p>
+      <w:pPr>
+        <w:pBdr>
+          <w:top w:val="single" w:sz="8" w:space="1" w:color="auto"/>
+          <w:left w:val="single" w:sz="8" w:space="4" w:color="auto"/>
+          <w:bottom w:val="single" w:sz="8" w:space="1" w:color="auto"/>
+          <w:right w:val="single" w:sz="8" w:space="4" w:color="auto"/>
+        </w:pBdr>
+      </w:pPr>
+      <w:r>
+        <w:rPr>
+          <w:rFonts w:hint="eastAsia"/>
+        </w:rPr>
+        <w:t>#</w:t>
+      </w:r>
+      <w:r>
+        <w:t xml:space="preserve"> systemctl start httpd</w:t>
+      </w:r>
+    </w:p>
+    <w:p/>
+    <w:p>
+      <w:pPr>
+        <w:pStyle w:val="1"/>
+      </w:pPr>
+      <w:bookmarkStart w:id="9" w:name="_Toc139267612"/>
+      <w:r>
+        <w:t>tomact と apache の連携</w:t>
+      </w:r>
+      <w:bookmarkEnd w:id="9"/>
+    </w:p>
+    <w:p>
+      <w:pPr>
+        <w:pStyle w:val="2"/>
+      </w:pPr>
+      <w:bookmarkStart w:id="10" w:name="_Toc139267613"/>
+      <w:r>
+        <w:rPr>
+          <w:rFonts w:hint="eastAsia"/>
+        </w:rPr>
+        <w:t>p</w:t>
+      </w:r>
+      <w:r>
+        <w:t>roxy</w:t>
+      </w:r>
+      <w:r>
+        <w:rPr>
+          <w:rFonts w:hint="eastAsia"/>
+        </w:rPr>
+        <w:t>の設定</w:t>
+      </w:r>
+      <w:bookmarkEnd w:id="10"/>
+    </w:p>
+    <w:p/>
+    <w:p>
+      <w:pPr>
+        <w:pBdr>
+          <w:top w:val="single" w:sz="8" w:space="1" w:color="auto"/>
+          <w:left w:val="single" w:sz="8" w:space="4" w:color="auto"/>
+          <w:bottom w:val="single" w:sz="8" w:space="1" w:color="auto"/>
+          <w:right w:val="single" w:sz="8" w:space="4" w:color="auto"/>
+        </w:pBdr>
+      </w:pPr>
+      <w:r>
+        <w:t># vi /etc/httpd/conf.d/proxy-ajp.conf</w:t>
+      </w:r>
+    </w:p>
+    <w:p/>
+    <w:p>
+      <w:r>
+        <w:rPr>
+          <w:rFonts w:hint="eastAsia"/>
+        </w:rPr>
+        <w:t>（追加）</w:t>
+      </w:r>
+    </w:p>
+    <w:p>
+      <w:pPr>
+        <w:pBdr>
+          <w:top w:val="single" w:sz="8" w:space="1" w:color="auto"/>
+          <w:left w:val="single" w:sz="8" w:space="4" w:color="auto"/>
+          <w:bottom w:val="single" w:sz="8" w:space="1" w:color="auto"/>
+          <w:right w:val="single" w:sz="8" w:space="4" w:color="auto"/>
+        </w:pBdr>
+      </w:pPr>
+      <w:r>
+        <w:t>ProxyPass /jwt-server ajp://localhost:8009/jwt-server secret=password</w:t>
+      </w:r>
+    </w:p>
+    <w:p>
+      <w:pPr>
+        <w:pBdr>
+          <w:top w:val="single" w:sz="8" w:space="1" w:color="auto"/>
+          <w:left w:val="single" w:sz="8" w:space="4" w:color="auto"/>
+          <w:bottom w:val="single" w:sz="8" w:space="1" w:color="auto"/>
+          <w:right w:val="single" w:sz="8" w:space="4" w:color="auto"/>
+        </w:pBdr>
+      </w:pPr>
+      <w:r>
+        <w:t>ProxyPassReverse /jwt-server ajp://localhost:8009/jwt-server secret=password</w:t>
+      </w:r>
+    </w:p>
+    <w:p>
+      <w:r>
+        <w:rPr>
+          <w:rFonts w:hint="eastAsia"/>
+        </w:rPr>
+        <w:t>(</w:t>
+      </w:r>
+      <w:r>
+        <w:t>*) secret</w:t>
+      </w:r>
+      <w:r>
+        <w:rPr>
+          <w:rFonts w:hint="eastAsia"/>
+        </w:rPr>
+        <w:t>の文字列は</w:t>
+      </w:r>
+      <w:r>
+        <w:t>server.xml</w:t>
+      </w:r>
+      <w:r>
+        <w:rPr>
+          <w:rFonts w:hint="eastAsia"/>
+        </w:rPr>
+        <w:t>ファイルで指定したものと同じにする。</w:t>
+      </w:r>
+    </w:p>
+    <w:p>
+      <w:pPr>
+        <w:rPr>
+          <w:rFonts w:hint="eastAsia"/>
+        </w:rPr>
+      </w:pPr>
+    </w:p>
+    <w:p>
+      <w:pPr>
+        <w:pStyle w:val="2"/>
+      </w:pPr>
+      <w:bookmarkStart w:id="11" w:name="_Toc139267614"/>
+      <w:r>
+        <w:rPr>
+          <w:rFonts w:hint="eastAsia"/>
+        </w:rPr>
+        <w:t>ポートの設定</w:t>
+      </w:r>
+      <w:bookmarkEnd w:id="11"/>
+    </w:p>
+    <w:p/>
+    <w:p>
+      <w:pPr>
+        <w:pBdr>
+          <w:top w:val="single" w:sz="8" w:space="1" w:color="auto"/>
+          <w:left w:val="single" w:sz="8" w:space="4" w:color="auto"/>
+          <w:bottom w:val="single" w:sz="8" w:space="1" w:color="auto"/>
+          <w:right w:val="single" w:sz="8" w:space="4" w:color="auto"/>
+        </w:pBdr>
+      </w:pPr>
+      <w:r>
+        <w:t># vi /opt/tomcat/conf/server.xml</w:t>
+      </w:r>
+    </w:p>
+    <w:p/>
+    <w:p>
+      <w:pPr>
+        <w:pBdr>
+          <w:top w:val="single" w:sz="8" w:space="1" w:color="auto"/>
+          <w:left w:val="single" w:sz="8" w:space="4" w:color="auto"/>
+          <w:bottom w:val="single" w:sz="8" w:space="1" w:color="auto"/>
+          <w:right w:val="single" w:sz="8" w:space="4" w:color="auto"/>
+        </w:pBdr>
+      </w:pPr>
+      <w:r>
+        <w:rPr>
+          <w:rFonts w:hint="eastAsia"/>
+        </w:rPr>
+        <w:t>※</w:t>
+      </w:r>
+      <w:r>
+        <w:t>8080ポートアクセスの不許可</w:t>
+      </w:r>
+    </w:p>
+    <w:p>
+      <w:pPr>
+        <w:pBdr>
+          <w:top w:val="single" w:sz="8" w:space="1" w:color="auto"/>
+          <w:left w:val="single" w:sz="8" w:space="4" w:color="auto"/>
+          <w:bottom w:val="single" w:sz="8" w:space="1" w:color="auto"/>
+          <w:right w:val="single" w:sz="8" w:space="4" w:color="auto"/>
+        </w:pBdr>
+      </w:pPr>
+      <w:r>
+        <w:t xml:space="preserve">    &lt;!--</w:t>
+      </w:r>
+    </w:p>
+    <w:p>
+      <w:pPr>
+        <w:pBdr>
+          <w:top w:val="single" w:sz="8" w:space="1" w:color="auto"/>
+          <w:left w:val="single" w:sz="8" w:space="4" w:color="auto"/>
+          <w:bottom w:val="single" w:sz="8" w:space="1" w:color="auto"/>
+          <w:right w:val="single" w:sz="8" w:space="4" w:color="auto"/>
+        </w:pBdr>
+      </w:pPr>
+      <w:r>
+        <w:t xml:space="preserve">    &lt;Connector port="8080" protocol="HTTP/1.1"</w:t>
+      </w:r>
+    </w:p>
+    <w:p>
+      <w:pPr>
+        <w:pBdr>
+          <w:top w:val="single" w:sz="8" w:space="1" w:color="auto"/>
+          <w:left w:val="single" w:sz="8" w:space="4" w:color="auto"/>
+          <w:bottom w:val="single" w:sz="8" w:space="1" w:color="auto"/>
+          <w:right w:val="single" w:sz="8" w:space="4" w:color="auto"/>
+        </w:pBdr>
+      </w:pPr>
+      <w:r>
+        <w:t xml:space="preserve">               connectionTimeout="20000"</w:t>
+      </w:r>
+    </w:p>
+    <w:p>
+      <w:pPr>
+        <w:pBdr>
+          <w:top w:val="single" w:sz="8" w:space="1" w:color="auto"/>
+          <w:left w:val="single" w:sz="8" w:space="4" w:color="auto"/>
+          <w:bottom w:val="single" w:sz="8" w:space="1" w:color="auto"/>
+          <w:right w:val="single" w:sz="8" w:space="4" w:color="auto"/>
+        </w:pBdr>
+      </w:pPr>
+      <w:r>
         <w:lastRenderedPageBreak/>
-        <w:t>PIDFile=/opt/tomcat/tomcat.pid</w:t>
-      </w:r>
-    </w:p>
-    <w:p>
-      <w:pPr>
-        <w:pBdr>
-          <w:top w:val="single" w:sz="8" w:space="1" w:color="auto"/>
-          <w:left w:val="single" w:sz="8" w:space="4" w:color="auto"/>
-          <w:bottom w:val="single" w:sz="8" w:space="1" w:color="auto"/>
-          <w:right w:val="single" w:sz="8" w:space="4" w:color="auto"/>
-        </w:pBdr>
-      </w:pPr>
-      <w:r>
-        <w:t>RemainAfterExit=yes</w:t>
-      </w:r>
-    </w:p>
-    <w:p>
-      <w:pPr>
-        <w:pBdr>
-          <w:top w:val="single" w:sz="8" w:space="1" w:color="auto"/>
-          <w:left w:val="single" w:sz="8" w:space="4" w:color="auto"/>
-          <w:bottom w:val="single" w:sz="8" w:space="1" w:color="auto"/>
-          <w:right w:val="single" w:sz="8" w:space="4" w:color="auto"/>
-        </w:pBdr>
-      </w:pPr>
-    </w:p>
-    <w:p>
-      <w:pPr>
-        <w:pBdr>
-          <w:top w:val="single" w:sz="8" w:space="1" w:color="auto"/>
-          <w:left w:val="single" w:sz="8" w:space="4" w:color="auto"/>
-          <w:bottom w:val="single" w:sz="8" w:space="1" w:color="auto"/>
-          <w:right w:val="single" w:sz="8" w:space="4" w:color="auto"/>
-        </w:pBdr>
-      </w:pPr>
-      <w:r>
-        <w:t>ExecStart=/opt/tomcat/bin/startup.sh</w:t>
-      </w:r>
-    </w:p>
-    <w:p>
-      <w:pPr>
-        <w:pBdr>
-          <w:top w:val="single" w:sz="8" w:space="1" w:color="auto"/>
-          <w:left w:val="single" w:sz="8" w:space="4" w:color="auto"/>
-          <w:bottom w:val="single" w:sz="8" w:space="1" w:color="auto"/>
-          <w:right w:val="single" w:sz="8" w:space="4" w:color="auto"/>
-        </w:pBdr>
-      </w:pPr>
-      <w:r>
-        <w:t>ExecStop=/opt/tomcat/bin/shutdown.sh</w:t>
-      </w:r>
-    </w:p>
-    <w:p>
-      <w:pPr>
-        <w:pBdr>
-          <w:top w:val="single" w:sz="8" w:space="1" w:color="auto"/>
-          <w:left w:val="single" w:sz="8" w:space="4" w:color="auto"/>
-          <w:bottom w:val="single" w:sz="8" w:space="1" w:color="auto"/>
-          <w:right w:val="single" w:sz="8" w:space="4" w:color="auto"/>
-        </w:pBdr>
-      </w:pPr>
-      <w:r>
-        <w:t>ExecReStart=/opt/tomcat/bin/shutdown.sh;/opt/tomcat/bin/startup.sh</w:t>
-      </w:r>
-    </w:p>
-    <w:p>
-      <w:pPr>
-        <w:pBdr>
-          <w:top w:val="single" w:sz="8" w:space="1" w:color="auto"/>
-          <w:left w:val="single" w:sz="8" w:space="4" w:color="auto"/>
-          <w:bottom w:val="single" w:sz="8" w:space="1" w:color="auto"/>
-          <w:right w:val="single" w:sz="8" w:space="4" w:color="auto"/>
-        </w:pBdr>
-      </w:pPr>
-    </w:p>
-    <w:p>
-      <w:pPr>
-        <w:pBdr>
-          <w:top w:val="single" w:sz="8" w:space="1" w:color="auto"/>
-          <w:left w:val="single" w:sz="8" w:space="4" w:color="auto"/>
-          <w:bottom w:val="single" w:sz="8" w:space="1" w:color="auto"/>
-          <w:right w:val="single" w:sz="8" w:space="4" w:color="auto"/>
-        </w:pBdr>
-      </w:pPr>
-      <w:r>
-        <w:t>[Install]</w:t>
-      </w:r>
-    </w:p>
-    <w:p>
-      <w:pPr>
-        <w:pBdr>
-          <w:top w:val="single" w:sz="8" w:space="1" w:color="auto"/>
-          <w:left w:val="single" w:sz="8" w:space="4" w:color="auto"/>
-          <w:bottom w:val="single" w:sz="8" w:space="1" w:color="auto"/>
-          <w:right w:val="single" w:sz="8" w:space="4" w:color="auto"/>
-        </w:pBdr>
-      </w:pPr>
-      <w:r>
-        <w:t>WantedBy=multi-user.target</w:t>
-      </w:r>
+        <w:t xml:space="preserve">               redirectPort="8443" /&gt;</w:t>
+      </w:r>
+    </w:p>
+    <w:p>
+      <w:pPr>
+        <w:pBdr>
+          <w:top w:val="single" w:sz="8" w:space="1" w:color="auto"/>
+          <w:left w:val="single" w:sz="8" w:space="4" w:color="auto"/>
+          <w:bottom w:val="single" w:sz="8" w:space="1" w:color="auto"/>
+          <w:right w:val="single" w:sz="8" w:space="4" w:color="auto"/>
+        </w:pBdr>
+      </w:pPr>
+      <w:r>
+        <w:t xml:space="preserve">    --&gt;</w:t>
+      </w:r>
+    </w:p>
+    <w:p>
+      <w:pPr>
+        <w:pBdr>
+          <w:top w:val="single" w:sz="8" w:space="1" w:color="auto"/>
+          <w:left w:val="single" w:sz="8" w:space="4" w:color="auto"/>
+          <w:bottom w:val="single" w:sz="8" w:space="1" w:color="auto"/>
+          <w:right w:val="single" w:sz="8" w:space="4" w:color="auto"/>
+        </w:pBdr>
+      </w:pPr>
+    </w:p>
+    <w:p>
+      <w:pPr>
+        <w:pBdr>
+          <w:top w:val="single" w:sz="8" w:space="1" w:color="auto"/>
+          <w:left w:val="single" w:sz="8" w:space="4" w:color="auto"/>
+          <w:bottom w:val="single" w:sz="8" w:space="1" w:color="auto"/>
+          <w:right w:val="single" w:sz="8" w:space="4" w:color="auto"/>
+        </w:pBdr>
+      </w:pPr>
+      <w:r>
+        <w:rPr>
+          <w:rFonts w:hint="eastAsia"/>
+        </w:rPr>
+        <w:t>※</w:t>
+      </w:r>
+      <w:r>
+        <w:t>8009ポートからのアクセス許可</w:t>
+      </w:r>
+    </w:p>
+    <w:p>
+      <w:pPr>
+        <w:pBdr>
+          <w:top w:val="single" w:sz="8" w:space="1" w:color="auto"/>
+          <w:left w:val="single" w:sz="8" w:space="4" w:color="auto"/>
+          <w:bottom w:val="single" w:sz="8" w:space="1" w:color="auto"/>
+          <w:right w:val="single" w:sz="8" w:space="4" w:color="auto"/>
+        </w:pBdr>
+      </w:pPr>
+      <w:r>
+        <w:t xml:space="preserve">    &lt;Connector protocol="AJP/1.3"</w:t>
+      </w:r>
+    </w:p>
+    <w:p>
+      <w:pPr>
+        <w:pBdr>
+          <w:top w:val="single" w:sz="8" w:space="1" w:color="auto"/>
+          <w:left w:val="single" w:sz="8" w:space="4" w:color="auto"/>
+          <w:bottom w:val="single" w:sz="8" w:space="1" w:color="auto"/>
+          <w:right w:val="single" w:sz="8" w:space="4" w:color="auto"/>
+        </w:pBdr>
+      </w:pPr>
+      <w:r>
+        <w:t xml:space="preserve">               address="localhost"</w:t>
+      </w:r>
+    </w:p>
+    <w:p>
+      <w:pPr>
+        <w:pBdr>
+          <w:top w:val="single" w:sz="8" w:space="1" w:color="auto"/>
+          <w:left w:val="single" w:sz="8" w:space="4" w:color="auto"/>
+          <w:bottom w:val="single" w:sz="8" w:space="1" w:color="auto"/>
+          <w:right w:val="single" w:sz="8" w:space="4" w:color="auto"/>
+        </w:pBdr>
+      </w:pPr>
+      <w:r>
+        <w:t xml:space="preserve">               port="8009"</w:t>
+      </w:r>
+    </w:p>
+    <w:p>
+      <w:pPr>
+        <w:pBdr>
+          <w:top w:val="single" w:sz="8" w:space="1" w:color="auto"/>
+          <w:left w:val="single" w:sz="8" w:space="4" w:color="auto"/>
+          <w:bottom w:val="single" w:sz="8" w:space="1" w:color="auto"/>
+          <w:right w:val="single" w:sz="8" w:space="4" w:color="auto"/>
+        </w:pBdr>
+      </w:pPr>
+      <w:r>
+        <w:t xml:space="preserve">               redirectPort="8443"</w:t>
+      </w:r>
+    </w:p>
+    <w:p>
+      <w:pPr>
+        <w:pBdr>
+          <w:top w:val="single" w:sz="8" w:space="1" w:color="auto"/>
+          <w:left w:val="single" w:sz="8" w:space="4" w:color="auto"/>
+          <w:bottom w:val="single" w:sz="8" w:space="1" w:color="auto"/>
+          <w:right w:val="single" w:sz="8" w:space="4" w:color="auto"/>
+        </w:pBdr>
+      </w:pPr>
+      <w:r>
+        <w:t xml:space="preserve">               secret="password" /&gt;</w:t>
+      </w:r>
+    </w:p>
+    <w:p>
+      <w:r>
+        <w:rPr>
+          <w:rFonts w:hint="eastAsia"/>
+        </w:rPr>
+        <w:t>(</w:t>
+      </w:r>
+      <w:r>
+        <w:t>*)secret</w:t>
+      </w:r>
+      <w:r>
+        <w:rPr>
+          <w:rFonts w:hint="eastAsia"/>
+        </w:rPr>
+        <w:t>の文字列はp</w:t>
+      </w:r>
+      <w:r>
+        <w:t>roxy-ajp.conf</w:t>
+      </w:r>
+      <w:r>
+        <w:rPr>
+          <w:rFonts w:hint="eastAsia"/>
+        </w:rPr>
+        <w:t>で設定した文字列と同じものにする。</w:t>
+      </w:r>
+    </w:p>
+    <w:p>
+      <w:pPr>
+        <w:rPr>
+          <w:rFonts w:hint="eastAsia"/>
+        </w:rPr>
+      </w:pPr>
+    </w:p>
+    <w:p>
+      <w:pPr>
+        <w:pStyle w:val="2"/>
+      </w:pPr>
+      <w:bookmarkStart w:id="12" w:name="_Toc139267615"/>
+      <w:r>
+        <w:rPr>
+          <w:rFonts w:hint="eastAsia"/>
+        </w:rPr>
+        <w:t>a</w:t>
+      </w:r>
+      <w:r>
+        <w:t>pache&amp;tomcat</w:t>
+      </w:r>
+      <w:r>
+        <w:rPr>
+          <w:rFonts w:hint="eastAsia"/>
+        </w:rPr>
+        <w:t>の再起動と自動起動設定</w:t>
+      </w:r>
+      <w:bookmarkEnd w:id="12"/>
     </w:p>
     <w:p/>
     <w:p>
       <w:pPr>
+        <w:pBdr>
+          <w:top w:val="single" w:sz="8" w:space="1" w:color="auto"/>
+          <w:left w:val="single" w:sz="8" w:space="4" w:color="auto"/>
+          <w:bottom w:val="single" w:sz="8" w:space="1" w:color="auto"/>
+          <w:right w:val="single" w:sz="8" w:space="4" w:color="auto"/>
+        </w:pBdr>
+      </w:pPr>
+      <w:r>
+        <w:t># systemctl restart tomcat</w:t>
+      </w:r>
+    </w:p>
+    <w:p>
+      <w:pPr>
+        <w:pBdr>
+          <w:top w:val="single" w:sz="8" w:space="1" w:color="auto"/>
+          <w:left w:val="single" w:sz="8" w:space="4" w:color="auto"/>
+          <w:bottom w:val="single" w:sz="8" w:space="1" w:color="auto"/>
+          <w:right w:val="single" w:sz="8" w:space="4" w:color="auto"/>
+        </w:pBdr>
+      </w:pPr>
+      <w:r>
+        <w:t># systemctl restart httpd</w:t>
+      </w:r>
+    </w:p>
+    <w:p>
+      <w:pPr>
+        <w:pBdr>
+          <w:top w:val="single" w:sz="8" w:space="1" w:color="auto"/>
+          <w:left w:val="single" w:sz="8" w:space="4" w:color="auto"/>
+          <w:bottom w:val="single" w:sz="8" w:space="1" w:color="auto"/>
+          <w:right w:val="single" w:sz="8" w:space="4" w:color="auto"/>
+        </w:pBdr>
+      </w:pPr>
+      <w:r>
+        <w:t># systemctl enable tomcat</w:t>
+      </w:r>
+    </w:p>
+    <w:p>
+      <w:pPr>
+        <w:pBdr>
+          <w:top w:val="single" w:sz="8" w:space="1" w:color="auto"/>
+          <w:left w:val="single" w:sz="8" w:space="4" w:color="auto"/>
+          <w:bottom w:val="single" w:sz="8" w:space="1" w:color="auto"/>
+          <w:right w:val="single" w:sz="8" w:space="4" w:color="auto"/>
+        </w:pBdr>
+      </w:pPr>
+      <w:r>
+        <w:t># systemctl enable httpd</w:t>
+      </w:r>
+    </w:p>
+    <w:p/>
+    <w:p>
+      <w:pPr>
+        <w:pStyle w:val="1"/>
+      </w:pPr>
+      <w:bookmarkStart w:id="13" w:name="_Toc139267616"/>
+      <w:r>
+        <w:t xml:space="preserve">Maven </w:t>
+      </w:r>
+      <w:r>
+        <w:rPr>
+          <w:rFonts w:hint="eastAsia"/>
+        </w:rPr>
+        <w:t>（3</w:t>
+      </w:r>
+      <w:r>
+        <w:t>.2</w:t>
+      </w:r>
+      <w:r>
+        <w:rPr>
+          <w:rFonts w:hint="eastAsia"/>
+        </w:rPr>
+        <w:t>以上）</w:t>
+      </w:r>
+      <w:r>
+        <w:t>のインストール</w:t>
+      </w:r>
+      <w:bookmarkEnd w:id="13"/>
+    </w:p>
+    <w:p/>
+    <w:p>
+      <w:pPr>
+        <w:pBdr>
+          <w:top w:val="single" w:sz="8" w:space="1" w:color="auto"/>
+          <w:left w:val="single" w:sz="8" w:space="4" w:color="auto"/>
+          <w:bottom w:val="single" w:sz="8" w:space="1" w:color="auto"/>
+          <w:right w:val="single" w:sz="8" w:space="4" w:color="auto"/>
+        </w:pBdr>
+      </w:pPr>
+      <w:r>
+        <w:t># curl -OL https://archive.apache.org/dist/maven/maven-3/3.8.4/binaries/apache-maven-3.8.4-bin.tar.gz</w:t>
+      </w:r>
+    </w:p>
+    <w:p>
+      <w:pPr>
+        <w:pBdr>
+          <w:top w:val="single" w:sz="8" w:space="1" w:color="auto"/>
+          <w:left w:val="single" w:sz="8" w:space="4" w:color="auto"/>
+          <w:bottom w:val="single" w:sz="8" w:space="1" w:color="auto"/>
+          <w:right w:val="single" w:sz="8" w:space="4" w:color="auto"/>
+        </w:pBdr>
+      </w:pPr>
+      <w:r>
+        <w:t># tar -xzvf apache-maven-3.8.4-bin.tar.gz</w:t>
+      </w:r>
+    </w:p>
+    <w:p>
+      <w:pPr>
+        <w:pBdr>
+          <w:top w:val="single" w:sz="8" w:space="1" w:color="auto"/>
+          <w:left w:val="single" w:sz="8" w:space="4" w:color="auto"/>
+          <w:bottom w:val="single" w:sz="8" w:space="1" w:color="auto"/>
+          <w:right w:val="single" w:sz="8" w:space="4" w:color="auto"/>
+        </w:pBdr>
+      </w:pPr>
+      <w:r>
+        <w:t># mv apache-maven-3.8.4 /opt/</w:t>
+      </w:r>
+    </w:p>
+    <w:p>
+      <w:pPr>
+        <w:pBdr>
+          <w:top w:val="single" w:sz="8" w:space="1" w:color="auto"/>
+          <w:left w:val="single" w:sz="8" w:space="4" w:color="auto"/>
+          <w:bottom w:val="single" w:sz="8" w:space="1" w:color="auto"/>
+          <w:right w:val="single" w:sz="8" w:space="4" w:color="auto"/>
+        </w:pBdr>
+      </w:pPr>
+      <w:r>
+        <w:t># cd /opt</w:t>
+      </w:r>
+    </w:p>
+    <w:p>
+      <w:pPr>
+        <w:pBdr>
+          <w:top w:val="single" w:sz="8" w:space="1" w:color="auto"/>
+          <w:left w:val="single" w:sz="8" w:space="4" w:color="auto"/>
+          <w:bottom w:val="single" w:sz="8" w:space="1" w:color="auto"/>
+          <w:right w:val="single" w:sz="8" w:space="4" w:color="auto"/>
+        </w:pBdr>
+      </w:pPr>
+      <w:r>
+        <w:t># ln -s /opt/apache-maven-3.8.4 apache-maven</w:t>
+      </w:r>
+    </w:p>
+    <w:p/>
+    <w:p>
+      <w:pPr>
         <w:pStyle w:val="2"/>
       </w:pPr>
-      <w:bookmarkStart w:id="6" w:name="_Toc115166582"/>
-      <w:r>
-        <w:t>tomcatサービスに権限を与えて起動できるようにし、起動</w:t>
-      </w:r>
-      <w:bookmarkEnd w:id="6"/>
+      <w:bookmarkStart w:id="14" w:name="_Toc139267617"/>
+      <w:r>
+        <w:rPr>
+          <w:rFonts w:hint="eastAsia"/>
+        </w:rPr>
+        <w:t>パスの設定</w:t>
+      </w:r>
+      <w:bookmarkEnd w:id="14"/>
     </w:p>
     <w:p/>
     <w:p>
@@ -2496,32 +3257,74 @@
         </w:pBdr>
       </w:pPr>
       <w:r>
-        <w:t># chmod 755 /etc/systemd/system/tomcat.service</w:t>
-      </w:r>
-    </w:p>
-    <w:p>
-      <w:pPr>
-        <w:pBdr>
-          <w:top w:val="single" w:sz="8" w:space="1" w:color="auto"/>
-          <w:left w:val="single" w:sz="8" w:space="4" w:color="auto"/>
-          <w:bottom w:val="single" w:sz="8" w:space="1" w:color="auto"/>
-          <w:right w:val="single" w:sz="8" w:space="4" w:color="auto"/>
-        </w:pBdr>
-      </w:pPr>
-      <w:r>
-        <w:t># systemctl start tomcat</w:t>
+        <w:t>% vi ~/.bash_profile</w:t>
       </w:r>
     </w:p>
     <w:p/>
     <w:p>
+      <w:r>
+        <w:rPr>
+          <w:rFonts w:hint="eastAsia"/>
+        </w:rPr>
+        <w:t>（追加）</w:t>
+      </w:r>
+    </w:p>
+    <w:p>
+      <w:pPr>
+        <w:pBdr>
+          <w:top w:val="single" w:sz="8" w:space="1" w:color="auto"/>
+          <w:left w:val="single" w:sz="8" w:space="4" w:color="auto"/>
+          <w:bottom w:val="single" w:sz="8" w:space="1" w:color="auto"/>
+          <w:right w:val="single" w:sz="8" w:space="4" w:color="auto"/>
+        </w:pBdr>
+      </w:pPr>
+      <w:r>
+        <w:t>JAVA_HOME=/usr/java/default/</w:t>
+      </w:r>
+    </w:p>
+    <w:p>
+      <w:pPr>
+        <w:pBdr>
+          <w:top w:val="single" w:sz="8" w:space="1" w:color="auto"/>
+          <w:left w:val="single" w:sz="8" w:space="4" w:color="auto"/>
+          <w:bottom w:val="single" w:sz="8" w:space="1" w:color="auto"/>
+          <w:right w:val="single" w:sz="8" w:space="4" w:color="auto"/>
+        </w:pBdr>
+      </w:pPr>
+      <w:r>
+        <w:t>PATH=$PATH:/opt/apache-maven/bin</w:t>
+      </w:r>
+    </w:p>
+    <w:p/>
+    <w:p>
+      <w:pPr>
+        <w:pBdr>
+          <w:top w:val="single" w:sz="8" w:space="1" w:color="auto"/>
+          <w:left w:val="single" w:sz="8" w:space="4" w:color="auto"/>
+          <w:bottom w:val="single" w:sz="8" w:space="1" w:color="auto"/>
+          <w:right w:val="single" w:sz="8" w:space="4" w:color="auto"/>
+        </w:pBdr>
+      </w:pPr>
+      <w:r>
+        <w:t>% source ~/.bash_profile</w:t>
+      </w:r>
+    </w:p>
+    <w:p/>
+    <w:p>
       <w:pPr>
         <w:pStyle w:val="1"/>
       </w:pPr>
-      <w:bookmarkStart w:id="7" w:name="_Toc115166583"/>
-      <w:r>
-        <w:t>apache のインストール</w:t>
-      </w:r>
-      <w:bookmarkEnd w:id="7"/>
+      <w:bookmarkStart w:id="15" w:name="_Toc139267618"/>
+      <w:r>
+        <w:t>jwt-server の</w:t>
+      </w:r>
+      <w:r>
+        <w:rPr>
+          <w:rFonts w:hint="eastAsia"/>
+        </w:rPr>
+        <w:t>インストール</w:t>
+      </w:r>
+      <w:bookmarkEnd w:id="15"/>
     </w:p>
     <w:p/>
     <w:p>
@@ -2534,623 +3337,36 @@
         </w:pBdr>
       </w:pPr>
       <w:r>
-        <w:t># yum -y install httpd mod_ssl</w:t>
-      </w:r>
-    </w:p>
-    <w:p>
-      <w:pPr>
-        <w:pBdr>
-          <w:top w:val="single" w:sz="8" w:space="1" w:color="auto"/>
-          <w:left w:val="single" w:sz="8" w:space="4" w:color="auto"/>
-          <w:bottom w:val="single" w:sz="8" w:space="1" w:color="auto"/>
-          <w:right w:val="single" w:sz="8" w:space="4" w:color="auto"/>
-        </w:pBdr>
-      </w:pPr>
-      <w:r>
-        <w:rPr>
-          <w:rFonts w:hint="eastAsia"/>
-        </w:rPr>
-        <w:t>#</w:t>
-      </w:r>
-      <w:r>
-        <w:t xml:space="preserve"> systemctl start httpd</w:t>
+        <w:t>% git clone https://github.com/oss-tsukuba/jwt-server.git</w:t>
+      </w:r>
+    </w:p>
+    <w:p>
+      <w:pPr>
+        <w:pBdr>
+          <w:top w:val="single" w:sz="8" w:space="1" w:color="auto"/>
+          <w:left w:val="single" w:sz="8" w:space="4" w:color="auto"/>
+          <w:bottom w:val="single" w:sz="8" w:space="1" w:color="auto"/>
+          <w:right w:val="single" w:sz="8" w:space="4" w:color="auto"/>
+        </w:pBdr>
+      </w:pPr>
+      <w:r>
+        <w:lastRenderedPageBreak/>
+        <w:t>% cd jwt-server</w:t>
       </w:r>
     </w:p>
     <w:p/>
     <w:p>
       <w:pPr>
-        <w:pStyle w:val="1"/>
-      </w:pPr>
-      <w:bookmarkStart w:id="8" w:name="_Toc115166584"/>
-      <w:r>
-        <w:t>tomact と apache の連携</w:t>
-      </w:r>
-      <w:bookmarkEnd w:id="8"/>
-    </w:p>
-    <w:p>
-      <w:pPr>
         <w:pStyle w:val="2"/>
       </w:pPr>
-      <w:bookmarkStart w:id="9" w:name="_Toc115166585"/>
-      <w:r>
-        <w:rPr>
-          <w:rFonts w:hint="eastAsia"/>
-        </w:rPr>
-        <w:t>p</w:t>
-      </w:r>
-      <w:r>
-        <w:t>roxy</w:t>
-      </w:r>
-      <w:r>
-        <w:rPr>
-          <w:rFonts w:hint="eastAsia"/>
-        </w:rPr>
-        <w:t>の設定</w:t>
-      </w:r>
-      <w:bookmarkEnd w:id="9"/>
-    </w:p>
-    <w:p/>
-    <w:p>
-      <w:pPr>
-        <w:pBdr>
-          <w:top w:val="single" w:sz="8" w:space="1" w:color="auto"/>
-          <w:left w:val="single" w:sz="8" w:space="4" w:color="auto"/>
-          <w:bottom w:val="single" w:sz="8" w:space="1" w:color="auto"/>
-          <w:right w:val="single" w:sz="8" w:space="4" w:color="auto"/>
-        </w:pBdr>
-      </w:pPr>
-      <w:r>
-        <w:t># vi /etc/httpd/conf.d/proxy-ajp.conf</w:t>
-      </w:r>
-    </w:p>
-    <w:p/>
-    <w:p>
-      <w:r>
-        <w:rPr>
-          <w:rFonts w:hint="eastAsia"/>
-        </w:rPr>
-        <w:t>（追加）</w:t>
-      </w:r>
-    </w:p>
-    <w:p>
-      <w:pPr>
-        <w:pBdr>
-          <w:top w:val="single" w:sz="8" w:space="1" w:color="auto"/>
-          <w:left w:val="single" w:sz="8" w:space="4" w:color="auto"/>
-          <w:bottom w:val="single" w:sz="8" w:space="1" w:color="auto"/>
-          <w:right w:val="single" w:sz="8" w:space="4" w:color="auto"/>
-        </w:pBdr>
-      </w:pPr>
-      <w:r>
-        <w:t>ProxyPass /jwt-server ajp://localhost:8009/jwt-server secret=password</w:t>
-      </w:r>
-    </w:p>
-    <w:p>
-      <w:pPr>
-        <w:pBdr>
-          <w:top w:val="single" w:sz="8" w:space="1" w:color="auto"/>
-          <w:left w:val="single" w:sz="8" w:space="4" w:color="auto"/>
-          <w:bottom w:val="single" w:sz="8" w:space="1" w:color="auto"/>
-          <w:right w:val="single" w:sz="8" w:space="4" w:color="auto"/>
-        </w:pBdr>
-      </w:pPr>
-      <w:r>
-        <w:t>ProxyPassReverse /jwt-server ajp://localhost:8009/jwt-server secret=password</w:t>
-      </w:r>
-    </w:p>
-    <w:p/>
-    <w:p>
-      <w:pPr>
-        <w:pStyle w:val="2"/>
-      </w:pPr>
-      <w:bookmarkStart w:id="10" w:name="_Toc115166586"/>
-      <w:r>
-        <w:rPr>
-          <w:rFonts w:hint="eastAsia"/>
-        </w:rPr>
-        <w:t>ポートの設定</w:t>
-      </w:r>
-      <w:bookmarkEnd w:id="10"/>
-    </w:p>
-    <w:p/>
-    <w:p>
-      <w:pPr>
-        <w:pBdr>
-          <w:top w:val="single" w:sz="8" w:space="1" w:color="auto"/>
-          <w:left w:val="single" w:sz="8" w:space="4" w:color="auto"/>
-          <w:bottom w:val="single" w:sz="8" w:space="1" w:color="auto"/>
-          <w:right w:val="single" w:sz="8" w:space="4" w:color="auto"/>
-        </w:pBdr>
-      </w:pPr>
-      <w:r>
-        <w:t># vi /opt/tomcat/conf/server.xml</w:t>
-      </w:r>
-    </w:p>
-    <w:p/>
-    <w:p>
-      <w:pPr>
-        <w:pBdr>
-          <w:top w:val="single" w:sz="8" w:space="1" w:color="auto"/>
-          <w:left w:val="single" w:sz="8" w:space="4" w:color="auto"/>
-          <w:bottom w:val="single" w:sz="8" w:space="1" w:color="auto"/>
-          <w:right w:val="single" w:sz="8" w:space="4" w:color="auto"/>
-        </w:pBdr>
-      </w:pPr>
-      <w:r>
-        <w:rPr>
-          <w:rFonts w:hint="eastAsia"/>
-        </w:rPr>
-        <w:t>※</w:t>
-      </w:r>
-      <w:r>
-        <w:t>8080ポートアクセスの不許可</w:t>
-      </w:r>
-    </w:p>
-    <w:p>
-      <w:pPr>
-        <w:pBdr>
-          <w:top w:val="single" w:sz="8" w:space="1" w:color="auto"/>
-          <w:left w:val="single" w:sz="8" w:space="4" w:color="auto"/>
-          <w:bottom w:val="single" w:sz="8" w:space="1" w:color="auto"/>
-          <w:right w:val="single" w:sz="8" w:space="4" w:color="auto"/>
-        </w:pBdr>
-      </w:pPr>
-      <w:r>
-        <w:t xml:space="preserve">    &lt;!--</w:t>
-      </w:r>
-    </w:p>
-    <w:p>
-      <w:pPr>
-        <w:pBdr>
-          <w:top w:val="single" w:sz="8" w:space="1" w:color="auto"/>
-          <w:left w:val="single" w:sz="8" w:space="4" w:color="auto"/>
-          <w:bottom w:val="single" w:sz="8" w:space="1" w:color="auto"/>
-          <w:right w:val="single" w:sz="8" w:space="4" w:color="auto"/>
-        </w:pBdr>
-      </w:pPr>
-      <w:r>
-        <w:t xml:space="preserve">    &lt;Connector port="8080" protocol="HTTP/1.1"</w:t>
-      </w:r>
-    </w:p>
-    <w:p>
-      <w:pPr>
-        <w:pBdr>
-          <w:top w:val="single" w:sz="8" w:space="1" w:color="auto"/>
-          <w:left w:val="single" w:sz="8" w:space="4" w:color="auto"/>
-          <w:bottom w:val="single" w:sz="8" w:space="1" w:color="auto"/>
-          <w:right w:val="single" w:sz="8" w:space="4" w:color="auto"/>
-        </w:pBdr>
-      </w:pPr>
-      <w:r>
-        <w:t xml:space="preserve">               connectionTimeout="20000"</w:t>
-      </w:r>
-    </w:p>
-    <w:p>
-      <w:pPr>
-        <w:pBdr>
-          <w:top w:val="single" w:sz="8" w:space="1" w:color="auto"/>
-          <w:left w:val="single" w:sz="8" w:space="4" w:color="auto"/>
-          <w:bottom w:val="single" w:sz="8" w:space="1" w:color="auto"/>
-          <w:right w:val="single" w:sz="8" w:space="4" w:color="auto"/>
-        </w:pBdr>
-      </w:pPr>
-      <w:r>
-        <w:t xml:space="preserve">               redirectPort="8443" /&gt;</w:t>
-      </w:r>
-    </w:p>
-    <w:p>
-      <w:pPr>
-        <w:pBdr>
-          <w:top w:val="single" w:sz="8" w:space="1" w:color="auto"/>
-          <w:left w:val="single" w:sz="8" w:space="4" w:color="auto"/>
-          <w:bottom w:val="single" w:sz="8" w:space="1" w:color="auto"/>
-          <w:right w:val="single" w:sz="8" w:space="4" w:color="auto"/>
-        </w:pBdr>
-      </w:pPr>
-      <w:r>
-        <w:t xml:space="preserve">    --&gt;</w:t>
-      </w:r>
-    </w:p>
-    <w:p>
-      <w:pPr>
-        <w:pBdr>
-          <w:top w:val="single" w:sz="8" w:space="1" w:color="auto"/>
-          <w:left w:val="single" w:sz="8" w:space="4" w:color="auto"/>
-          <w:bottom w:val="single" w:sz="8" w:space="1" w:color="auto"/>
-          <w:right w:val="single" w:sz="8" w:space="4" w:color="auto"/>
-        </w:pBdr>
-      </w:pPr>
-    </w:p>
-    <w:p>
-      <w:pPr>
-        <w:pBdr>
-          <w:top w:val="single" w:sz="8" w:space="1" w:color="auto"/>
-          <w:left w:val="single" w:sz="8" w:space="4" w:color="auto"/>
-          <w:bottom w:val="single" w:sz="8" w:space="1" w:color="auto"/>
-          <w:right w:val="single" w:sz="8" w:space="4" w:color="auto"/>
-        </w:pBdr>
-      </w:pPr>
-      <w:r>
-        <w:rPr>
-          <w:rFonts w:hint="eastAsia"/>
-        </w:rPr>
-        <w:t>※</w:t>
-      </w:r>
-      <w:r>
-        <w:t>8009ポートからのアクセス許可</w:t>
-      </w:r>
-    </w:p>
-    <w:p>
-      <w:pPr>
-        <w:pBdr>
-          <w:top w:val="single" w:sz="8" w:space="1" w:color="auto"/>
-          <w:left w:val="single" w:sz="8" w:space="4" w:color="auto"/>
-          <w:bottom w:val="single" w:sz="8" w:space="1" w:color="auto"/>
-          <w:right w:val="single" w:sz="8" w:space="4" w:color="auto"/>
-        </w:pBdr>
-      </w:pPr>
-      <w:r>
-        <w:t xml:space="preserve">    &lt;Connector protocol="AJP/1.3"</w:t>
-      </w:r>
-    </w:p>
-    <w:p>
-      <w:pPr>
-        <w:pBdr>
-          <w:top w:val="single" w:sz="8" w:space="1" w:color="auto"/>
-          <w:left w:val="single" w:sz="8" w:space="4" w:color="auto"/>
-          <w:bottom w:val="single" w:sz="8" w:space="1" w:color="auto"/>
-          <w:right w:val="single" w:sz="8" w:space="4" w:color="auto"/>
-        </w:pBdr>
-      </w:pPr>
-      <w:r>
-        <w:t xml:space="preserve">               address="localhost"</w:t>
-      </w:r>
-    </w:p>
-    <w:p>
-      <w:pPr>
-        <w:pBdr>
-          <w:top w:val="single" w:sz="8" w:space="1" w:color="auto"/>
-          <w:left w:val="single" w:sz="8" w:space="4" w:color="auto"/>
-          <w:bottom w:val="single" w:sz="8" w:space="1" w:color="auto"/>
-          <w:right w:val="single" w:sz="8" w:space="4" w:color="auto"/>
-        </w:pBdr>
-      </w:pPr>
-      <w:r>
-        <w:t xml:space="preserve">               port="8009"</w:t>
-      </w:r>
-    </w:p>
-    <w:p>
-      <w:pPr>
-        <w:pBdr>
-          <w:top w:val="single" w:sz="8" w:space="1" w:color="auto"/>
-          <w:left w:val="single" w:sz="8" w:space="4" w:color="auto"/>
-          <w:bottom w:val="single" w:sz="8" w:space="1" w:color="auto"/>
-          <w:right w:val="single" w:sz="8" w:space="4" w:color="auto"/>
-        </w:pBdr>
-      </w:pPr>
-      <w:r>
-        <w:t xml:space="preserve">               redirectPort="8443"</w:t>
-      </w:r>
-    </w:p>
-    <w:p>
-      <w:pPr>
-        <w:pBdr>
-          <w:top w:val="single" w:sz="8" w:space="1" w:color="auto"/>
-          <w:left w:val="single" w:sz="8" w:space="4" w:color="auto"/>
-          <w:bottom w:val="single" w:sz="8" w:space="1" w:color="auto"/>
-          <w:right w:val="single" w:sz="8" w:space="4" w:color="auto"/>
-        </w:pBdr>
-      </w:pPr>
-      <w:r>
-        <w:t xml:space="preserve">               secret="password" /&gt;</w:t>
-      </w:r>
-    </w:p>
-    <w:p/>
-    <w:p>
-      <w:pPr>
-        <w:pStyle w:val="2"/>
-      </w:pPr>
-      <w:bookmarkStart w:id="11" w:name="_Toc115166587"/>
-      <w:r>
-        <w:rPr>
-          <w:rFonts w:hint="eastAsia"/>
-        </w:rPr>
-        <w:t>a</w:t>
-      </w:r>
-      <w:r>
-        <w:t>pache&amp;tomcat</w:t>
-      </w:r>
-      <w:r>
-        <w:rPr>
-          <w:rFonts w:hint="eastAsia"/>
-        </w:rPr>
-        <w:t>の再起動と自動起動設定</w:t>
-      </w:r>
-      <w:bookmarkEnd w:id="11"/>
-    </w:p>
-    <w:p/>
-    <w:p>
-      <w:pPr>
-        <w:pBdr>
-          <w:top w:val="single" w:sz="8" w:space="1" w:color="auto"/>
-          <w:left w:val="single" w:sz="8" w:space="4" w:color="auto"/>
-          <w:bottom w:val="single" w:sz="8" w:space="1" w:color="auto"/>
-          <w:right w:val="single" w:sz="8" w:space="4" w:color="auto"/>
-        </w:pBdr>
-      </w:pPr>
-      <w:r>
-        <w:t># systemctl restart tomcat</w:t>
-      </w:r>
-    </w:p>
-    <w:p>
-      <w:pPr>
-        <w:pBdr>
-          <w:top w:val="single" w:sz="8" w:space="1" w:color="auto"/>
-          <w:left w:val="single" w:sz="8" w:space="4" w:color="auto"/>
-          <w:bottom w:val="single" w:sz="8" w:space="1" w:color="auto"/>
-          <w:right w:val="single" w:sz="8" w:space="4" w:color="auto"/>
-        </w:pBdr>
-      </w:pPr>
-      <w:r>
-        <w:t># systemctl restart httpd</w:t>
-      </w:r>
-    </w:p>
-    <w:p>
-      <w:pPr>
-        <w:pBdr>
-          <w:top w:val="single" w:sz="8" w:space="1" w:color="auto"/>
-          <w:left w:val="single" w:sz="8" w:space="4" w:color="auto"/>
-          <w:bottom w:val="single" w:sz="8" w:space="1" w:color="auto"/>
-          <w:right w:val="single" w:sz="8" w:space="4" w:color="auto"/>
-        </w:pBdr>
-      </w:pPr>
-      <w:r>
-        <w:t># systemctl enable tomcat</w:t>
-      </w:r>
-    </w:p>
-    <w:p>
-      <w:pPr>
-        <w:pBdr>
-          <w:top w:val="single" w:sz="8" w:space="1" w:color="auto"/>
-          <w:left w:val="single" w:sz="8" w:space="4" w:color="auto"/>
-          <w:bottom w:val="single" w:sz="8" w:space="1" w:color="auto"/>
-          <w:right w:val="single" w:sz="8" w:space="4" w:color="auto"/>
-        </w:pBdr>
-      </w:pPr>
-      <w:r>
-        <w:t># systemctl enable httpd</w:t>
-      </w:r>
-    </w:p>
-    <w:p/>
-    <w:p>
-      <w:pPr>
-        <w:pStyle w:val="1"/>
-      </w:pPr>
-      <w:bookmarkStart w:id="12" w:name="_Toc115166588"/>
-      <w:r>
-        <w:t xml:space="preserve">Maven </w:t>
-      </w:r>
-      <w:r>
-        <w:rPr>
-          <w:rFonts w:hint="eastAsia"/>
-        </w:rPr>
-        <w:t>（3</w:t>
-      </w:r>
-      <w:r>
-        <w:t>.2</w:t>
-      </w:r>
-      <w:r>
-        <w:rPr>
-          <w:rFonts w:hint="eastAsia"/>
-        </w:rPr>
-        <w:t>以上）</w:t>
-      </w:r>
-      <w:r>
-        <w:t>のインストール</w:t>
-      </w:r>
-      <w:bookmarkEnd w:id="12"/>
-    </w:p>
-    <w:p/>
-    <w:p>
-      <w:pPr>
-        <w:pBdr>
-          <w:top w:val="single" w:sz="8" w:space="1" w:color="auto"/>
-          <w:left w:val="single" w:sz="8" w:space="4" w:color="auto"/>
-          <w:bottom w:val="single" w:sz="8" w:space="1" w:color="auto"/>
-          <w:right w:val="single" w:sz="8" w:space="4" w:color="auto"/>
-        </w:pBdr>
-      </w:pPr>
-      <w:r>
-        <w:t># curl -OL https://archive.apache.org/dist/maven/maven-3/3.8.4/binaries/apache-maven-3.8.4-bin.tar.gz</w:t>
-      </w:r>
-    </w:p>
-    <w:p>
-      <w:pPr>
-        <w:pBdr>
-          <w:top w:val="single" w:sz="8" w:space="1" w:color="auto"/>
-          <w:left w:val="single" w:sz="8" w:space="4" w:color="auto"/>
-          <w:bottom w:val="single" w:sz="8" w:space="1" w:color="auto"/>
-          <w:right w:val="single" w:sz="8" w:space="4" w:color="auto"/>
-        </w:pBdr>
-      </w:pPr>
-      <w:r>
-        <w:t># tar -xzvf apache-maven-3.8.4-bin.tar.gz</w:t>
-      </w:r>
-    </w:p>
-    <w:p>
-      <w:pPr>
-        <w:pBdr>
-          <w:top w:val="single" w:sz="8" w:space="1" w:color="auto"/>
-          <w:left w:val="single" w:sz="8" w:space="4" w:color="auto"/>
-          <w:bottom w:val="single" w:sz="8" w:space="1" w:color="auto"/>
-          <w:right w:val="single" w:sz="8" w:space="4" w:color="auto"/>
-        </w:pBdr>
-      </w:pPr>
-      <w:r>
-        <w:t># mv apache-maven-3.8.4 /opt/</w:t>
-      </w:r>
-    </w:p>
-    <w:p>
-      <w:pPr>
-        <w:pBdr>
-          <w:top w:val="single" w:sz="8" w:space="1" w:color="auto"/>
-          <w:left w:val="single" w:sz="8" w:space="4" w:color="auto"/>
-          <w:bottom w:val="single" w:sz="8" w:space="1" w:color="auto"/>
-          <w:right w:val="single" w:sz="8" w:space="4" w:color="auto"/>
-        </w:pBdr>
-      </w:pPr>
-      <w:r>
-        <w:t># cd /opt</w:t>
-      </w:r>
-    </w:p>
-    <w:p>
-      <w:pPr>
-        <w:pBdr>
-          <w:top w:val="single" w:sz="8" w:space="1" w:color="auto"/>
-          <w:left w:val="single" w:sz="8" w:space="4" w:color="auto"/>
-          <w:bottom w:val="single" w:sz="8" w:space="1" w:color="auto"/>
-          <w:right w:val="single" w:sz="8" w:space="4" w:color="auto"/>
-        </w:pBdr>
-      </w:pPr>
-      <w:r>
-        <w:t># ln -s /opt/apache-maven-3.8.4 apache-maven</w:t>
-      </w:r>
-    </w:p>
-    <w:p/>
-    <w:p>
-      <w:pPr>
-        <w:pStyle w:val="2"/>
-      </w:pPr>
-      <w:bookmarkStart w:id="13" w:name="_Toc115166589"/>
-      <w:r>
-        <w:rPr>
-          <w:rFonts w:hint="eastAsia"/>
-        </w:rPr>
-        <w:t>パスの設定</w:t>
-      </w:r>
-      <w:bookmarkEnd w:id="13"/>
-    </w:p>
-    <w:p/>
-    <w:p>
-      <w:pPr>
-        <w:pBdr>
-          <w:top w:val="single" w:sz="8" w:space="1" w:color="auto"/>
-          <w:left w:val="single" w:sz="8" w:space="4" w:color="auto"/>
-          <w:bottom w:val="single" w:sz="8" w:space="1" w:color="auto"/>
-          <w:right w:val="single" w:sz="8" w:space="4" w:color="auto"/>
-        </w:pBdr>
-      </w:pPr>
-      <w:r>
-        <w:t>% vi ~/.bash_profile</w:t>
-      </w:r>
-    </w:p>
-    <w:p/>
-    <w:p>
-      <w:r>
-        <w:rPr>
-          <w:rFonts w:hint="eastAsia"/>
-        </w:rPr>
-        <w:t>（追加）</w:t>
-      </w:r>
-    </w:p>
-    <w:p>
-      <w:pPr>
-        <w:pBdr>
-          <w:top w:val="single" w:sz="8" w:space="1" w:color="auto"/>
-          <w:left w:val="single" w:sz="8" w:space="4" w:color="auto"/>
-          <w:bottom w:val="single" w:sz="8" w:space="1" w:color="auto"/>
-          <w:right w:val="single" w:sz="8" w:space="4" w:color="auto"/>
-        </w:pBdr>
-      </w:pPr>
-      <w:r>
-        <w:t>JAVA_HOME=/usr/java/default/</w:t>
-      </w:r>
-    </w:p>
-    <w:p>
-      <w:pPr>
-        <w:pBdr>
-          <w:top w:val="single" w:sz="8" w:space="1" w:color="auto"/>
-          <w:left w:val="single" w:sz="8" w:space="4" w:color="auto"/>
-          <w:bottom w:val="single" w:sz="8" w:space="1" w:color="auto"/>
-          <w:right w:val="single" w:sz="8" w:space="4" w:color="auto"/>
-        </w:pBdr>
-      </w:pPr>
-      <w:r>
-        <w:t>PATH=$PATH:/opt/apache-maven/bin</w:t>
-      </w:r>
-    </w:p>
-    <w:p/>
-    <w:p>
-      <w:pPr>
-        <w:pBdr>
-          <w:top w:val="single" w:sz="8" w:space="1" w:color="auto"/>
-          <w:left w:val="single" w:sz="8" w:space="4" w:color="auto"/>
-          <w:bottom w:val="single" w:sz="8" w:space="1" w:color="auto"/>
-          <w:right w:val="single" w:sz="8" w:space="4" w:color="auto"/>
-        </w:pBdr>
-      </w:pPr>
-      <w:r>
-        <w:t>% source ~/.bash_profile</w:t>
-      </w:r>
-    </w:p>
-    <w:p/>
-    <w:p>
-      <w:pPr>
-        <w:pStyle w:val="1"/>
-      </w:pPr>
-      <w:bookmarkStart w:id="14" w:name="_Toc115166590"/>
-      <w:r>
-        <w:t>jwt-server の</w:t>
-      </w:r>
-      <w:r>
-        <w:rPr>
-          <w:rFonts w:hint="eastAsia"/>
-        </w:rPr>
-        <w:t>インストール</w:t>
-      </w:r>
-      <w:bookmarkEnd w:id="14"/>
-    </w:p>
-    <w:p/>
-    <w:p>
-      <w:pPr>
-        <w:pBdr>
-          <w:top w:val="single" w:sz="8" w:space="1" w:color="auto"/>
-          <w:left w:val="single" w:sz="8" w:space="4" w:color="auto"/>
-          <w:bottom w:val="single" w:sz="8" w:space="1" w:color="auto"/>
-          <w:right w:val="single" w:sz="8" w:space="4" w:color="auto"/>
-        </w:pBdr>
-      </w:pPr>
-      <w:r>
-        <w:t>% git clone https://github.com/oss-tsukuba/jwt-server.git</w:t>
-      </w:r>
-    </w:p>
-    <w:p>
-      <w:pPr>
-        <w:pBdr>
-          <w:top w:val="single" w:sz="8" w:space="1" w:color="auto"/>
-          <w:left w:val="single" w:sz="8" w:space="4" w:color="auto"/>
-          <w:bottom w:val="single" w:sz="8" w:space="1" w:color="auto"/>
-          <w:right w:val="single" w:sz="8" w:space="4" w:color="auto"/>
-        </w:pBdr>
-      </w:pPr>
-      <w:r>
-        <w:t>% cd jwt-server</w:t>
-      </w:r>
-    </w:p>
-    <w:p/>
-    <w:p>
-      <w:pPr>
-        <w:pStyle w:val="2"/>
-      </w:pPr>
-      <w:bookmarkStart w:id="15" w:name="_Toc115166591"/>
-      <w:r>
-        <w:rPr>
-          <w:rFonts w:hint="eastAsia"/>
-        </w:rPr>
-        <w:lastRenderedPageBreak/>
+      <w:bookmarkStart w:id="16" w:name="_Toc139267619"/>
+      <w:r>
+        <w:rPr>
+          <w:rFonts w:hint="eastAsia"/>
+        </w:rPr>
         <w:t>環境設定</w:t>
       </w:r>
-      <w:bookmarkEnd w:id="15"/>
+      <w:bookmarkEnd w:id="16"/>
     </w:p>
     <w:p/>
     <w:p>
@@ -3683,6 +3899,7 @@
         <w:rPr>
           <w:rFonts w:hint="eastAsia"/>
         </w:rPr>
+        <w:lastRenderedPageBreak/>
         <w:t>データベース名を設定する。</w:t>
       </w:r>
     </w:p>
@@ -3713,8 +3930,33 @@
         <w:rPr>
           <w:rFonts w:hint="eastAsia"/>
         </w:rPr>
-        <w:lastRenderedPageBreak/>
         <w:t>データベースにアクセスするユーザを設定する。</w:t>
+      </w:r>
+    </w:p>
+    <w:p>
+      <w:pPr>
+        <w:ind w:left="840"/>
+        <w:rPr>
+          <w:rFonts w:hint="eastAsia"/>
+        </w:rPr>
+      </w:pPr>
+      <w:r>
+        <w:t>(*)</w:t>
+      </w:r>
+      <w:r>
+        <w:rPr>
+          <w:rFonts w:hint="eastAsia"/>
+        </w:rPr>
+        <w:t>ユーザのパスワード設定については</w:t>
+      </w:r>
+      <w:r>
+        <w:t>mysql(mariadb)</w:t>
+      </w:r>
+      <w:r>
+        <w:rPr>
+          <w:rFonts w:hint="eastAsia"/>
+        </w:rPr>
+        <w:t>のインストールの章で述べる。</w:t>
       </w:r>
     </w:p>
     <w:p>
@@ -3824,14 +4066,14 @@
       <w:pPr>
         <w:pStyle w:val="2"/>
       </w:pPr>
-      <w:bookmarkStart w:id="16" w:name="_Toc115166592"/>
+      <w:bookmarkStart w:id="17" w:name="_Toc139267620"/>
       <w:r>
         <w:rPr>
           <w:rFonts w:hint="eastAsia"/>
         </w:rPr>
         <w:t>ビルド＆デプロイ</w:t>
       </w:r>
-      <w:bookmarkEnd w:id="16"/>
+      <w:bookmarkEnd w:id="17"/>
     </w:p>
     <w:p/>
     <w:p>
@@ -3865,14 +4107,14 @@
       <w:pPr>
         <w:pStyle w:val="1"/>
       </w:pPr>
-      <w:bookmarkStart w:id="17" w:name="_Toc115166593"/>
+      <w:bookmarkStart w:id="18" w:name="_Toc139267621"/>
       <w:r>
         <w:t>mysql (mariadb)</w:t>
       </w:r>
       <w:r>
         <w:t xml:space="preserve"> のインストール</w:t>
       </w:r>
-      <w:bookmarkEnd w:id="17"/>
+      <w:bookmarkEnd w:id="18"/>
     </w:p>
     <w:p/>
     <w:p>
@@ -3896,7 +4138,7 @@
       <w:pPr>
         <w:pStyle w:val="2"/>
       </w:pPr>
-      <w:bookmarkStart w:id="18" w:name="_Toc115166594"/>
+      <w:bookmarkStart w:id="19" w:name="_Toc139267622"/>
       <w:r>
         <w:rPr>
           <w:rFonts w:hint="eastAsia"/>
@@ -3912,7 +4154,7 @@
         </w:rPr>
         <w:t>の起動と自動起動設定</w:t>
       </w:r>
-      <w:bookmarkEnd w:id="18"/>
+      <w:bookmarkEnd w:id="19"/>
     </w:p>
     <w:p/>
     <w:p>
@@ -3952,14 +4194,14 @@
       <w:pPr>
         <w:pStyle w:val="2"/>
       </w:pPr>
-      <w:bookmarkStart w:id="19" w:name="_Toc115166595"/>
+      <w:bookmarkStart w:id="20" w:name="_Toc139267623"/>
       <w:r>
         <w:rPr>
           <w:rFonts w:hint="eastAsia"/>
         </w:rPr>
         <w:t>初期設定</w:t>
       </w:r>
-      <w:bookmarkEnd w:id="19"/>
+      <w:bookmarkEnd w:id="20"/>
     </w:p>
     <w:p/>
     <w:p>
@@ -3978,13 +4220,7 @@
         <w:t>mysql_secure_installation</w:t>
       </w:r>
     </w:p>
-    <w:p>
-      <w:pPr>
-        <w:rPr>
-          <w:rFonts w:hint="eastAsia"/>
-        </w:rPr>
-      </w:pPr>
-    </w:p>
+    <w:p/>
     <w:p>
       <w:pPr>
         <w:pBdr>
@@ -4268,14 +4504,14 @@
       <w:pPr>
         <w:pStyle w:val="2"/>
       </w:pPr>
-      <w:bookmarkStart w:id="20" w:name="_Toc115166596"/>
+      <w:bookmarkStart w:id="21" w:name="_Toc139267624"/>
       <w:r>
         <w:rPr>
           <w:rFonts w:hint="eastAsia"/>
         </w:rPr>
         <w:t>環境設定</w:t>
       </w:r>
-      <w:bookmarkEnd w:id="20"/>
+      <w:bookmarkEnd w:id="21"/>
     </w:p>
     <w:p/>
     <w:p>
@@ -4357,14 +4593,14 @@
       <w:pPr>
         <w:pStyle w:val="2"/>
       </w:pPr>
-      <w:bookmarkStart w:id="21" w:name="_Toc115166597"/>
+      <w:bookmarkStart w:id="22" w:name="_Toc139267625"/>
       <w:r>
         <w:rPr>
           <w:rFonts w:hint="eastAsia"/>
         </w:rPr>
         <w:t>ユーザ作成</w:t>
       </w:r>
-      <w:bookmarkEnd w:id="21"/>
+      <w:bookmarkEnd w:id="22"/>
     </w:p>
     <w:p/>
     <w:p>
@@ -4445,94 +4681,127 @@
         <w:t>mysql&gt; quit</w:t>
       </w:r>
     </w:p>
+    <w:p>
+      <w:r>
+        <w:rPr>
+          <w:rFonts w:hint="eastAsia"/>
+        </w:rPr>
+        <w:t>(</w:t>
+      </w:r>
+      <w:r>
+        <w:t>*)</w:t>
+      </w:r>
+      <w:r>
+        <w:rPr>
+          <w:rFonts w:hint="eastAsia"/>
+        </w:rPr>
+        <w:t>パスワードはa</w:t>
+      </w:r>
+      <w:r>
+        <w:t>pplication.properties</w:t>
+      </w:r>
+      <w:r>
+        <w:rPr>
+          <w:rFonts w:hint="eastAsia"/>
+        </w:rPr>
+        <w:t>で指定したパスワードと同じものにする。</w:t>
+      </w:r>
+    </w:p>
+    <w:p>
+      <w:pPr>
+        <w:rPr>
+          <w:rFonts w:hint="eastAsia"/>
+        </w:rPr>
+      </w:pPr>
+    </w:p>
+    <w:p>
+      <w:pPr>
+        <w:pStyle w:val="2"/>
+      </w:pPr>
+      <w:bookmarkStart w:id="23" w:name="_Toc139267626"/>
+      <w:r>
+        <w:rPr>
+          <w:rFonts w:hint="eastAsia"/>
+        </w:rPr>
+        <w:t>データベース作成</w:t>
+      </w:r>
+      <w:bookmarkEnd w:id="23"/>
+    </w:p>
     <w:p/>
     <w:p>
       <w:pPr>
+        <w:pBdr>
+          <w:top w:val="single" w:sz="8" w:space="1" w:color="auto"/>
+          <w:left w:val="single" w:sz="8" w:space="4" w:color="auto"/>
+          <w:bottom w:val="single" w:sz="8" w:space="1" w:color="auto"/>
+          <w:right w:val="single" w:sz="8" w:space="4" w:color="auto"/>
+        </w:pBdr>
+      </w:pPr>
+      <w:r>
+        <w:t>% mysql -u dbuser -p</w:t>
+      </w:r>
+    </w:p>
+    <w:p>
+      <w:pPr>
+        <w:pBdr>
+          <w:top w:val="single" w:sz="8" w:space="1" w:color="auto"/>
+          <w:left w:val="single" w:sz="8" w:space="4" w:color="auto"/>
+          <w:bottom w:val="single" w:sz="8" w:space="1" w:color="auto"/>
+          <w:right w:val="single" w:sz="8" w:space="4" w:color="auto"/>
+        </w:pBdr>
+      </w:pPr>
+      <w:r>
+        <w:t>% mysql -u dbuser -p gfarmdb &lt; jwt-server/ddl/jwt-server.ddl</w:t>
+      </w:r>
+    </w:p>
+    <w:p/>
+    <w:p>
+      <w:pPr>
+        <w:pStyle w:val="1"/>
+      </w:pPr>
+      <w:bookmarkStart w:id="24" w:name="_Toc139267627"/>
+      <w:r>
+        <w:rPr>
+          <w:rFonts w:hint="eastAsia"/>
+        </w:rPr>
+        <w:lastRenderedPageBreak/>
+        <w:t>Keyc</w:t>
+      </w:r>
+      <w:r>
+        <w:t>loak</w:t>
+      </w:r>
+      <w:r>
+        <w:rPr>
+          <w:rFonts w:hint="eastAsia"/>
+        </w:rPr>
+        <w:t>の設定</w:t>
+      </w:r>
+      <w:bookmarkEnd w:id="24"/>
+    </w:p>
+    <w:p>
+      <w:pPr>
         <w:pStyle w:val="2"/>
       </w:pPr>
-      <w:bookmarkStart w:id="22" w:name="_Toc115166598"/>
-      <w:r>
-        <w:rPr>
-          <w:rFonts w:hint="eastAsia"/>
-        </w:rPr>
-        <w:t>データベース作成</w:t>
-      </w:r>
-      <w:bookmarkEnd w:id="22"/>
+      <w:bookmarkStart w:id="25" w:name="_Toc139267628"/>
+      <w:r>
+        <w:rPr>
+          <w:rFonts w:hint="eastAsia"/>
+        </w:rPr>
+        <w:t>r</w:t>
+      </w:r>
+      <w:r>
+        <w:t>ealmn</w:t>
+      </w:r>
+      <w:r>
+        <w:rPr>
+          <w:rFonts w:hint="eastAsia"/>
+        </w:rPr>
+        <w:t>の作成</w:t>
+      </w:r>
+      <w:bookmarkEnd w:id="25"/>
     </w:p>
     <w:p/>
     <w:p>
-      <w:pPr>
-        <w:pBdr>
-          <w:top w:val="single" w:sz="8" w:space="1" w:color="auto"/>
-          <w:left w:val="single" w:sz="8" w:space="4" w:color="auto"/>
-          <w:bottom w:val="single" w:sz="8" w:space="1" w:color="auto"/>
-          <w:right w:val="single" w:sz="8" w:space="4" w:color="auto"/>
-        </w:pBdr>
-      </w:pPr>
-      <w:r>
-        <w:t>% mysql -u dbuser -p</w:t>
-      </w:r>
-    </w:p>
-    <w:p>
-      <w:pPr>
-        <w:pBdr>
-          <w:top w:val="single" w:sz="8" w:space="1" w:color="auto"/>
-          <w:left w:val="single" w:sz="8" w:space="4" w:color="auto"/>
-          <w:bottom w:val="single" w:sz="8" w:space="1" w:color="auto"/>
-          <w:right w:val="single" w:sz="8" w:space="4" w:color="auto"/>
-        </w:pBdr>
-      </w:pPr>
-      <w:r>
-        <w:t>% mysql -u dbuser -p gfarmdb &lt; jwt-server/ddl/jwt-server.ddl</w:t>
-      </w:r>
-    </w:p>
-    <w:p/>
-    <w:p>
-      <w:pPr>
-        <w:pStyle w:val="1"/>
-      </w:pPr>
-      <w:bookmarkStart w:id="23" w:name="_Toc115166599"/>
-      <w:r>
-        <w:rPr>
-          <w:rFonts w:hint="eastAsia"/>
-        </w:rPr>
-        <w:t>Keyc</w:t>
-      </w:r>
-      <w:r>
-        <w:t>loak</w:t>
-      </w:r>
-      <w:r>
-        <w:rPr>
-          <w:rFonts w:hint="eastAsia"/>
-        </w:rPr>
-        <w:t>の設定</w:t>
-      </w:r>
-      <w:bookmarkEnd w:id="23"/>
-    </w:p>
-    <w:p>
-      <w:pPr>
-        <w:pStyle w:val="2"/>
-      </w:pPr>
-      <w:bookmarkStart w:id="24" w:name="_Toc115166600"/>
-      <w:r>
-        <w:rPr>
-          <w:rFonts w:hint="eastAsia"/>
-        </w:rPr>
-        <w:t>r</w:t>
-      </w:r>
-      <w:r>
-        <w:t>ealmn</w:t>
-      </w:r>
-      <w:r>
-        <w:rPr>
-          <w:rFonts w:hint="eastAsia"/>
-        </w:rPr>
-        <w:t>の作成</w:t>
-      </w:r>
-      <w:bookmarkEnd w:id="24"/>
-    </w:p>
-    <w:p/>
-    <w:p>
       <w:r>
         <w:rPr>
           <w:rFonts w:hint="eastAsia"/>
@@ -4554,7 +4823,6 @@
         <w:rPr>
           <w:noProof/>
         </w:rPr>
-        <w:lastRenderedPageBreak/>
         <w:drawing>
           <wp:inline distT="0" distB="0" distL="0" distR="0" wp14:anchorId="7F80217E" wp14:editId="09274D64">
             <wp:extent cx="6638925" cy="4943475"/>
@@ -4610,7 +4878,7 @@
       <w:pPr>
         <w:pStyle w:val="2"/>
       </w:pPr>
-      <w:bookmarkStart w:id="25" w:name="_Toc115166601"/>
+      <w:bookmarkStart w:id="26" w:name="_Toc139267629"/>
       <w:r>
         <w:rPr>
           <w:rFonts w:hint="eastAsia"/>
@@ -4626,7 +4894,7 @@
         </w:rPr>
         <w:t>の作成</w:t>
       </w:r>
-      <w:bookmarkEnd w:id="25"/>
+      <w:bookmarkEnd w:id="26"/>
     </w:p>
     <w:p/>
     <w:p>
@@ -4733,7 +5001,7 @@
       <w:pPr>
         <w:pStyle w:val="2"/>
       </w:pPr>
-      <w:bookmarkStart w:id="26" w:name="_Toc115166602"/>
+      <w:bookmarkStart w:id="27" w:name="_Toc139267630"/>
       <w:r>
         <w:rPr>
           <w:rFonts w:hint="eastAsia"/>
@@ -4741,7 +5009,7 @@
         <w:lastRenderedPageBreak/>
         <w:t>ユーザの作成</w:t>
       </w:r>
-      <w:bookmarkEnd w:id="26"/>
+      <w:bookmarkEnd w:id="27"/>
     </w:p>
     <w:p/>
     <w:p>

</xml_diff>

<commit_message>
change character code utf8 to utf8mb4
</commit_message>
<xml_diff>
--- a/docs/INSTALL_MANUAL.docx
+++ b/docs/INSTALL_MANUAL.docx
@@ -2096,13 +2096,7 @@
         <w:br w:type="page"/>
       </w:r>
     </w:p>
-    <w:p>
-      <w:pPr>
-        <w:rPr>
-          <w:rFonts w:hint="eastAsia"/>
-        </w:rPr>
-      </w:pPr>
-    </w:p>
+    <w:p/>
     <w:p>
       <w:pPr>
         <w:pStyle w:val="1"/>
@@ -2815,13 +2809,7 @@
         <w:t>ファイルで指定したものと同じにする。</w:t>
       </w:r>
     </w:p>
-    <w:p>
-      <w:pPr>
-        <w:rPr>
-          <w:rFonts w:hint="eastAsia"/>
-        </w:rPr>
-      </w:pPr>
-    </w:p>
+    <w:p/>
     <w:p>
       <w:pPr>
         <w:pStyle w:val="2"/>
@@ -3055,13 +3043,7 @@
         <w:t>で設定した文字列と同じものにする。</w:t>
       </w:r>
     </w:p>
-    <w:p>
-      <w:pPr>
-        <w:rPr>
-          <w:rFonts w:hint="eastAsia"/>
-        </w:rPr>
-      </w:pPr>
-    </w:p>
+    <w:p/>
     <w:p>
       <w:pPr>
         <w:pStyle w:val="2"/>
@@ -3936,9 +3918,6 @@
     <w:p>
       <w:pPr>
         <w:ind w:left="840"/>
-        <w:rPr>
-          <w:rFonts w:hint="eastAsia"/>
-        </w:rPr>
       </w:pPr>
       <w:r>
         <w:t>(*)</w:t>
@@ -4557,6 +4536,9 @@
       <w:r>
         <w:t>character_set_server=utf8</w:t>
       </w:r>
+      <w:r>
+        <w:t>mb4</w:t>
+      </w:r>
     </w:p>
     <w:p>
       <w:pPr>
@@ -4707,13 +4689,7 @@
         <w:t>で指定したパスワードと同じものにする。</w:t>
       </w:r>
     </w:p>
-    <w:p>
-      <w:pPr>
-        <w:rPr>
-          <w:rFonts w:hint="eastAsia"/>
-        </w:rPr>
-      </w:pPr>
-    </w:p>
+    <w:p/>
     <w:p>
       <w:pPr>
         <w:pStyle w:val="2"/>

</xml_diff>